<commit_message>
chg: Updated JFACC TTP, Syria as candidate for air attack
</commit_message>
<xml_diff>
--- a/UNDER DEVELOPMENT/OPAR Version 2/JFC CJTF/OPAR_CJTF_JFC OPERATION ORDER.docx
+++ b/UNDER DEVELOPMENT/OPAR Version 2/JFC CJTF/OPAR_CJTF_JFC OPERATION ORDER.docx
@@ -1,24 +1,31 @@
 
 <file path=word/document.xml><?xml version="1.0" encoding="utf-8"?>
-<w:document xmlns:ve="http://schemas.openxmlformats.org/markup-compatibility/2006" xmlns:o="urn:schemas-microsoft-com:office:office" xmlns:r="http://schemas.openxmlformats.org/officeDocument/2006/relationships" xmlns:m="http://schemas.openxmlformats.org/officeDocument/2006/math" xmlns:v="urn:schemas-microsoft-com:vml" xmlns:wp="http://schemas.openxmlformats.org/drawingml/2006/wordprocessingDrawing" xmlns:w10="urn:schemas-microsoft-com:office:word" xmlns:w="http://schemas.openxmlformats.org/wordprocessingml/2006/main" xmlns:wne="http://schemas.microsoft.com/office/word/2006/wordml">
+<w:document xmlns:wpc="http://schemas.microsoft.com/office/word/2010/wordprocessingCanvas" xmlns:cx="http://schemas.microsoft.com/office/drawing/2014/chartex" xmlns:cx1="http://schemas.microsoft.com/office/drawing/2015/9/8/chartex" xmlns:cx2="http://schemas.microsoft.com/office/drawing/2015/10/21/chartex" xmlns:cx3="http://schemas.microsoft.com/office/drawing/2016/5/9/chartex" xmlns:cx4="http://schemas.microsoft.com/office/drawing/2016/5/10/chartex" xmlns:cx5="http://schemas.microsoft.com/office/drawing/2016/5/11/chartex" xmlns:cx6="http://schemas.microsoft.com/office/drawing/2016/5/12/chartex" xmlns:cx7="http://schemas.microsoft.com/office/drawing/2016/5/13/chartex" xmlns:cx8="http://schemas.microsoft.com/office/drawing/2016/5/14/chartex" xmlns:mc="http://schemas.openxmlformats.org/markup-compatibility/2006" xmlns:aink="http://schemas.microsoft.com/office/drawing/2016/ink" xmlns:am3d="http://schemas.microsoft.com/office/drawing/2017/model3d" xmlns:o="urn:schemas-microsoft-com:office:office" xmlns:r="http://schemas.openxmlformats.org/officeDocument/2006/relationships" xmlns:m="http://schemas.openxmlformats.org/officeDocument/2006/math" xmlns:v="urn:schemas-microsoft-com:vml" xmlns:wp14="http://schemas.microsoft.com/office/word/2010/wordprocessingDrawing" xmlns:wp="http://schemas.openxmlformats.org/drawingml/2006/wordprocessingDrawing" xmlns:w10="urn:schemas-microsoft-com:office:word" xmlns:w="http://schemas.openxmlformats.org/wordprocessingml/2006/main" xmlns:w14="http://schemas.microsoft.com/office/word/2010/wordml" xmlns:w15="http://schemas.microsoft.com/office/word/2012/wordml" xmlns:w16cex="http://schemas.microsoft.com/office/word/2018/wordml/cex" xmlns:w16cid="http://schemas.microsoft.com/office/word/2016/wordml/cid" xmlns:w16="http://schemas.microsoft.com/office/word/2018/wordml" xmlns:w16sdtdh="http://schemas.microsoft.com/office/word/2020/wordml/sdtdatahash" xmlns:w16se="http://schemas.microsoft.com/office/word/2015/wordml/symex" xmlns:wpg="http://schemas.microsoft.com/office/word/2010/wordprocessingGroup" xmlns:wpi="http://schemas.microsoft.com/office/word/2010/wordprocessingInk" xmlns:wne="http://schemas.microsoft.com/office/word/2006/wordml" xmlns:wps="http://schemas.microsoft.com/office/word/2010/wordprocessingShape" mc:Ignorable="w14 w15 w16se w16cid w16 w16cex w16sdtdh wp14">
   <w:body>
     <w:p>
       <w:pPr>
         <w:pStyle w:val="Tittel"/>
         <w:jc w:val="center"/>
+        <w:rPr>
+          <w:lang w:val="en-US"/>
+        </w:rPr>
       </w:pPr>
     </w:p>
     <w:p>
       <w:pPr>
         <w:pStyle w:val="Tittel"/>
         <w:jc w:val="center"/>
+        <w:rPr>
+          <w:lang w:val="en-US"/>
+        </w:rPr>
       </w:pPr>
       <w:r>
         <w:rPr>
           <w:noProof/>
+          <w:lang w:val="en-US"/>
         </w:rPr>
         <w:drawing>
-          <wp:inline distT="0" distB="0" distL="0" distR="0">
+          <wp:inline distT="0" distB="0" distL="0" distR="0" wp14:anchorId="73EAD00F" wp14:editId="123CB9A0">
             <wp:extent cx="3368040" cy="3368040"/>
             <wp:effectExtent l="0" t="0" r="0" b="0"/>
             <wp:docPr id="1" name="Bilde 1" descr="C:\Users\Frode\Downloads\OPAR CJTF_82_Logo.png"/>
@@ -122,19 +129,34 @@
     <w:p>
       <w:pPr>
         <w:pStyle w:val="Overskrift1"/>
-      </w:pPr>
-      <w:r>
+        <w:rPr>
+          <w:lang w:val="en-US"/>
+        </w:rPr>
+      </w:pPr>
+      <w:r>
+        <w:rPr>
+          <w:lang w:val="en-US"/>
+        </w:rPr>
         <w:t xml:space="preserve">SITUATION </w:t>
       </w:r>
     </w:p>
     <w:p>
       <w:pPr>
         <w:pStyle w:val="Overskrift2"/>
-      </w:pPr>
-      <w:r>
+        <w:rPr>
+          <w:lang w:val="en-US"/>
+        </w:rPr>
+      </w:pPr>
+      <w:r>
+        <w:rPr>
+          <w:lang w:val="en-US"/>
+        </w:rPr>
         <w:t>General s</w:t>
       </w:r>
       <w:r>
+        <w:rPr>
+          <w:lang w:val="en-US"/>
+        </w:rPr>
         <w:t>ituation</w:t>
       </w:r>
     </w:p>
@@ -149,7 +171,43 @@
         <w:rPr>
           <w:lang w:val="en-US"/>
         </w:rPr>
-        <w:t>July 1st, 2011, Syria conducted a surprise attack against Turkey and Israel. After a week of intense fighting the Syrian forces have in Turkey seized control of the area of Iskendrun. In Israel Syrian forces have seized control of the Golan Heights. 10th of July, UN Security Council released resolution 3263 which calls the Syrian aggression unlawful, and that Syrian forces should be returned to its position before 1st of July 2011. 15th of July</w:t>
+        <w:t>July 1st, 2011, Syria conducted a surprise attack against Turkey. After a week of intense fighting the Syrian forces in Turkey</w:t>
+      </w:r>
+      <w:r>
+        <w:rPr>
+          <w:lang w:val="en-US"/>
+        </w:rPr>
+        <w:t xml:space="preserve"> have</w:t>
+      </w:r>
+      <w:r>
+        <w:rPr>
+          <w:lang w:val="en-US"/>
+        </w:rPr>
+        <w:t xml:space="preserve"> seized control of the area of </w:t>
+      </w:r>
+      <w:r>
+        <w:rPr>
+          <w:lang w:val="en-US"/>
+        </w:rPr>
+        <w:t>Birecik Dam</w:t>
+      </w:r>
+      <w:r>
+        <w:rPr>
+          <w:lang w:val="en-US"/>
+        </w:rPr>
+        <w:t xml:space="preserve">. 10th of July, UN Security Council released resolution 3263 which calls the Syrian aggression unlawful, and </w:t>
+      </w:r>
+      <w:r>
+        <w:rPr>
+          <w:lang w:val="en-US"/>
+        </w:rPr>
+        <w:t>those Syrian forces</w:t>
+      </w:r>
+      <w:r>
+        <w:rPr>
+          <w:lang w:val="en-US"/>
+        </w:rPr>
+        <w:t xml:space="preserve"> should be returned to its position before 1st of July 2011. 15th of July</w:t>
       </w:r>
       <w:r>
         <w:rPr>
@@ -161,7 +219,7 @@
         <w:rPr>
           <w:lang w:val="en-US"/>
         </w:rPr>
-        <w:t xml:space="preserve"> a coalition of the willing is formed to support Turkey and Israel. The military coalition have been given the name Combined Joint Task Force 82.</w:t>
+        <w:t xml:space="preserve"> a coalition of the willing is formed to support Turkey. The military coalition have been given the name Combined Joint Task Force 82.</w:t>
       </w:r>
     </w:p>
     <w:p>
@@ -199,28 +257,46 @@
         <w:rPr>
           <w:lang w:val="en-US"/>
         </w:rPr>
-        <w:t xml:space="preserve"> with UNSCR 3263, and the resolution empowers states to use all necessary means to force Syria out of Turkey and Israel after the deadline.</w:t>
+        <w:t xml:space="preserve"> with UNSCR 3263, and the resolution empowers states to use all necessary means to force Syria out of Turkey after the deadline.</w:t>
       </w:r>
     </w:p>
     <w:p>
       <w:pPr>
         <w:pStyle w:val="Overskrift2"/>
-      </w:pPr>
-      <w:r>
+        <w:rPr>
+          <w:lang w:val="en-US"/>
+        </w:rPr>
+      </w:pPr>
+      <w:r>
+        <w:rPr>
+          <w:lang w:val="en-US"/>
+        </w:rPr>
         <w:t>Friendly situation</w:t>
       </w:r>
       <w:r>
+        <w:rPr>
+          <w:lang w:val="en-US"/>
+        </w:rPr>
         <w:t xml:space="preserve"> </w:t>
       </w:r>
     </w:p>
     <w:p>
       <w:pPr>
         <w:pStyle w:val="Overskrift3"/>
-      </w:pPr>
-      <w:r>
+        <w:rPr>
+          <w:lang w:val="en-US"/>
+        </w:rPr>
+      </w:pPr>
+      <w:r>
+        <w:rPr>
+          <w:lang w:val="en-US"/>
+        </w:rPr>
         <w:t>Land</w:t>
       </w:r>
       <w:r>
+        <w:rPr>
+          <w:lang w:val="en-US"/>
+        </w:rPr>
         <w:t xml:space="preserve"> Component Command (LCC)</w:t>
       </w:r>
     </w:p>
@@ -247,71 +323,69 @@
         <w:rPr>
           <w:lang w:val="en-US"/>
         </w:rPr>
-        <w:t xml:space="preserve"> of 2 Corps: IV Corps and III Corps.</w:t>
-      </w:r>
-    </w:p>
-    <w:p>
-      <w:pPr>
-        <w:pStyle w:val="Ingenmellomrom"/>
-        <w:rPr>
-          <w:lang w:val="en-US"/>
-        </w:rPr>
-      </w:pPr>
-      <w:r>
-        <w:rPr>
-          <w:lang w:val="en-US"/>
-        </w:rPr>
-        <w:t>IV Corps is US led and are currently</w:t>
-      </w:r>
-      <w:r>
-        <w:rPr>
-          <w:lang w:val="en-US"/>
-        </w:rPr>
-        <w:t xml:space="preserve"> building combat power in Turkey and will be used to support Turkish forces to </w:t>
-      </w:r>
-      <w:r>
-        <w:rPr>
-          <w:lang w:val="en-US"/>
-        </w:rPr>
-        <w:t>expel</w:t>
-      </w:r>
-      <w:r>
-        <w:rPr>
-          <w:lang w:val="en-US"/>
-        </w:rPr>
-        <w:t xml:space="preserve"> Syrian forces in Turkey.</w:t>
-      </w:r>
-    </w:p>
-    <w:p>
-      <w:pPr>
-        <w:pStyle w:val="Ingenmellomrom"/>
-        <w:rPr>
-          <w:lang w:val="en-US"/>
-        </w:rPr>
-      </w:pPr>
-      <w:r>
-        <w:rPr>
-          <w:lang w:val="en-US"/>
-        </w:rPr>
-        <w:t>III Corps is led by the United Kingdom</w:t>
-      </w:r>
-      <w:r>
-        <w:rPr>
-          <w:lang w:val="en-US"/>
-        </w:rPr>
-        <w:t xml:space="preserve">, and is building up combat power in Israel and will be used to support Israeli forces to </w:t>
-      </w:r>
-      <w:r>
-        <w:rPr>
-          <w:lang w:val="en-US"/>
-        </w:rPr>
-        <w:t>expel</w:t>
-      </w:r>
-      <w:r>
-        <w:rPr>
-          <w:lang w:val="en-US"/>
-        </w:rPr>
-        <w:t xml:space="preserve"> Syrian forces in Israel.</w:t>
+        <w:t xml:space="preserve"> of </w:t>
+      </w:r>
+      <w:r>
+        <w:rPr>
+          <w:lang w:val="en-US"/>
+        </w:rPr>
+        <w:t>one</w:t>
+      </w:r>
+      <w:r>
+        <w:rPr>
+          <w:lang w:val="en-US"/>
+        </w:rPr>
+        <w:t xml:space="preserve"> </w:t>
+      </w:r>
+      <w:r>
+        <w:rPr>
+          <w:lang w:val="en-US"/>
+        </w:rPr>
+        <w:t xml:space="preserve">US Led </w:t>
+      </w:r>
+      <w:r>
+        <w:rPr>
+          <w:lang w:val="en-US"/>
+        </w:rPr>
+        <w:t xml:space="preserve">Corps: IV Corps </w:t>
+      </w:r>
+      <w:r>
+        <w:rPr>
+          <w:lang w:val="en-US"/>
+        </w:rPr>
+        <w:t>consisting of 55</w:t>
+      </w:r>
+      <w:r>
+        <w:rPr>
+          <w:vertAlign w:val="superscript"/>
+          <w:lang w:val="en-US"/>
+        </w:rPr>
+        <w:t>th</w:t>
+      </w:r>
+      <w:r>
+        <w:rPr>
+          <w:lang w:val="en-US"/>
+        </w:rPr>
+        <w:t xml:space="preserve"> Mechanized</w:t>
+      </w:r>
+      <w:r>
+        <w:rPr>
+          <w:lang w:val="en-US"/>
+        </w:rPr>
+        <w:t xml:space="preserve"> Division and 56</w:t>
+      </w:r>
+      <w:r>
+        <w:rPr>
+          <w:vertAlign w:val="superscript"/>
+          <w:lang w:val="en-US"/>
+        </w:rPr>
+        <w:t>th</w:t>
+      </w:r>
+      <w:r>
+        <w:rPr>
+          <w:lang w:val="en-US"/>
+        </w:rPr>
+        <w:t xml:space="preserve"> Armored Division.</w:t>
       </w:r>
     </w:p>
     <w:p>
@@ -325,8 +399,14 @@
     <w:p>
       <w:pPr>
         <w:pStyle w:val="Overskrift3"/>
-      </w:pPr>
-      <w:r>
+        <w:rPr>
+          <w:lang w:val="en-US"/>
+        </w:rPr>
+      </w:pPr>
+      <w:r>
+        <w:rPr>
+          <w:lang w:val="en-US"/>
+        </w:rPr>
         <w:t>Maritime Component Command (MCC)</w:t>
       </w:r>
     </w:p>
@@ -409,6 +489,7 @@
         <w:rPr>
           <w:lang w:val="en-US"/>
         </w:rPr>
+        <w:lastRenderedPageBreak/>
         <w:t>Joint Force Air Component Command (JFACC)</w:t>
       </w:r>
     </w:p>
@@ -435,7 +516,13 @@
         <w:rPr>
           <w:lang w:val="en-US"/>
         </w:rPr>
-        <w:t xml:space="preserve"> of the 132nd Virtual Wing split on </w:t>
+        <w:t xml:space="preserve"> of the 132nd Virtual Wing </w:t>
+      </w:r>
+      <w:r>
+        <w:rPr>
+          <w:lang w:val="en-US"/>
+        </w:rPr>
+        <w:t xml:space="preserve">and external organizations participating. Air bases available are </w:t>
       </w:r>
       <w:r>
         <w:rPr>
@@ -447,7 +534,91 @@
         <w:rPr>
           <w:lang w:val="en-US"/>
         </w:rPr>
-        <w:t xml:space="preserve"> and Ramat David Airbase. E-3 and Tanker squadrons have also arrived in theater and are getting ready to support operations.</w:t>
+        <w:t xml:space="preserve"> </w:t>
+      </w:r>
+      <w:r>
+        <w:rPr>
+          <w:lang w:val="en-US"/>
+        </w:rPr>
+        <w:t>Airbase in Turkey and RAS Akrotiri</w:t>
+      </w:r>
+      <w:r>
+        <w:rPr>
+          <w:lang w:val="en-US"/>
+        </w:rPr>
+        <w:t xml:space="preserve"> and RAF Kingsfield</w:t>
+      </w:r>
+      <w:r>
+        <w:rPr>
+          <w:lang w:val="en-US"/>
+        </w:rPr>
+        <w:t xml:space="preserve"> in Cyprus. </w:t>
+      </w:r>
+      <w:r>
+        <w:rPr>
+          <w:lang w:val="en-US"/>
+        </w:rPr>
+        <w:t xml:space="preserve">E-3 </w:t>
+      </w:r>
+      <w:r>
+        <w:rPr>
+          <w:lang w:val="en-US"/>
+        </w:rPr>
+        <w:t xml:space="preserve">(3x E-3) </w:t>
+      </w:r>
+      <w:r>
+        <w:rPr>
+          <w:lang w:val="en-US"/>
+        </w:rPr>
+        <w:t>and Tanker squadrons</w:t>
+      </w:r>
+      <w:r>
+        <w:rPr>
+          <w:lang w:val="en-US"/>
+        </w:rPr>
+        <w:t xml:space="preserve"> (4x KC-135</w:t>
+      </w:r>
+      <w:r>
+        <w:rPr>
+          <w:lang w:val="en-US"/>
+        </w:rPr>
+        <w:t xml:space="preserve"> and 4x KC-135 MPRS)</w:t>
+      </w:r>
+      <w:r>
+        <w:rPr>
+          <w:lang w:val="en-US"/>
+        </w:rPr>
+        <w:t xml:space="preserve"> </w:t>
+      </w:r>
+      <w:r>
+        <w:rPr>
+          <w:lang w:val="en-US"/>
+        </w:rPr>
+        <w:t>are arriving</w:t>
+      </w:r>
+      <w:r>
+        <w:rPr>
+          <w:lang w:val="en-US"/>
+        </w:rPr>
+        <w:t xml:space="preserve"> in theater and are getting ready to support operations</w:t>
+      </w:r>
+      <w:r>
+        <w:rPr>
+          <w:lang w:val="en-US"/>
+        </w:rPr>
+        <w:t xml:space="preserve"> (locations for the various squadrons will be based on JFACC planning)</w:t>
+      </w:r>
+      <w:r>
+        <w:rPr>
+          <w:lang w:val="en-US"/>
+        </w:rPr>
+        <w:t>.</w:t>
+      </w:r>
+      <w:r>
+        <w:rPr>
+          <w:lang w:val="en-US"/>
+        </w:rPr>
+        <w:t xml:space="preserve"> In addition to all the aircraft, a Patriot Battalion with two Patriot Batteries are also attached to JFACC.</w:t>
       </w:r>
     </w:p>
     <w:p>
@@ -501,19 +672,34 @@
     <w:p>
       <w:pPr>
         <w:pStyle w:val="Overskrift2"/>
-      </w:pPr>
-      <w:r>
+        <w:rPr>
+          <w:lang w:val="en-US"/>
+        </w:rPr>
+      </w:pPr>
+      <w:r>
+        <w:rPr>
+          <w:lang w:val="en-US"/>
+        </w:rPr>
         <w:t>Enemy situation.</w:t>
       </w:r>
       <w:r>
+        <w:rPr>
+          <w:lang w:val="en-US"/>
+        </w:rPr>
         <w:t xml:space="preserve"> </w:t>
       </w:r>
     </w:p>
     <w:p>
       <w:pPr>
         <w:pStyle w:val="Overskrift3"/>
-      </w:pPr>
-      <w:r>
+        <w:rPr>
+          <w:lang w:val="en-US"/>
+        </w:rPr>
+      </w:pPr>
+      <w:r>
+        <w:rPr>
+          <w:lang w:val="en-US"/>
+        </w:rPr>
         <w:t>Syrian Army</w:t>
       </w:r>
     </w:p>
@@ -538,7 +724,31 @@
         <w:rPr>
           <w:lang w:val="en-US"/>
         </w:rPr>
-        <w:t xml:space="preserve">1st Corps have seized the Iskendrun area and are in defensive positions to defend </w:t>
+        <w:t xml:space="preserve">1st Corps have seized the </w:t>
+      </w:r>
+      <w:r>
+        <w:rPr>
+          <w:lang w:val="en-US"/>
+        </w:rPr>
+        <w:t>Birecik Dam</w:t>
+      </w:r>
+      <w:r>
+        <w:rPr>
+          <w:lang w:val="en-US"/>
+        </w:rPr>
+        <w:t xml:space="preserve"> </w:t>
+      </w:r>
+      <w:r>
+        <w:rPr>
+          <w:lang w:val="en-US"/>
+        </w:rPr>
+        <w:t>and Gazientep International Airport</w:t>
+      </w:r>
+      <w:r>
+        <w:rPr>
+          <w:lang w:val="en-US"/>
+        </w:rPr>
+        <w:t xml:space="preserve"> and are in defensive positions to defend </w:t>
       </w:r>
       <w:r>
         <w:rPr>
@@ -550,7 +760,19 @@
         <w:rPr>
           <w:lang w:val="en-US"/>
         </w:rPr>
-        <w:t xml:space="preserve"> newly seized area of Iskendrun.</w:t>
+        <w:t xml:space="preserve"> newly seized area of </w:t>
+      </w:r>
+      <w:r>
+        <w:rPr>
+          <w:lang w:val="en-US"/>
+        </w:rPr>
+        <w:t>Birecik and Gaziantep International airport</w:t>
+      </w:r>
+      <w:r>
+        <w:rPr>
+          <w:lang w:val="en-US"/>
+        </w:rPr>
+        <w:t>.</w:t>
       </w:r>
       <w:r>
         <w:rPr>
@@ -569,20 +791,84 @@
         <w:rPr>
           <w:lang w:val="en-US"/>
         </w:rPr>
-        <w:t xml:space="preserve"> Corps is likely preparing to continue the offensive north to cut off main highways to facilitate for 2</w:t>
+        <w:t xml:space="preserve"> Corps is</w:t>
+      </w:r>
+      <w:r>
+        <w:rPr>
+          <w:lang w:val="en-US"/>
+        </w:rPr>
+        <w:t xml:space="preserve"> HQ is likely located IVO Minakh Airbase together with the 10</w:t>
       </w:r>
       <w:r>
         <w:rPr>
           <w:vertAlign w:val="superscript"/>
           <w:lang w:val="en-US"/>
         </w:rPr>
+        <w:t>th</w:t>
+      </w:r>
+      <w:r>
+        <w:rPr>
+          <w:lang w:val="en-US"/>
+        </w:rPr>
+        <w:t xml:space="preserve"> Armored Division acting as a reserve for both 1</w:t>
+      </w:r>
+      <w:r>
+        <w:rPr>
+          <w:vertAlign w:val="superscript"/>
+          <w:lang w:val="en-US"/>
+        </w:rPr>
+        <w:t>st</w:t>
+      </w:r>
+      <w:r>
+        <w:rPr>
+          <w:lang w:val="en-US"/>
+        </w:rPr>
+        <w:t xml:space="preserve"> and 2</w:t>
+      </w:r>
+      <w:r>
+        <w:rPr>
+          <w:vertAlign w:val="superscript"/>
+          <w:lang w:val="en-US"/>
+        </w:rPr>
         <w:t>nd</w:t>
       </w:r>
       <w:r>
         <w:rPr>
           <w:lang w:val="en-US"/>
         </w:rPr>
-        <w:t xml:space="preserve"> Corps offensive.</w:t>
+        <w:t xml:space="preserve"> Corps. 12</w:t>
+      </w:r>
+      <w:r>
+        <w:rPr>
+          <w:vertAlign w:val="superscript"/>
+          <w:lang w:val="en-US"/>
+        </w:rPr>
+        <w:t>th</w:t>
+      </w:r>
+      <w:r>
+        <w:rPr>
+          <w:lang w:val="en-US"/>
+        </w:rPr>
+        <w:t xml:space="preserve"> Motorized Division is occupying the Birecik Dam while the 11</w:t>
+      </w:r>
+      <w:r>
+        <w:rPr>
+          <w:vertAlign w:val="superscript"/>
+          <w:lang w:val="en-US"/>
+        </w:rPr>
+        <w:t>th</w:t>
+      </w:r>
+      <w:r>
+        <w:rPr>
+          <w:lang w:val="en-US"/>
+        </w:rPr>
+        <w:t xml:space="preserve"> Mechanized Division is occupying Gaziantep International Airport</w:t>
+      </w:r>
+      <w:r>
+        <w:rPr>
+          <w:lang w:val="en-US"/>
+        </w:rPr>
+        <w:t>.</w:t>
       </w:r>
       <w:r>
         <w:rPr>
@@ -618,7 +904,62 @@
         <w:rPr>
           <w:lang w:val="en-US"/>
         </w:rPr>
-        <w:t xml:space="preserve">occupied the border region north of its bases, and is likely preparing an offensive into Turkey to seize control of the Ataturk dam and surrounding region. </w:t>
+        <w:t xml:space="preserve">occupied the border region north of its </w:t>
+      </w:r>
+      <w:r>
+        <w:rPr>
+          <w:lang w:val="en-US"/>
+        </w:rPr>
+        <w:t>bases and</w:t>
+      </w:r>
+      <w:r>
+        <w:rPr>
+          <w:lang w:val="en-US"/>
+        </w:rPr>
+        <w:t xml:space="preserve"> is likely preparing an offensive into Turkey to seize control of </w:t>
+      </w:r>
+      <w:r>
+        <w:rPr>
+          <w:lang w:val="en-US"/>
+        </w:rPr>
+        <w:t>Hatay Airport</w:t>
+      </w:r>
+      <w:r>
+        <w:rPr>
+          <w:lang w:val="en-US"/>
+        </w:rPr>
+        <w:t xml:space="preserve"> </w:t>
+      </w:r>
+      <w:r>
+        <w:rPr>
+          <w:lang w:val="en-US"/>
+        </w:rPr>
+        <w:t>in order to prevent the base being used as a staging base for logistics and for RW operations into Syria</w:t>
+      </w:r>
+      <w:r>
+        <w:rPr>
+          <w:lang w:val="en-US"/>
+        </w:rPr>
+        <w:t xml:space="preserve">. </w:t>
+      </w:r>
+      <w:r>
+        <w:rPr>
+          <w:lang w:val="en-US"/>
+        </w:rPr>
+        <w:t>2</w:t>
+      </w:r>
+      <w:r>
+        <w:rPr>
+          <w:vertAlign w:val="superscript"/>
+          <w:lang w:val="en-US"/>
+        </w:rPr>
+        <w:t>nd</w:t>
+      </w:r>
+      <w:r>
+        <w:rPr>
+          <w:lang w:val="en-US"/>
+        </w:rPr>
+        <w:t xml:space="preserve"> Corps HQ likely located IVO Taftanaz Airbase.</w:t>
       </w:r>
     </w:p>
     <w:p>
@@ -642,7 +983,13 @@
         <w:rPr>
           <w:lang w:val="en-US"/>
         </w:rPr>
-        <w:t>3rd Corps have seized the Golan Heights and are established in defensive positions.</w:t>
+        <w:t xml:space="preserve">3rd Corps </w:t>
+      </w:r>
+      <w:r>
+        <w:rPr>
+          <w:lang w:val="en-US"/>
+        </w:rPr>
+        <w:t>are established in defensive positions south and west of Damascus.</w:t>
       </w:r>
     </w:p>
     <w:p>
@@ -710,8 +1057,14 @@
     <w:p>
       <w:pPr>
         <w:pStyle w:val="Overskrift3"/>
-      </w:pPr>
-      <w:r>
+        <w:rPr>
+          <w:lang w:val="en-US"/>
+        </w:rPr>
+      </w:pPr>
+      <w:r>
+        <w:rPr>
+          <w:lang w:val="en-US"/>
+        </w:rPr>
         <w:t>Syrian Air Force</w:t>
       </w:r>
     </w:p>
@@ -732,13 +1085,7 @@
         <w:rPr>
           <w:lang w:val="en-US"/>
         </w:rPr>
-        <w:t>Army’s</w:t>
-      </w:r>
-      <w:r>
-        <w:rPr>
-          <w:lang w:val="en-US"/>
-        </w:rPr>
-        <w:t xml:space="preserve"> offensive by conducting</w:t>
+        <w:t>Army’s offensive by conducting</w:t>
       </w:r>
       <w:r>
         <w:rPr>
@@ -793,755 +1140,819 @@
         <w:rPr>
           <w:lang w:val="en-US"/>
         </w:rPr>
-        <w:t xml:space="preserve"> Patrol Boat Squadron, based in Latakia, with 5x</w:t>
-      </w:r>
-      <w:r>
-        <w:rPr>
-          <w:lang w:val="en-US"/>
-        </w:rPr>
-        <w:t>FSG 1241.1MP Molniya</w:t>
-      </w:r>
-    </w:p>
-    <w:p>
-      <w:pPr>
-        <w:pStyle w:val="Ingenmellomrom"/>
-        <w:rPr>
-          <w:lang w:val="en-US"/>
-        </w:rPr>
-      </w:pPr>
-    </w:p>
-    <w:p>
-      <w:pPr>
-        <w:pStyle w:val="Ingenmellomrom"/>
-        <w:rPr>
-          <w:lang w:val="en-US"/>
-        </w:rPr>
-      </w:pPr>
-      <w:r>
+        <w:t xml:space="preserve"> Patrol Boat Squadron, based in Latakia, with 5xFSG 1241.1MP Molniya</w:t>
+      </w:r>
+      <w:r>
+        <w:rPr>
+          <w:lang w:val="en-US"/>
+        </w:rPr>
+        <w:t xml:space="preserve"> and 2</w:t>
+      </w:r>
+      <w:r>
+        <w:rPr>
+          <w:vertAlign w:val="superscript"/>
+          <w:lang w:val="en-US"/>
+        </w:rPr>
+        <w:t>nd</w:t>
+      </w:r>
+      <w:r>
+        <w:rPr>
+          <w:lang w:val="en-US"/>
+        </w:rPr>
+        <w:t xml:space="preserve"> Frigatre Squadron based in Tartus with 3x Frigate 1135M Rezky. Both squadrons are likely tasked with preventing supplies or military vessels to interfere between Cyprus/Turkey and Syria.</w:t>
+      </w:r>
+    </w:p>
+    <w:p>
+      <w:pPr>
+        <w:pStyle w:val="Ingenmellomrom"/>
+        <w:rPr>
+          <w:lang w:val="en-US"/>
+        </w:rPr>
+      </w:pPr>
+    </w:p>
+    <w:p>
+      <w:pPr>
+        <w:pStyle w:val="Overskrift3"/>
+        <w:rPr>
+          <w:lang w:val="en-US"/>
+        </w:rPr>
+      </w:pPr>
+      <w:r>
+        <w:rPr>
+          <w:lang w:val="en-US"/>
+        </w:rPr>
+        <w:t>Enemy Most Likely Course of Action (ML COA)</w:t>
+      </w:r>
+    </w:p>
+    <w:p>
+      <w:pPr>
+        <w:pStyle w:val="Ingenmellomrom"/>
+        <w:rPr>
+          <w:lang w:val="en-US"/>
+        </w:rPr>
+      </w:pPr>
+      <w:r>
+        <w:rPr>
+          <w:lang w:val="en-US"/>
+        </w:rPr>
+        <w:t>Syrian forces will likely strengthen their current position and establish defensive positions to withstand a attack from the coalition. A coalition ground attack at the Syrian 1</w:t>
+      </w:r>
+      <w:r>
+        <w:rPr>
+          <w:vertAlign w:val="superscript"/>
+          <w:lang w:val="en-US"/>
+        </w:rPr>
+        <w:t>st</w:t>
+      </w:r>
+      <w:r>
+        <w:rPr>
+          <w:lang w:val="en-US"/>
+        </w:rPr>
+        <w:t xml:space="preserve"> Corp positions in Turkey will likely trigger a counterattack from the 10</w:t>
+      </w:r>
+      <w:r>
+        <w:rPr>
+          <w:vertAlign w:val="superscript"/>
+          <w:lang w:val="en-US"/>
+        </w:rPr>
+        <w:t>th</w:t>
+      </w:r>
+      <w:r>
+        <w:rPr>
+          <w:lang w:val="en-US"/>
+        </w:rPr>
+        <w:t xml:space="preserve"> Armor Division. Any sign of coalition ground attacks will likely trigger heavy artillery and MLRS attacks against coalition forces. Syrian SAM units is likely on high alert, and Syrian Air Force is likely to establish CAP close to the border to prevent interference from coalition aircraft.</w:t>
+      </w:r>
+    </w:p>
+    <w:p>
+      <w:pPr>
+        <w:pStyle w:val="Ingenmellomrom"/>
+        <w:rPr>
+          <w:lang w:val="en-US"/>
+        </w:rPr>
+      </w:pPr>
+    </w:p>
+    <w:p>
+      <w:pPr>
+        <w:pStyle w:val="Overskrift3"/>
+        <w:rPr>
+          <w:lang w:val="en-US"/>
+        </w:rPr>
+      </w:pPr>
+      <w:r>
+        <w:rPr>
+          <w:lang w:val="en-US"/>
+        </w:rPr>
+        <w:lastRenderedPageBreak/>
+        <w:t>Enemy Most Dangerous Course of Action (MD COA)</w:t>
+      </w:r>
+    </w:p>
+    <w:p>
+      <w:pPr>
+        <w:pStyle w:val="Ingenmellomrom"/>
+        <w:rPr>
+          <w:lang w:val="en-US"/>
+        </w:rPr>
+      </w:pPr>
+      <w:r>
+        <w:rPr>
+          <w:lang w:val="en-US"/>
+        </w:rPr>
+        <w:t>Syrian 5</w:t>
+      </w:r>
+      <w:r>
+        <w:rPr>
+          <w:vertAlign w:val="superscript"/>
+          <w:lang w:val="en-US"/>
+        </w:rPr>
+        <w:t>th</w:t>
+      </w:r>
+      <w:r>
+        <w:rPr>
+          <w:lang w:val="en-US"/>
+        </w:rPr>
+        <w:t xml:space="preserve"> Corps will start moving NORTH and take part in an offensive to further expand the Syrian territory in Turkey. </w:t>
+      </w:r>
+      <w:r>
+        <w:rPr>
+          <w:lang w:val="en-US"/>
+        </w:rPr>
+        <w:t>10</w:t>
+      </w:r>
+      <w:r>
+        <w:rPr>
+          <w:vertAlign w:val="superscript"/>
+          <w:lang w:val="en-US"/>
+        </w:rPr>
+        <w:t>th</w:t>
+      </w:r>
+      <w:r>
+        <w:rPr>
+          <w:lang w:val="en-US"/>
+        </w:rPr>
+        <w:t xml:space="preserve"> Armor division will start an attack to the WEST to seize Hatay airfield. </w:t>
+      </w:r>
+      <w:r>
+        <w:rPr>
+          <w:lang w:val="en-US"/>
+        </w:rPr>
+        <w:t>Syrian Air Force conducting strikes in Turkish territory, primarily aimed at Turkish airfield to prevent coalition use of the airbases. If threatened Syrian Regime may threaten to use, or actually use chemical weapons against Turkey</w:t>
+      </w:r>
+      <w:r>
+        <w:rPr>
+          <w:lang w:val="en-US"/>
+        </w:rPr>
+        <w:t xml:space="preserve"> and coalition forces.</w:t>
+      </w:r>
+    </w:p>
+    <w:p>
+      <w:pPr>
+        <w:pStyle w:val="Ingenmellomrom"/>
+        <w:rPr>
+          <w:lang w:val="en-US"/>
+        </w:rPr>
+      </w:pPr>
+    </w:p>
+    <w:p>
+      <w:pPr>
+        <w:pStyle w:val="Overskrift1"/>
+        <w:rPr>
+          <w:lang w:val="en-US"/>
+        </w:rPr>
+      </w:pPr>
+      <w:r>
+        <w:rPr>
+          <w:lang w:val="en-US"/>
+        </w:rPr>
+        <w:t>MISSION</w:t>
+      </w:r>
+    </w:p>
+    <w:p>
+      <w:pPr>
+        <w:pStyle w:val="Ingenmellomrom"/>
+        <w:rPr>
+          <w:lang w:val="en-US"/>
+        </w:rPr>
+      </w:pPr>
+      <w:r>
+        <w:rPr>
+          <w:lang w:val="en-US"/>
+        </w:rPr>
+        <w:t>CJTF-82 will deploy to the area of op</w:t>
+      </w:r>
+      <w:r>
+        <w:rPr>
+          <w:lang w:val="en-US"/>
+        </w:rPr>
+        <w:t xml:space="preserve">erations (AO) and restore Turkish </w:t>
+      </w:r>
+      <w:r>
+        <w:rPr>
+          <w:lang w:val="en-US"/>
+        </w:rPr>
+        <w:t xml:space="preserve">territorial </w:t>
+      </w:r>
+      <w:r>
+        <w:rPr>
+          <w:lang w:val="en-US"/>
+        </w:rPr>
+        <w:t xml:space="preserve">integrity, once sufficient forces is </w:t>
+      </w:r>
+      <w:r>
+        <w:rPr>
+          <w:lang w:val="en-US"/>
+        </w:rPr>
+        <w:t>available</w:t>
+      </w:r>
+      <w:r>
+        <w:rPr>
+          <w:lang w:val="en-US"/>
+        </w:rPr>
+        <w:t xml:space="preserve"> CJTF-82 will neutralize Syrian offensive capability in order to (IOT) contribute to a secure and stable environment, which will facilitate a lasting peace and render future international military </w:t>
+      </w:r>
+      <w:r>
+        <w:rPr>
+          <w:lang w:val="en-US"/>
+        </w:rPr>
+        <w:t>presence</w:t>
+      </w:r>
+      <w:r>
+        <w:rPr>
+          <w:lang w:val="en-US"/>
+        </w:rPr>
+        <w:t xml:space="preserve"> unnecessary.</w:t>
+      </w:r>
+    </w:p>
+    <w:p>
+      <w:pPr>
+        <w:pStyle w:val="Ingenmellomrom"/>
+        <w:rPr>
+          <w:lang w:val="en-US"/>
+        </w:rPr>
+      </w:pPr>
+    </w:p>
+    <w:p>
+      <w:pPr>
+        <w:pStyle w:val="Ingenmellomrom"/>
         <w:rPr>
           <w:highlight w:val="yellow"/>
           <w:lang w:val="en-US"/>
         </w:rPr>
-        <w:t>Political intention and endstate</w:t>
-      </w:r>
-    </w:p>
-    <w:p>
-      <w:pPr>
-        <w:pStyle w:val="Ingenmellomrom"/>
-        <w:rPr>
-          <w:highlight w:val="yellow"/>
-          <w:lang w:val="en-US"/>
-        </w:rPr>
-      </w:pPr>
-      <w:r>
-        <w:rPr>
-          <w:highlight w:val="yellow"/>
-          <w:lang w:val="en-US"/>
-        </w:rPr>
-        <w:t>The Coalition (consisting of all countries taking part of the Combined Joint Task Force) have the following objective:</w:t>
-      </w:r>
-    </w:p>
-    <w:p>
-      <w:pPr>
-        <w:pStyle w:val="Ingenmellomrom"/>
-        <w:numPr>
-          <w:ilvl w:val="0"/>
-          <w:numId w:val="14"/>
-        </w:numPr>
-        <w:rPr>
-          <w:highlight w:val="yellow"/>
-          <w:lang w:val="en-US"/>
-        </w:rPr>
-      </w:pPr>
-      <w:r>
-        <w:rPr>
-          <w:highlight w:val="yellow"/>
-          <w:lang w:val="en-US"/>
-        </w:rPr>
-        <w:t>Restore Turkish territorial integrity and making the Syrian regime bending its will to the coalition.</w:t>
-      </w:r>
-    </w:p>
-    <w:p>
-      <w:pPr>
-        <w:pStyle w:val="Ingenmellomrom"/>
-        <w:rPr>
-          <w:highlight w:val="yellow"/>
-          <w:lang w:val="en-US"/>
-        </w:rPr>
-      </w:pPr>
-      <w:r>
-        <w:rPr>
-          <w:highlight w:val="yellow"/>
-          <w:lang w:val="en-US"/>
-        </w:rPr>
-        <w:t xml:space="preserve">End state: </w:t>
-      </w:r>
-    </w:p>
-    <w:p>
-      <w:pPr>
-        <w:pStyle w:val="Ingenmellomrom"/>
-        <w:rPr>
-          <w:lang w:val="en-US"/>
-        </w:rPr>
-      </w:pPr>
-      <w:r>
-        <w:rPr>
-          <w:highlight w:val="yellow"/>
-          <w:lang w:val="en-US"/>
-        </w:rPr>
-        <w:t>Turkish territorial integrity restored and Syrian regime either changed or its will follow the coalition.</w:t>
-      </w:r>
-    </w:p>
-    <w:p>
-      <w:pPr>
-        <w:pStyle w:val="Ingenmellomrom"/>
-        <w:rPr>
-          <w:lang w:val="en-US"/>
-        </w:rPr>
-      </w:pPr>
-    </w:p>
-    <w:p>
-      <w:pPr>
-        <w:pStyle w:val="Ingenmellomrom"/>
-        <w:rPr>
-          <w:lang w:val="en-US"/>
-        </w:rPr>
       </w:pPr>
     </w:p>
     <w:p>
       <w:pPr>
         <w:pStyle w:val="Overskrift1"/>
-      </w:pPr>
-      <w:r>
+        <w:rPr>
+          <w:lang w:val="en-US"/>
+        </w:rPr>
+      </w:pPr>
+      <w:r>
+        <w:rPr>
+          <w:lang w:val="en-US"/>
+        </w:rPr>
+        <w:t xml:space="preserve">EXECUTION </w:t>
+      </w:r>
+    </w:p>
+    <w:p>
+      <w:pPr>
+        <w:pStyle w:val="Overskrift2"/>
+        <w:rPr>
+          <w:lang w:val="en-US"/>
+        </w:rPr>
+      </w:pPr>
+      <w:r>
+        <w:rPr>
+          <w:lang w:val="en-US"/>
+        </w:rPr>
+        <w:t>Commander CJTF-82</w:t>
+      </w:r>
+      <w:r>
+        <w:rPr>
+          <w:lang w:val="en-US"/>
+        </w:rPr>
+        <w:t xml:space="preserve"> intent. </w:t>
+      </w:r>
+    </w:p>
+    <w:p>
+      <w:pPr>
+        <w:pStyle w:val="Overskrift3"/>
+        <w:rPr>
+          <w:lang w:val="en-US"/>
+        </w:rPr>
+      </w:pPr>
+      <w:r>
+        <w:rPr>
+          <w:lang w:val="en-US"/>
+        </w:rPr>
+        <w:t xml:space="preserve">Purpose. </w:t>
+      </w:r>
+    </w:p>
+    <w:p>
+      <w:pPr>
+        <w:pStyle w:val="Ingenmellomrom"/>
+        <w:rPr>
+          <w:lang w:val="en-US"/>
+        </w:rPr>
+      </w:pPr>
+      <w:r>
+        <w:rPr>
+          <w:lang w:val="en-US"/>
+        </w:rPr>
+        <w:t>The purpose of this operation</w:t>
+      </w:r>
+      <w:r>
+        <w:rPr>
+          <w:lang w:val="en-US"/>
+        </w:rPr>
+        <w:t xml:space="preserve"> is to support Turkey</w:t>
+      </w:r>
+      <w:r>
+        <w:rPr>
+          <w:lang w:val="en-US"/>
+        </w:rPr>
+        <w:t xml:space="preserve"> in </w:t>
+      </w:r>
+      <w:r>
+        <w:rPr>
+          <w:lang w:val="en-US"/>
+        </w:rPr>
+        <w:t>defeating the Syrian</w:t>
+      </w:r>
+      <w:r>
+        <w:rPr>
+          <w:lang w:val="en-US"/>
+        </w:rPr>
+        <w:t xml:space="preserve"> aggression.</w:t>
+      </w:r>
+    </w:p>
+    <w:p>
+      <w:pPr>
+        <w:pStyle w:val="Overskrift3"/>
+        <w:rPr>
+          <w:lang w:val="en-US"/>
+        </w:rPr>
+      </w:pPr>
+      <w:r>
+        <w:rPr>
+          <w:lang w:val="en-US"/>
+        </w:rPr>
+        <w:t xml:space="preserve">Endstate. </w:t>
+      </w:r>
+    </w:p>
+    <w:p>
+      <w:pPr>
+        <w:pStyle w:val="Ingenmellomrom"/>
+        <w:rPr>
+          <w:lang w:val="en-US"/>
+        </w:rPr>
+      </w:pPr>
+      <w:r>
+        <w:rPr>
+          <w:lang w:val="en-US"/>
+        </w:rPr>
+        <w:t>Syrian</w:t>
+      </w:r>
+      <w:r>
+        <w:rPr>
+          <w:lang w:val="en-US"/>
+        </w:rPr>
+        <w:t xml:space="preserve"> will and</w:t>
+      </w:r>
+      <w:r>
+        <w:rPr>
+          <w:lang w:val="en-US"/>
+        </w:rPr>
+        <w:t xml:space="preserve"> ab</w:t>
+      </w:r>
+      <w:r>
+        <w:rPr>
+          <w:lang w:val="en-US"/>
+        </w:rPr>
+        <w:t xml:space="preserve">ility to conduct offensive operations in the region </w:t>
+      </w:r>
+      <w:r>
+        <w:rPr>
+          <w:lang w:val="en-US"/>
+        </w:rPr>
+        <w:t>neutralized.</w:t>
+      </w:r>
+      <w:r>
+        <w:rPr>
+          <w:lang w:val="en-US"/>
+        </w:rPr>
+        <w:t xml:space="preserve"> </w:t>
+      </w:r>
+      <w:r>
+        <w:rPr>
+          <w:lang w:val="en-US"/>
+        </w:rPr>
+        <w:t>Turk</w:t>
+      </w:r>
+      <w:r>
+        <w:rPr>
+          <w:lang w:val="en-US"/>
+        </w:rPr>
+        <w:t xml:space="preserve">ish </w:t>
+      </w:r>
+      <w:r>
+        <w:rPr>
+          <w:lang w:val="en-US"/>
+        </w:rPr>
+        <w:t>territorial integrity</w:t>
+      </w:r>
+      <w:r>
+        <w:rPr>
+          <w:lang w:val="en-US"/>
+        </w:rPr>
+        <w:t xml:space="preserve"> restored. I</w:t>
+      </w:r>
+      <w:r>
+        <w:rPr>
+          <w:lang w:val="en-US"/>
+        </w:rPr>
+        <w:t>nternational freedom of movement in the region restored.</w:t>
+      </w:r>
+      <w:r>
+        <w:rPr>
+          <w:lang w:val="en-US"/>
+        </w:rPr>
+        <w:t xml:space="preserve"> </w:t>
+      </w:r>
+    </w:p>
+    <w:p>
+      <w:pPr>
+        <w:pStyle w:val="Ingenmellomrom"/>
+        <w:rPr>
+          <w:lang w:val="en-US"/>
+        </w:rPr>
+      </w:pPr>
+    </w:p>
+    <w:p>
+      <w:pPr>
+        <w:pStyle w:val="Ingenmellomrom"/>
+        <w:rPr>
+          <w:lang w:val="en-US"/>
+        </w:rPr>
+      </w:pPr>
+    </w:p>
+    <w:p>
+      <w:pPr>
+        <w:pStyle w:val="Overskrift2"/>
+        <w:rPr>
+          <w:lang w:val="en-US"/>
+        </w:rPr>
+      </w:pPr>
+      <w:r>
+        <w:rPr>
+          <w:lang w:val="en-US"/>
+        </w:rPr>
+        <w:t>CONCEPT OF OPERATIONS</w:t>
+      </w:r>
+    </w:p>
+    <w:p>
+      <w:pPr>
+        <w:pStyle w:val="Ingenmellomrom"/>
+        <w:rPr>
+          <w:lang w:val="en-US"/>
+        </w:rPr>
+      </w:pPr>
+      <w:r>
+        <w:rPr>
+          <w:lang w:val="en-US"/>
+        </w:rPr>
+        <w:t>Operation Active Resolve w</w:t>
+      </w:r>
+      <w:r>
+        <w:rPr>
+          <w:lang w:val="en-US"/>
+        </w:rPr>
+        <w:t xml:space="preserve">ill be conducted in 3 </w:t>
+      </w:r>
+      <w:r>
+        <w:rPr>
+          <w:lang w:val="en-US"/>
+        </w:rPr>
+        <w:t>phases:</w:t>
+      </w:r>
+    </w:p>
+    <w:p>
+      <w:pPr>
+        <w:pStyle w:val="Ingenmellomrom"/>
+        <w:rPr>
+          <w:lang w:val="en-US"/>
+        </w:rPr>
+      </w:pPr>
+      <w:r>
+        <w:rPr>
+          <w:lang w:val="en-US"/>
+        </w:rPr>
+        <w:t>Phase 1: Shaping</w:t>
+      </w:r>
+    </w:p>
+    <w:p>
+      <w:pPr>
+        <w:pStyle w:val="Ingenmellomrom"/>
+        <w:rPr>
+          <w:lang w:val="en-US"/>
+        </w:rPr>
+      </w:pPr>
+      <w:r>
+        <w:rPr>
+          <w:lang w:val="en-US"/>
+        </w:rPr>
+        <w:t xml:space="preserve">Phase 2: </w:t>
+      </w:r>
+      <w:r>
+        <w:rPr>
+          <w:lang w:val="en-US"/>
+        </w:rPr>
+        <w:t>Decisive</w:t>
+      </w:r>
+      <w:r>
+        <w:rPr>
+          <w:lang w:val="en-US"/>
+        </w:rPr>
+        <w:t xml:space="preserve"> action</w:t>
+      </w:r>
+    </w:p>
+    <w:p>
+      <w:pPr>
+        <w:pStyle w:val="Ingenmellomrom"/>
+        <w:rPr>
+          <w:lang w:val="en-US"/>
+        </w:rPr>
+      </w:pPr>
+      <w:r>
+        <w:rPr>
+          <w:lang w:val="en-US"/>
+        </w:rPr>
+        <w:t>Phase 3: Stabilization</w:t>
+      </w:r>
+    </w:p>
+    <w:p>
+      <w:pPr>
+        <w:pStyle w:val="Ingenmellomrom"/>
+        <w:rPr>
+          <w:lang w:val="en-US"/>
+        </w:rPr>
+      </w:pPr>
+    </w:p>
+    <w:p>
+      <w:pPr>
+        <w:pStyle w:val="Overskrift3"/>
+        <w:rPr>
+          <w:lang w:val="en-US"/>
+        </w:rPr>
+      </w:pPr>
+      <w:r>
+        <w:rPr>
+          <w:lang w:val="en-US"/>
+        </w:rPr>
+        <w:t>Phase 1:</w:t>
+      </w:r>
+      <w:r>
+        <w:rPr>
+          <w:lang w:val="en-US"/>
+        </w:rPr>
+        <w:t xml:space="preserve"> Shaping</w:t>
+      </w:r>
+    </w:p>
+    <w:p>
+      <w:pPr>
+        <w:pStyle w:val="Ingenmellomrom"/>
+        <w:rPr>
+          <w:lang w:val="en-US"/>
+        </w:rPr>
+      </w:pPr>
+      <w:r>
+        <w:rPr>
+          <w:lang w:val="en-US"/>
+        </w:rPr>
+        <w:t>Deploy forces to the region, building situational awareness (SA) of</w:t>
+      </w:r>
+      <w:r>
+        <w:rPr>
+          <w:lang w:val="en-US"/>
+        </w:rPr>
+        <w:t xml:space="preserve"> the situation and defend Turkey</w:t>
+      </w:r>
+      <w:r>
+        <w:rPr>
+          <w:lang w:val="en-US"/>
+        </w:rPr>
+        <w:t xml:space="preserve"> against S</w:t>
+      </w:r>
+      <w:r>
+        <w:rPr>
+          <w:lang w:val="en-US"/>
+        </w:rPr>
+        <w:t>yrian</w:t>
+      </w:r>
+      <w:r>
+        <w:rPr>
+          <w:lang w:val="en-US"/>
+        </w:rPr>
+        <w:t xml:space="preserve"> aggression.</w:t>
+      </w:r>
+    </w:p>
+    <w:p>
+      <w:pPr>
+        <w:pStyle w:val="Ingenmellomrom"/>
+        <w:rPr>
+          <w:lang w:val="en-US"/>
+        </w:rPr>
+      </w:pPr>
+      <w:r>
+        <w:rPr>
+          <w:lang w:val="en-US"/>
+        </w:rPr>
+        <w:t xml:space="preserve">Set conditions for CJTF land offensive into Syrian to destroy Syrian offensive capability. </w:t>
+      </w:r>
+    </w:p>
+    <w:p>
+      <w:pPr>
+        <w:pStyle w:val="Ingenmellomrom"/>
+        <w:rPr>
+          <w:lang w:val="en-US"/>
+        </w:rPr>
+      </w:pPr>
+      <w:r>
+        <w:rPr>
+          <w:lang w:val="en-US"/>
+        </w:rPr>
+        <w:t>Phase</w:t>
+      </w:r>
+      <w:r>
+        <w:rPr>
+          <w:lang w:val="en-US"/>
+        </w:rPr>
+        <w:t xml:space="preserve"> ends when Syrian forces in Turkey have been defeated and Turkey</w:t>
+      </w:r>
+      <w:r>
+        <w:rPr>
+          <w:lang w:val="en-US"/>
+        </w:rPr>
+        <w:t xml:space="preserve"> </w:t>
+      </w:r>
+      <w:r>
+        <w:rPr>
+          <w:lang w:val="en-US"/>
+        </w:rPr>
+        <w:t>territorial integrity have been restored.</w:t>
+      </w:r>
+    </w:p>
+    <w:p>
+      <w:pPr>
+        <w:pStyle w:val="Ingenmellomrom"/>
+        <w:rPr>
+          <w:lang w:val="en-US"/>
+        </w:rPr>
+      </w:pPr>
+      <w:r>
+        <w:rPr>
+          <w:lang w:val="en-US"/>
+        </w:rPr>
+        <w:t>In this phase JFACC will be the supported commander.</w:t>
+      </w:r>
+    </w:p>
+    <w:p>
+      <w:pPr>
+        <w:pStyle w:val="Overskrift3"/>
+        <w:rPr>
+          <w:lang w:val="en-US"/>
+        </w:rPr>
+      </w:pPr>
+      <w:r>
+        <w:rPr>
+          <w:lang w:val="en-US"/>
+        </w:rPr>
+        <w:t>Phase 2:</w:t>
+      </w:r>
+      <w:r>
+        <w:rPr>
+          <w:lang w:val="en-US"/>
+        </w:rPr>
+        <w:t xml:space="preserve"> Decisive action</w:t>
+      </w:r>
+    </w:p>
+    <w:p>
+      <w:pPr>
+        <w:pStyle w:val="Ingenmellomrom"/>
+        <w:rPr>
+          <w:lang w:val="en-US"/>
+        </w:rPr>
+      </w:pPr>
+      <w:r>
+        <w:rPr>
+          <w:lang w:val="en-US"/>
+        </w:rPr>
+        <w:t>Attack Syrian forces within Syria in order to neutralize Syrian offensive capability</w:t>
+      </w:r>
+    </w:p>
+    <w:p>
+      <w:pPr>
+        <w:pStyle w:val="Ingenmellomrom"/>
+        <w:rPr>
+          <w:lang w:val="en-US"/>
+        </w:rPr>
+      </w:pPr>
+      <w:r>
+        <w:rPr>
+          <w:lang w:val="en-US"/>
+        </w:rPr>
+        <w:t>In this phase LCC will be the supported commander.</w:t>
+      </w:r>
+    </w:p>
+    <w:p>
+      <w:pPr>
+        <w:pStyle w:val="Overskrift3"/>
+        <w:rPr>
+          <w:lang w:val="en-US"/>
+        </w:rPr>
+      </w:pPr>
+      <w:r>
+        <w:rPr>
+          <w:lang w:val="en-US"/>
+        </w:rPr>
+        <w:t>Phase 3</w:t>
+      </w:r>
+      <w:r>
+        <w:rPr>
+          <w:lang w:val="en-US"/>
+        </w:rPr>
+        <w:t>:</w:t>
+      </w:r>
+      <w:r>
+        <w:rPr>
+          <w:lang w:val="en-US"/>
+        </w:rPr>
+        <w:t xml:space="preserve"> Stabilization</w:t>
+      </w:r>
+      <w:r>
+        <w:rPr>
+          <w:lang w:val="en-US"/>
+        </w:rPr>
+        <w:t xml:space="preserve"> </w:t>
+      </w:r>
+    </w:p>
+    <w:p>
+      <w:pPr>
+        <w:pStyle w:val="Ingenmellomrom"/>
+        <w:rPr>
+          <w:lang w:val="en-US"/>
+        </w:rPr>
+      </w:pPr>
+      <w:r>
+        <w:rPr>
+          <w:lang w:val="en-US"/>
+        </w:rPr>
+        <w:t xml:space="preserve">Once Syrian offensive capability is neutralized, focus will shift to stabilize the situation and prepare for </w:t>
+      </w:r>
+      <w:r>
+        <w:rPr>
+          <w:lang w:val="en-US"/>
+        </w:rPr>
+        <w:t xml:space="preserve">transition back to a situation </w:t>
+      </w:r>
+      <w:r>
+        <w:rPr>
+          <w:lang w:val="en-US"/>
+        </w:rPr>
+        <w:t>where all actors</w:t>
+      </w:r>
+      <w:r>
+        <w:rPr>
+          <w:lang w:val="en-US"/>
+        </w:rPr>
+        <w:t xml:space="preserve"> respect</w:t>
+      </w:r>
+      <w:r>
+        <w:rPr>
+          <w:lang w:val="en-US"/>
+        </w:rPr>
+        <w:t xml:space="preserve"> the</w:t>
+      </w:r>
+      <w:r>
+        <w:rPr>
+          <w:lang w:val="en-US"/>
+        </w:rPr>
+        <w:t xml:space="preserve"> recognized international borders.</w:t>
+      </w:r>
+    </w:p>
+    <w:p>
+      <w:pPr>
+        <w:pStyle w:val="Ingenmellomrom"/>
+        <w:rPr>
+          <w:lang w:val="en-US"/>
+        </w:rPr>
+      </w:pPr>
+      <w:r>
+        <w:rPr>
+          <w:lang w:val="en-US"/>
+        </w:rPr>
         <w:lastRenderedPageBreak/>
-        <w:t>MISSION</w:t>
-      </w:r>
-    </w:p>
-    <w:p>
-      <w:pPr>
-        <w:pStyle w:val="Ingenmellomrom"/>
-        <w:rPr>
-          <w:lang w:val="en-US"/>
-        </w:rPr>
-      </w:pPr>
-      <w:r>
-        <w:rPr>
-          <w:lang w:val="en-US"/>
-        </w:rPr>
-        <w:t>CJTF-82 will deploy to the area of op</w:t>
-      </w:r>
-      <w:r>
-        <w:rPr>
-          <w:lang w:val="en-US"/>
-        </w:rPr>
-        <w:t>erations (AO) and restore Turkish and Israeli</w:t>
-      </w:r>
-      <w:r>
-        <w:rPr>
-          <w:lang w:val="en-US"/>
-        </w:rPr>
-        <w:t xml:space="preserve"> territorial </w:t>
-      </w:r>
-      <w:r>
-        <w:rPr>
-          <w:lang w:val="en-US"/>
-        </w:rPr>
-        <w:t xml:space="preserve">integrity, once sufficient forces is </w:t>
-      </w:r>
-      <w:r>
-        <w:rPr>
-          <w:lang w:val="en-US"/>
-        </w:rPr>
-        <w:t>available</w:t>
-      </w:r>
-      <w:r>
-        <w:rPr>
-          <w:lang w:val="en-US"/>
-        </w:rPr>
-        <w:t xml:space="preserve"> CJTF-82 will neutralize Syrian offensive capability in order to (IOT) contribute to a secure and stable environment, which will facilitate a lasting peace and render future international military </w:t>
-      </w:r>
-      <w:r>
-        <w:rPr>
-          <w:lang w:val="en-US"/>
-        </w:rPr>
-        <w:t>presence</w:t>
-      </w:r>
-      <w:r>
-        <w:rPr>
-          <w:lang w:val="en-US"/>
-        </w:rPr>
-        <w:t xml:space="preserve"> unnecessary.</w:t>
-      </w:r>
-    </w:p>
-    <w:p>
-      <w:pPr>
-        <w:pStyle w:val="Ingenmellomrom"/>
-        <w:rPr>
-          <w:lang w:val="en-US"/>
-        </w:rPr>
-      </w:pPr>
-    </w:p>
-    <w:p>
-      <w:pPr>
-        <w:pStyle w:val="Ingenmellomrom"/>
-        <w:rPr>
-          <w:highlight w:val="yellow"/>
-          <w:lang w:val="en-US"/>
-        </w:rPr>
-      </w:pPr>
-    </w:p>
-    <w:p>
-      <w:pPr>
-        <w:pStyle w:val="Overskrift1"/>
-      </w:pPr>
-      <w:r>
-        <w:t xml:space="preserve">EXECUTION </w:t>
-      </w:r>
-    </w:p>
-    <w:p>
-      <w:pPr>
-        <w:pStyle w:val="Overskrift2"/>
-      </w:pPr>
-      <w:r>
-        <w:t>Commander CJTF-82</w:t>
-      </w:r>
-      <w:r>
-        <w:t xml:space="preserve"> intent. </w:t>
-      </w:r>
-    </w:p>
-    <w:p>
-      <w:pPr>
-        <w:pStyle w:val="Overskrift3"/>
-      </w:pPr>
-      <w:r>
-        <w:t xml:space="preserve">Purpose. </w:t>
-      </w:r>
-    </w:p>
-    <w:p>
-      <w:pPr>
-        <w:pStyle w:val="Ingenmellomrom"/>
-        <w:rPr>
-          <w:lang w:val="en-US"/>
-        </w:rPr>
-      </w:pPr>
-      <w:r>
-        <w:rPr>
-          <w:lang w:val="en-US"/>
-        </w:rPr>
-        <w:t>The purpose of this operation</w:t>
-      </w:r>
-      <w:r>
-        <w:rPr>
-          <w:lang w:val="en-US"/>
-        </w:rPr>
-        <w:t xml:space="preserve"> is to support Turkey </w:t>
-      </w:r>
-      <w:r>
-        <w:rPr>
-          <w:lang w:val="en-US"/>
-        </w:rPr>
-        <w:t xml:space="preserve">and Israel in </w:t>
-      </w:r>
-      <w:r>
-        <w:rPr>
-          <w:lang w:val="en-US"/>
-        </w:rPr>
-        <w:t>defeating the Syrian</w:t>
-      </w:r>
-      <w:r>
-        <w:rPr>
-          <w:lang w:val="en-US"/>
-        </w:rPr>
-        <w:t xml:space="preserve"> aggression.</w:t>
-      </w:r>
-    </w:p>
-    <w:p>
-      <w:pPr>
-        <w:pStyle w:val="Overskrift3"/>
-      </w:pPr>
-      <w:r>
-        <w:t xml:space="preserve">Endstate. </w:t>
-      </w:r>
-    </w:p>
-    <w:p>
-      <w:pPr>
-        <w:pStyle w:val="Ingenmellomrom"/>
-        <w:rPr>
-          <w:lang w:val="en-US"/>
-        </w:rPr>
-      </w:pPr>
-      <w:r>
-        <w:rPr>
-          <w:lang w:val="en-US"/>
-        </w:rPr>
-        <w:t>Syrian</w:t>
-      </w:r>
-      <w:r>
-        <w:rPr>
-          <w:lang w:val="en-US"/>
-        </w:rPr>
-        <w:t xml:space="preserve"> ab</w:t>
-      </w:r>
-      <w:r>
-        <w:rPr>
-          <w:lang w:val="en-US"/>
-        </w:rPr>
-        <w:t xml:space="preserve">ility to conduct offensive operations in the region </w:t>
-      </w:r>
-      <w:r>
-        <w:rPr>
-          <w:lang w:val="en-US"/>
-        </w:rPr>
-        <w:t>neutralized</w:t>
-      </w:r>
-      <w:r>
-        <w:rPr>
-          <w:lang w:val="en-US"/>
-        </w:rPr>
-        <w:t>.</w:t>
-      </w:r>
-      <w:r>
-        <w:rPr>
-          <w:lang w:val="en-US"/>
-        </w:rPr>
-        <w:t xml:space="preserve"> </w:t>
-      </w:r>
-      <w:r>
-        <w:rPr>
-          <w:lang w:val="en-US"/>
-        </w:rPr>
-        <w:t>Turkey and Israeli</w:t>
-      </w:r>
-      <w:r>
-        <w:rPr>
-          <w:lang w:val="en-US"/>
-        </w:rPr>
-        <w:t xml:space="preserve"> territorial integrity</w:t>
-      </w:r>
-      <w:r>
-        <w:rPr>
-          <w:lang w:val="en-US"/>
-        </w:rPr>
-        <w:t xml:space="preserve"> restored. I</w:t>
-      </w:r>
-      <w:r>
-        <w:rPr>
-          <w:lang w:val="en-US"/>
-        </w:rPr>
-        <w:t>nternational freedom of movement in the region restored.</w:t>
-      </w:r>
-      <w:r>
-        <w:rPr>
-          <w:lang w:val="en-US"/>
-        </w:rPr>
-        <w:t xml:space="preserve"> </w:t>
-      </w:r>
-    </w:p>
-    <w:p>
-      <w:pPr>
-        <w:pStyle w:val="Ingenmellomrom"/>
-        <w:rPr>
-          <w:lang w:val="en-US"/>
-        </w:rPr>
-      </w:pPr>
-    </w:p>
-    <w:p>
-      <w:pPr>
-        <w:pStyle w:val="Ingenmellomrom"/>
-        <w:rPr>
-          <w:lang w:val="en-US"/>
-        </w:rPr>
-      </w:pPr>
-    </w:p>
-    <w:p>
-      <w:pPr>
-        <w:pStyle w:val="Overskrift2"/>
-        <w:rPr>
-          <w:lang w:val="en-US"/>
-        </w:rPr>
-      </w:pPr>
-      <w:r>
-        <w:rPr>
-          <w:lang w:val="en-US"/>
-        </w:rPr>
-        <w:t>CONCEPT OF OPERATIONS</w:t>
-      </w:r>
-    </w:p>
-    <w:p>
-      <w:pPr>
-        <w:pStyle w:val="Ingenmellomrom"/>
-        <w:rPr>
-          <w:lang w:val="en-US"/>
-        </w:rPr>
-      </w:pPr>
-      <w:r>
-        <w:rPr>
-          <w:lang w:val="en-US"/>
-        </w:rPr>
-        <w:t>Operation Active Resolve w</w:t>
-      </w:r>
-      <w:r>
-        <w:rPr>
-          <w:lang w:val="en-US"/>
-        </w:rPr>
-        <w:t xml:space="preserve">ill be conducted in 3 </w:t>
-      </w:r>
-      <w:r>
-        <w:rPr>
-          <w:lang w:val="en-US"/>
-        </w:rPr>
-        <w:t>phases:</w:t>
-      </w:r>
-    </w:p>
-    <w:p>
-      <w:pPr>
-        <w:pStyle w:val="Ingenmellomrom"/>
-        <w:rPr>
-          <w:lang w:val="en-US"/>
-        </w:rPr>
-      </w:pPr>
-      <w:r>
-        <w:rPr>
-          <w:lang w:val="en-US"/>
-        </w:rPr>
-        <w:t>Phase 1: Shaping</w:t>
-      </w:r>
-    </w:p>
-    <w:p>
-      <w:pPr>
-        <w:pStyle w:val="Ingenmellomrom"/>
-        <w:rPr>
-          <w:lang w:val="en-US"/>
-        </w:rPr>
-      </w:pPr>
-      <w:r>
-        <w:rPr>
-          <w:lang w:val="en-US"/>
-        </w:rPr>
-        <w:t xml:space="preserve">Phase 2: </w:t>
-      </w:r>
-      <w:r>
-        <w:rPr>
-          <w:lang w:val="en-US"/>
-        </w:rPr>
-        <w:t>Decisive</w:t>
-      </w:r>
-      <w:r>
-        <w:rPr>
-          <w:lang w:val="en-US"/>
-        </w:rPr>
-        <w:t xml:space="preserve"> action</w:t>
-      </w:r>
-    </w:p>
-    <w:p>
-      <w:pPr>
-        <w:pStyle w:val="Ingenmellomrom"/>
-        <w:rPr>
-          <w:lang w:val="en-US"/>
-        </w:rPr>
-      </w:pPr>
-      <w:r>
-        <w:rPr>
-          <w:lang w:val="en-US"/>
-        </w:rPr>
-        <w:t>Phase 3: Stabilization</w:t>
-      </w:r>
-    </w:p>
-    <w:p>
-      <w:pPr>
-        <w:pStyle w:val="Ingenmellomrom"/>
-        <w:rPr>
-          <w:lang w:val="en-US"/>
-        </w:rPr>
-      </w:pPr>
-    </w:p>
-    <w:p>
-      <w:pPr>
-        <w:pStyle w:val="Overskrift3"/>
-      </w:pPr>
-      <w:r>
-        <w:t>Phase 1:</w:t>
-      </w:r>
-      <w:r>
-        <w:t xml:space="preserve"> Shaping</w:t>
-      </w:r>
-    </w:p>
-    <w:p>
-      <w:pPr>
-        <w:pStyle w:val="Ingenmellomrom"/>
-        <w:rPr>
-          <w:lang w:val="en-US"/>
-        </w:rPr>
-      </w:pPr>
-      <w:r>
-        <w:rPr>
-          <w:lang w:val="en-US"/>
-        </w:rPr>
-        <w:t>Deploy forces to the region, building situational awareness (SA) of</w:t>
-      </w:r>
-      <w:r>
-        <w:rPr>
-          <w:lang w:val="en-US"/>
-        </w:rPr>
-        <w:t xml:space="preserve"> the situation and defend Turkey and Israel</w:t>
-      </w:r>
-      <w:r>
-        <w:rPr>
-          <w:lang w:val="en-US"/>
-        </w:rPr>
-        <w:t xml:space="preserve"> against S</w:t>
-      </w:r>
-      <w:r>
-        <w:rPr>
-          <w:lang w:val="en-US"/>
-        </w:rPr>
-        <w:t>yrian</w:t>
-      </w:r>
-      <w:r>
-        <w:rPr>
-          <w:lang w:val="en-US"/>
-        </w:rPr>
-        <w:t xml:space="preserve"> aggression.</w:t>
-      </w:r>
-    </w:p>
-    <w:p>
-      <w:pPr>
-        <w:pStyle w:val="Ingenmellomrom"/>
-        <w:rPr>
-          <w:lang w:val="en-US"/>
-        </w:rPr>
-      </w:pPr>
-      <w:r>
-        <w:rPr>
-          <w:lang w:val="en-US"/>
-        </w:rPr>
-        <w:t xml:space="preserve">Set conditions for CJTF land offensive into Syrian to destroy Syrian offensive capability. </w:t>
-      </w:r>
-    </w:p>
-    <w:p>
-      <w:pPr>
-        <w:pStyle w:val="Ingenmellomrom"/>
-        <w:rPr>
-          <w:lang w:val="en-US"/>
-        </w:rPr>
-      </w:pPr>
-      <w:r>
-        <w:rPr>
-          <w:lang w:val="en-US"/>
-        </w:rPr>
-        <w:t>Phase</w:t>
-      </w:r>
-      <w:r>
-        <w:rPr>
-          <w:lang w:val="en-US"/>
-        </w:rPr>
-        <w:t xml:space="preserve"> ends when Syrian forces in Turkey and Israel have been defeated and Turkey and Israeli </w:t>
-      </w:r>
-      <w:r>
-        <w:rPr>
-          <w:lang w:val="en-US"/>
-        </w:rPr>
-        <w:t>territorial integrity have been restored.</w:t>
-      </w:r>
-    </w:p>
-    <w:p>
-      <w:pPr>
-        <w:pStyle w:val="Ingenmellomrom"/>
-        <w:rPr>
-          <w:lang w:val="en-US"/>
-        </w:rPr>
-      </w:pPr>
-      <w:r>
-        <w:rPr>
-          <w:lang w:val="en-US"/>
-        </w:rPr>
-        <w:t xml:space="preserve">In this phase </w:t>
-      </w:r>
-      <w:r>
-        <w:rPr>
-          <w:lang w:val="en-US"/>
-        </w:rPr>
-        <w:t xml:space="preserve">JFACC </w:t>
-      </w:r>
-      <w:r>
-        <w:rPr>
-          <w:lang w:val="en-US"/>
-        </w:rPr>
-        <w:t xml:space="preserve">will be the </w:t>
-      </w:r>
-      <w:r>
-        <w:rPr>
-          <w:lang w:val="en-US"/>
-        </w:rPr>
-        <w:t>supported commander</w:t>
-      </w:r>
-      <w:r>
-        <w:rPr>
-          <w:lang w:val="en-US"/>
-        </w:rPr>
-        <w:t>.</w:t>
-      </w:r>
-    </w:p>
-    <w:p>
-      <w:pPr>
-        <w:pStyle w:val="Overskrift3"/>
-      </w:pPr>
-      <w:r>
-        <w:t>Phase 2:</w:t>
-      </w:r>
-      <w:r>
-        <w:t xml:space="preserve"> Decisive action</w:t>
-      </w:r>
-    </w:p>
-    <w:p>
-      <w:pPr>
-        <w:pStyle w:val="Ingenmellomrom"/>
-        <w:rPr>
-          <w:lang w:val="en-US"/>
-        </w:rPr>
-      </w:pPr>
-      <w:r>
-        <w:rPr>
-          <w:lang w:val="en-US"/>
-        </w:rPr>
-        <w:t>Attack Syrian forces within Syria in order to neutralize Syrian offensive capability</w:t>
-      </w:r>
-    </w:p>
-    <w:p>
-      <w:pPr>
-        <w:pStyle w:val="Ingenmellomrom"/>
-        <w:rPr>
-          <w:lang w:val="en-US"/>
-        </w:rPr>
-      </w:pPr>
-      <w:r>
-        <w:rPr>
-          <w:lang w:val="en-US"/>
-        </w:rPr>
-        <w:t>In this phase LCC</w:t>
-      </w:r>
-      <w:r>
-        <w:rPr>
-          <w:lang w:val="en-US"/>
-        </w:rPr>
-        <w:t xml:space="preserve"> </w:t>
-      </w:r>
-      <w:r>
-        <w:rPr>
-          <w:lang w:val="en-US"/>
-        </w:rPr>
-        <w:t xml:space="preserve">will be the </w:t>
-      </w:r>
-      <w:r>
-        <w:rPr>
-          <w:lang w:val="en-US"/>
-        </w:rPr>
-        <w:t>supported commander</w:t>
-      </w:r>
-      <w:r>
-        <w:rPr>
-          <w:lang w:val="en-US"/>
-        </w:rPr>
-        <w:t>.</w:t>
-      </w:r>
-    </w:p>
-    <w:p>
-      <w:pPr>
-        <w:pStyle w:val="Overskrift3"/>
-      </w:pPr>
-      <w:r>
-        <w:t>Phase 3</w:t>
-      </w:r>
-      <w:r>
-        <w:t>:</w:t>
-      </w:r>
-      <w:r>
-        <w:t xml:space="preserve"> Stabilization</w:t>
-      </w:r>
-      <w:r>
-        <w:t xml:space="preserve"> </w:t>
-      </w:r>
-    </w:p>
-    <w:p>
-      <w:pPr>
-        <w:pStyle w:val="Ingenmellomrom"/>
-        <w:rPr>
-          <w:lang w:val="en-US"/>
-        </w:rPr>
-      </w:pPr>
-      <w:r>
-        <w:rPr>
-          <w:lang w:val="en-US"/>
-        </w:rPr>
-        <w:t xml:space="preserve">Once Syrian offensive capability is neutralized, focus will shift to stabilize the situation and prepare for </w:t>
-      </w:r>
-      <w:r>
-        <w:rPr>
-          <w:lang w:val="en-US"/>
-        </w:rPr>
-        <w:t xml:space="preserve">transition back to a situation </w:t>
-      </w:r>
-      <w:r>
-        <w:rPr>
-          <w:lang w:val="en-US"/>
-        </w:rPr>
-        <w:t>where all actors</w:t>
-      </w:r>
-      <w:r>
-        <w:rPr>
-          <w:lang w:val="en-US"/>
-        </w:rPr>
-        <w:t xml:space="preserve"> respect</w:t>
-      </w:r>
-      <w:r>
-        <w:rPr>
-          <w:lang w:val="en-US"/>
-        </w:rPr>
-        <w:t xml:space="preserve"> the</w:t>
-      </w:r>
-      <w:r>
-        <w:rPr>
-          <w:lang w:val="en-US"/>
-        </w:rPr>
-        <w:t xml:space="preserve"> recognized international borders.</w:t>
-      </w:r>
-    </w:p>
-    <w:p>
-      <w:pPr>
-        <w:pStyle w:val="Ingenmellomrom"/>
-        <w:rPr>
-          <w:lang w:val="en-US"/>
-        </w:rPr>
-      </w:pPr>
-      <w:r>
-        <w:rPr>
-          <w:lang w:val="en-US"/>
-        </w:rPr>
-        <w:t>In this phase LCC</w:t>
-      </w:r>
-      <w:r>
-        <w:rPr>
-          <w:lang w:val="en-US"/>
-        </w:rPr>
-        <w:t xml:space="preserve"> </w:t>
-      </w:r>
-      <w:r>
-        <w:rPr>
-          <w:lang w:val="en-US"/>
-        </w:rPr>
-        <w:t xml:space="preserve">will be the </w:t>
-      </w:r>
-      <w:r>
-        <w:rPr>
-          <w:lang w:val="en-US"/>
-        </w:rPr>
-        <w:t>supported commander</w:t>
-      </w:r>
-      <w:r>
-        <w:rPr>
-          <w:lang w:val="en-US"/>
-        </w:rPr>
-        <w:t>.</w:t>
+        <w:t>In this phase LCC will be the supported commander.</w:t>
       </w:r>
     </w:p>
     <w:p>
@@ -1559,8 +1970,14 @@
     <w:p>
       <w:pPr>
         <w:pStyle w:val="Overskrift2"/>
-      </w:pPr>
-      <w:r>
+        <w:rPr>
+          <w:lang w:val="en-US"/>
+        </w:rPr>
+      </w:pPr>
+      <w:r>
+        <w:rPr>
+          <w:lang w:val="en-US"/>
+        </w:rPr>
         <w:t>OBJECTIVES</w:t>
       </w:r>
     </w:p>
@@ -1629,7 +2046,7 @@
         <w:rPr>
           <w:lang w:val="en-US"/>
         </w:rPr>
-        <w:t>Establish air superiority over Israel</w:t>
+        <w:t>Defeat Syrian forces in Turkey.</w:t>
       </w:r>
     </w:p>
     <w:p>
@@ -1647,8 +2064,7 @@
         <w:rPr>
           <w:lang w:val="en-US"/>
         </w:rPr>
-        <w:lastRenderedPageBreak/>
-        <w:t>Defeat Syrian forces in Turkey.</w:t>
+        <w:t>Destroy Syrian WMD (weapons of mass destruction) capability.</w:t>
       </w:r>
     </w:p>
     <w:p>
@@ -1666,7 +2082,13 @@
         <w:rPr>
           <w:lang w:val="en-US"/>
         </w:rPr>
-        <w:t>Defeat Syrian forces in Israel.</w:t>
+        <w:t>Estab</w:t>
+      </w:r>
+      <w:r>
+        <w:rPr>
+          <w:lang w:val="en-US"/>
+        </w:rPr>
+        <w:t>lish air superiority over Syria.</w:t>
       </w:r>
     </w:p>
     <w:p>
@@ -1684,13 +2106,31 @@
         <w:rPr>
           <w:lang w:val="en-US"/>
         </w:rPr>
-        <w:t>Estab</w:t>
-      </w:r>
-      <w:r>
-        <w:rPr>
-          <w:lang w:val="en-US"/>
-        </w:rPr>
-        <w:t>lish air superiority over Syria.</w:t>
+        <w:t>Neutralize Syrian</w:t>
+      </w:r>
+      <w:r>
+        <w:rPr>
+          <w:lang w:val="en-US"/>
+        </w:rPr>
+        <w:t xml:space="preserve"> </w:t>
+      </w:r>
+      <w:r>
+        <w:rPr>
+          <w:lang w:val="en-US"/>
+        </w:rPr>
+        <w:t xml:space="preserve">Army </w:t>
+      </w:r>
+      <w:r>
+        <w:rPr>
+          <w:lang w:val="en-US"/>
+        </w:rPr>
+        <w:t>offensive capability</w:t>
+      </w:r>
+      <w:r>
+        <w:rPr>
+          <w:lang w:val="en-US"/>
+        </w:rPr>
+        <w:t>.</w:t>
       </w:r>
     </w:p>
     <w:p>
@@ -1708,13 +2148,31 @@
         <w:rPr>
           <w:lang w:val="en-US"/>
         </w:rPr>
-        <w:t>Neutralize Syrian</w:t>
-      </w:r>
-      <w:r>
-        <w:rPr>
-          <w:lang w:val="en-US"/>
-        </w:rPr>
-        <w:t xml:space="preserve"> offensive capability</w:t>
+        <w:t>Reduce Syrian</w:t>
+      </w:r>
+      <w:r>
+        <w:rPr>
+          <w:lang w:val="en-US"/>
+        </w:rPr>
+        <w:t xml:space="preserve"> will to conduct </w:t>
+      </w:r>
+      <w:r>
+        <w:rPr>
+          <w:lang w:val="en-US"/>
+        </w:rPr>
+        <w:t xml:space="preserve">offensive </w:t>
+      </w:r>
+      <w:r>
+        <w:rPr>
+          <w:lang w:val="en-US"/>
+        </w:rPr>
+        <w:t>operations in the region</w:t>
+      </w:r>
+      <w:r>
+        <w:rPr>
+          <w:lang w:val="en-US"/>
+        </w:rPr>
+        <w:t>.</w:t>
       </w:r>
     </w:p>
     <w:p>
@@ -1732,13 +2190,13 @@
         <w:rPr>
           <w:lang w:val="en-US"/>
         </w:rPr>
-        <w:t>Reduce Syrian</w:t>
-      </w:r>
-      <w:r>
-        <w:rPr>
-          <w:lang w:val="en-US"/>
-        </w:rPr>
-        <w:t xml:space="preserve"> will to conduct operations in the region</w:t>
+        <w:t>Reduce influence from terror groups in the region</w:t>
+      </w:r>
+      <w:r>
+        <w:rPr>
+          <w:lang w:val="en-US"/>
+        </w:rPr>
+        <w:t>.</w:t>
       </w:r>
     </w:p>
     <w:p>
@@ -1756,50 +2214,14 @@
         <w:rPr>
           <w:lang w:val="en-US"/>
         </w:rPr>
-        <w:t>Destroy Syrian</w:t>
-      </w:r>
-      <w:r>
-        <w:rPr>
-          <w:lang w:val="en-US"/>
-        </w:rPr>
-        <w:t xml:space="preserve"> WMD (weapons of mass destruction) capability</w:t>
-      </w:r>
-    </w:p>
-    <w:p>
-      <w:pPr>
-        <w:pStyle w:val="Ingenmellomrom"/>
-        <w:numPr>
-          <w:ilvl w:val="0"/>
-          <w:numId w:val="12"/>
-        </w:numPr>
-        <w:rPr>
-          <w:lang w:val="en-US"/>
-        </w:rPr>
-      </w:pPr>
-      <w:r>
-        <w:rPr>
-          <w:lang w:val="en-US"/>
-        </w:rPr>
-        <w:t>Reduce influence from terror groups in the region</w:t>
-      </w:r>
-    </w:p>
-    <w:p>
-      <w:pPr>
-        <w:pStyle w:val="Ingenmellomrom"/>
-        <w:numPr>
-          <w:ilvl w:val="0"/>
-          <w:numId w:val="12"/>
-        </w:numPr>
-        <w:rPr>
-          <w:lang w:val="en-US"/>
-        </w:rPr>
-      </w:pPr>
-      <w:r>
-        <w:rPr>
-          <w:lang w:val="en-US"/>
-        </w:rPr>
         <w:t>Reduce influence from insurgent groups in the region</w:t>
       </w:r>
+      <w:r>
+        <w:rPr>
+          <w:lang w:val="en-US"/>
+        </w:rPr>
+        <w:t>.</w:t>
+      </w:r>
     </w:p>
     <w:p>
       <w:pPr>
@@ -1821,30 +2243,42 @@
     <w:p>
       <w:pPr>
         <w:pStyle w:val="Overskrift2"/>
-      </w:pPr>
-      <w:r>
+        <w:rPr>
+          <w:lang w:val="en-US"/>
+        </w:rPr>
+      </w:pPr>
+      <w:r>
+        <w:rPr>
+          <w:lang w:val="en-US"/>
+        </w:rPr>
         <w:t>TASKS:</w:t>
       </w:r>
     </w:p>
     <w:p>
       <w:pPr>
         <w:pStyle w:val="Overskrift3"/>
-      </w:pPr>
-      <w:r>
-        <w:t xml:space="preserve">Land </w:t>
-      </w:r>
-      <w:r>
-        <w:t>Component</w:t>
-      </w:r>
-      <w:r>
-        <w:t xml:space="preserve"> Command (LCC):</w:t>
-      </w:r>
-    </w:p>
-    <w:p>
-      <w:pPr>
-        <w:pStyle w:val="Ingenmellomrom"/>
-      </w:pPr>
-      <w:r>
+        <w:rPr>
+          <w:lang w:val="en-US"/>
+        </w:rPr>
+      </w:pPr>
+      <w:r>
+        <w:rPr>
+          <w:lang w:val="en-US"/>
+        </w:rPr>
+        <w:t>Land Component Command (LCC):</w:t>
+      </w:r>
+    </w:p>
+    <w:p>
+      <w:pPr>
+        <w:pStyle w:val="Ingenmellomrom"/>
+        <w:rPr>
+          <w:lang w:val="en-US"/>
+        </w:rPr>
+      </w:pPr>
+      <w:r>
+        <w:rPr>
+          <w:lang w:val="en-US"/>
+        </w:rPr>
         <w:t>COM LCC will:</w:t>
       </w:r>
     </w:p>
@@ -1855,11 +2289,20 @@
           <w:ilvl w:val="0"/>
           <w:numId w:val="9"/>
         </w:numPr>
-      </w:pPr>
-      <w:r>
+        <w:rPr>
+          <w:lang w:val="en-US"/>
+        </w:rPr>
+      </w:pPr>
+      <w:r>
+        <w:rPr>
+          <w:lang w:val="en-US"/>
+        </w:rPr>
         <w:t>Build up forces</w:t>
       </w:r>
       <w:r>
+        <w:rPr>
+          <w:lang w:val="en-US"/>
+        </w:rPr>
         <w:t xml:space="preserve"> </w:t>
       </w:r>
     </w:p>
@@ -1878,7 +2321,7 @@
         <w:rPr>
           <w:lang w:val="en-US"/>
         </w:rPr>
-        <w:t>Defeat Syrian forces in Turkey and Israel</w:t>
+        <w:t>Defeat Syrian forces in Turkey</w:t>
       </w:r>
       <w:r>
         <w:rPr>
@@ -1934,16 +2377,28 @@
     <w:p>
       <w:pPr>
         <w:pStyle w:val="Overskrift3"/>
-      </w:pPr>
-      <w:r>
+        <w:rPr>
+          <w:lang w:val="en-US"/>
+        </w:rPr>
+      </w:pPr>
+      <w:r>
+        <w:rPr>
+          <w:lang w:val="en-US"/>
+        </w:rPr>
         <w:t>Maritime Component Command (MCC):</w:t>
       </w:r>
     </w:p>
     <w:p>
       <w:pPr>
         <w:pStyle w:val="Ingenmellomrom"/>
-      </w:pPr>
-      <w:r>
+        <w:rPr>
+          <w:lang w:val="en-US"/>
+        </w:rPr>
+      </w:pPr>
+      <w:r>
+        <w:rPr>
+          <w:lang w:val="en-US"/>
+        </w:rPr>
         <w:t>COM MCC will:</w:t>
       </w:r>
     </w:p>
@@ -1980,13 +2435,25 @@
         <w:rPr>
           <w:lang w:val="en-US"/>
         </w:rPr>
-        <w:t>, Israel</w:t>
-      </w:r>
-      <w:r>
-        <w:rPr>
-          <w:lang w:val="en-US"/>
-        </w:rPr>
-        <w:t xml:space="preserve"> and Syria in order to prevent any interference from CJTF-82 operations.</w:t>
+        <w:t>, Cyprus</w:t>
+      </w:r>
+      <w:r>
+        <w:rPr>
+          <w:lang w:val="en-US"/>
+        </w:rPr>
+        <w:t xml:space="preserve"> and Syria in order to prevent any interference </w:t>
+      </w:r>
+      <w:r>
+        <w:rPr>
+          <w:lang w:val="en-US"/>
+        </w:rPr>
+        <w:t>in</w:t>
+      </w:r>
+      <w:r>
+        <w:rPr>
+          <w:lang w:val="en-US"/>
+        </w:rPr>
+        <w:t xml:space="preserve"> CJTF-82 operations.</w:t>
       </w:r>
     </w:p>
     <w:p>
@@ -2016,13 +2483,13 @@
         <w:rPr>
           <w:lang w:val="en-US"/>
         </w:rPr>
-        <w:t xml:space="preserve"> and I</w:t>
-      </w:r>
-      <w:r>
-        <w:rPr>
-          <w:lang w:val="en-US"/>
-        </w:rPr>
-        <w:t>srael</w:t>
+        <w:t xml:space="preserve"> and</w:t>
+      </w:r>
+      <w:r>
+        <w:rPr>
+          <w:lang w:val="en-US"/>
+        </w:rPr>
+        <w:t xml:space="preserve"> Cyprus</w:t>
       </w:r>
       <w:r>
         <w:rPr>
@@ -2056,8 +2523,14 @@
     <w:p>
       <w:pPr>
         <w:pStyle w:val="Ingenmellomrom"/>
-      </w:pPr>
-      <w:r>
+        <w:rPr>
+          <w:lang w:val="en-US"/>
+        </w:rPr>
+      </w:pPr>
+      <w:r>
+        <w:rPr>
+          <w:lang w:val="en-US"/>
+        </w:rPr>
         <w:t>COM JFACC will:</w:t>
       </w:r>
     </w:p>
@@ -2088,7 +2561,7 @@
         <w:rPr>
           <w:lang w:val="en-US"/>
         </w:rPr>
-        <w:t>r superiority over Turkey and Israel.</w:t>
+        <w:t>r superiority over Turkey.</w:t>
       </w:r>
     </w:p>
     <w:p>
@@ -2142,6 +2615,24 @@
         <w:rPr>
           <w:lang w:val="en-US"/>
         </w:rPr>
+        <w:t>Set conditions for LCC ground offensive into Syria in phase 2.</w:t>
+      </w:r>
+    </w:p>
+    <w:p>
+      <w:pPr>
+        <w:pStyle w:val="Ingenmellomrom"/>
+        <w:numPr>
+          <w:ilvl w:val="0"/>
+          <w:numId w:val="7"/>
+        </w:numPr>
+        <w:rPr>
+          <w:lang w:val="en-US"/>
+        </w:rPr>
+      </w:pPr>
+      <w:r>
+        <w:rPr>
+          <w:lang w:val="en-US"/>
+        </w:rPr>
         <w:t>Plan, organize and execute targeting on behalf of CJTF-82.</w:t>
       </w:r>
     </w:p>
@@ -2166,7 +2657,7 @@
         <w:rPr>
           <w:lang w:val="en-US"/>
         </w:rPr>
-        <w:t xml:space="preserve"> in phase 2.</w:t>
+        <w:t>.</w:t>
       </w:r>
     </w:p>
     <w:p>
@@ -2324,13 +2815,7 @@
         <w:rPr>
           <w:lang w:val="en-US"/>
         </w:rPr>
-        <w:t>Support</w:t>
-      </w:r>
-      <w:r>
-        <w:rPr>
-          <w:lang w:val="en-US"/>
-        </w:rPr>
-        <w:t xml:space="preserve"> for counter</w:t>
+        <w:t>Support for counter</w:t>
       </w:r>
       <w:r>
         <w:rPr>
@@ -2370,8 +2855,15 @@
     <w:p>
       <w:pPr>
         <w:pStyle w:val="Overskrift1"/>
-      </w:pPr>
-      <w:r>
+        <w:rPr>
+          <w:lang w:val="en-US"/>
+        </w:rPr>
+      </w:pPr>
+      <w:r>
+        <w:rPr>
+          <w:lang w:val="en-US"/>
+        </w:rPr>
+        <w:lastRenderedPageBreak/>
         <w:t xml:space="preserve">ADMINISTRATION AND LOGISTICS </w:t>
       </w:r>
     </w:p>
@@ -2392,7 +2884,31 @@
         <w:rPr>
           <w:lang w:val="en-US"/>
         </w:rPr>
-        <w:t xml:space="preserve"> Priority resupplies may be flown in to Turkey or Israel.</w:t>
+        <w:t xml:space="preserve"> Priority resupplies may be flown </w:t>
+      </w:r>
+      <w:r>
+        <w:rPr>
+          <w:lang w:val="en-US"/>
+        </w:rPr>
+        <w:t>into</w:t>
+      </w:r>
+      <w:r>
+        <w:rPr>
+          <w:lang w:val="en-US"/>
+        </w:rPr>
+        <w:t xml:space="preserve"> Turkey or </w:t>
+      </w:r>
+      <w:r>
+        <w:rPr>
+          <w:lang w:val="en-US"/>
+        </w:rPr>
+        <w:t>Cyprus</w:t>
+      </w:r>
+      <w:r>
+        <w:rPr>
+          <w:lang w:val="en-US"/>
+        </w:rPr>
+        <w:t>.</w:t>
       </w:r>
       <w:r>
         <w:rPr>
@@ -2438,9 +2954,14 @@
     <w:p>
       <w:pPr>
         <w:pStyle w:val="Overskrift1"/>
-      </w:pPr>
-      <w:r>
-        <w:lastRenderedPageBreak/>
+        <w:rPr>
+          <w:lang w:val="en-US"/>
+        </w:rPr>
+      </w:pPr>
+      <w:r>
+        <w:rPr>
+          <w:lang w:val="en-US"/>
+        </w:rPr>
         <w:t xml:space="preserve">COMMAND AND CONTROL </w:t>
       </w:r>
     </w:p>
@@ -2455,18 +2976,45 @@
         <w:rPr>
           <w:lang w:val="en-US"/>
         </w:rPr>
-        <w:t>CJTF-82 HQ located at Ramat David Airbase</w:t>
-      </w:r>
-      <w:r>
-        <w:rPr>
-          <w:lang w:val="en-US"/>
-        </w:rPr>
-        <w:t>, Israel.</w:t>
-      </w:r>
-    </w:p>
-    <w:p>
-      <w:pPr>
-        <w:pStyle w:val="Ingenmellomrom"/>
+        <w:t xml:space="preserve">CJTF-82 HQ located at </w:t>
+      </w:r>
+      <w:r>
+        <w:rPr>
+          <w:lang w:val="en-US"/>
+        </w:rPr>
+        <w:t>Incirlik</w:t>
+      </w:r>
+      <w:r>
+        <w:rPr>
+          <w:lang w:val="en-US"/>
+        </w:rPr>
+        <w:t xml:space="preserve"> Airbase</w:t>
+      </w:r>
+      <w:r>
+        <w:rPr>
+          <w:lang w:val="en-US"/>
+        </w:rPr>
+        <w:t>,</w:t>
+      </w:r>
+      <w:r>
+        <w:rPr>
+          <w:lang w:val="en-US"/>
+        </w:rPr>
+        <w:t xml:space="preserve"> Turkey</w:t>
+      </w:r>
+      <w:r>
+        <w:rPr>
+          <w:lang w:val="en-US"/>
+        </w:rPr>
+        <w:t>.</w:t>
+      </w:r>
+    </w:p>
+    <w:p>
+      <w:pPr>
+        <w:pStyle w:val="Ingenmellomrom"/>
+        <w:rPr>
+          <w:lang w:val="en-US"/>
+        </w:rPr>
       </w:pPr>
     </w:p>
     <w:sectPr>
@@ -2482,8 +3030,8 @@
 </file>
 
 <file path=word/endnotes.xml><?xml version="1.0" encoding="utf-8"?>
-<w:endnotes xmlns:ve="http://schemas.openxmlformats.org/markup-compatibility/2006" xmlns:o="urn:schemas-microsoft-com:office:office" xmlns:r="http://schemas.openxmlformats.org/officeDocument/2006/relationships" xmlns:m="http://schemas.openxmlformats.org/officeDocument/2006/math" xmlns:v="urn:schemas-microsoft-com:vml" xmlns:wp="http://schemas.openxmlformats.org/drawingml/2006/wordprocessingDrawing" xmlns:w10="urn:schemas-microsoft-com:office:word" xmlns:w="http://schemas.openxmlformats.org/wordprocessingml/2006/main" xmlns:wne="http://schemas.microsoft.com/office/word/2006/wordml">
-  <w:endnote w:type="separator" w:id="0">
+<w:endnotes xmlns:wpc="http://schemas.microsoft.com/office/word/2010/wordprocessingCanvas" xmlns:cx="http://schemas.microsoft.com/office/drawing/2014/chartex" xmlns:cx1="http://schemas.microsoft.com/office/drawing/2015/9/8/chartex" xmlns:cx2="http://schemas.microsoft.com/office/drawing/2015/10/21/chartex" xmlns:cx3="http://schemas.microsoft.com/office/drawing/2016/5/9/chartex" xmlns:cx4="http://schemas.microsoft.com/office/drawing/2016/5/10/chartex" xmlns:cx5="http://schemas.microsoft.com/office/drawing/2016/5/11/chartex" xmlns:cx6="http://schemas.microsoft.com/office/drawing/2016/5/12/chartex" xmlns:cx7="http://schemas.microsoft.com/office/drawing/2016/5/13/chartex" xmlns:cx8="http://schemas.microsoft.com/office/drawing/2016/5/14/chartex" xmlns:mc="http://schemas.openxmlformats.org/markup-compatibility/2006" xmlns:aink="http://schemas.microsoft.com/office/drawing/2016/ink" xmlns:am3d="http://schemas.microsoft.com/office/drawing/2017/model3d" xmlns:o="urn:schemas-microsoft-com:office:office" xmlns:r="http://schemas.openxmlformats.org/officeDocument/2006/relationships" xmlns:m="http://schemas.openxmlformats.org/officeDocument/2006/math" xmlns:v="urn:schemas-microsoft-com:vml" xmlns:wp14="http://schemas.microsoft.com/office/word/2010/wordprocessingDrawing" xmlns:wp="http://schemas.openxmlformats.org/drawingml/2006/wordprocessingDrawing" xmlns:w10="urn:schemas-microsoft-com:office:word" xmlns:w="http://schemas.openxmlformats.org/wordprocessingml/2006/main" xmlns:w14="http://schemas.microsoft.com/office/word/2010/wordml" xmlns:w15="http://schemas.microsoft.com/office/word/2012/wordml" xmlns:w16cex="http://schemas.microsoft.com/office/word/2018/wordml/cex" xmlns:w16cid="http://schemas.microsoft.com/office/word/2016/wordml/cid" xmlns:w16="http://schemas.microsoft.com/office/word/2018/wordml" xmlns:w16sdtdh="http://schemas.microsoft.com/office/word/2020/wordml/sdtdatahash" xmlns:w16se="http://schemas.microsoft.com/office/word/2015/wordml/symex" xmlns:wpg="http://schemas.microsoft.com/office/word/2010/wordprocessingGroup" xmlns:wpi="http://schemas.microsoft.com/office/word/2010/wordprocessingInk" xmlns:wne="http://schemas.microsoft.com/office/word/2006/wordml" xmlns:wps="http://schemas.microsoft.com/office/word/2010/wordprocessingShape" mc:Ignorable="w14 w15 w16se w16cid w16 w16cex w16sdtdh wp14">
+  <w:endnote w:type="separator" w:id="-1">
     <w:p>
       <w:pPr>
         <w:spacing w:after="0" w:line="240" w:lineRule="auto"/>
@@ -2493,7 +3041,7 @@
       </w:r>
     </w:p>
   </w:endnote>
-  <w:endnote w:type="continuationSeparator" w:id="1">
+  <w:endnote w:type="continuationSeparator" w:id="0">
     <w:p>
       <w:pPr>
         <w:spacing w:after="0" w:line="240" w:lineRule="auto"/>
@@ -2507,7 +3055,7 @@
 </file>
 
 <file path=word/footer1.xml><?xml version="1.0" encoding="utf-8"?>
-<w:ftr xmlns:ve="http://schemas.openxmlformats.org/markup-compatibility/2006" xmlns:o="urn:schemas-microsoft-com:office:office" xmlns:r="http://schemas.openxmlformats.org/officeDocument/2006/relationships" xmlns:m="http://schemas.openxmlformats.org/officeDocument/2006/math" xmlns:v="urn:schemas-microsoft-com:vml" xmlns:wp="http://schemas.openxmlformats.org/drawingml/2006/wordprocessingDrawing" xmlns:w10="urn:schemas-microsoft-com:office:word" xmlns:w="http://schemas.openxmlformats.org/wordprocessingml/2006/main" xmlns:wne="http://schemas.microsoft.com/office/word/2006/wordml">
+<w:ftr xmlns:wpc="http://schemas.microsoft.com/office/word/2010/wordprocessingCanvas" xmlns:cx="http://schemas.microsoft.com/office/drawing/2014/chartex" xmlns:cx1="http://schemas.microsoft.com/office/drawing/2015/9/8/chartex" xmlns:cx2="http://schemas.microsoft.com/office/drawing/2015/10/21/chartex" xmlns:cx3="http://schemas.microsoft.com/office/drawing/2016/5/9/chartex" xmlns:cx4="http://schemas.microsoft.com/office/drawing/2016/5/10/chartex" xmlns:cx5="http://schemas.microsoft.com/office/drawing/2016/5/11/chartex" xmlns:cx6="http://schemas.microsoft.com/office/drawing/2016/5/12/chartex" xmlns:cx7="http://schemas.microsoft.com/office/drawing/2016/5/13/chartex" xmlns:cx8="http://schemas.microsoft.com/office/drawing/2016/5/14/chartex" xmlns:mc="http://schemas.openxmlformats.org/markup-compatibility/2006" xmlns:aink="http://schemas.microsoft.com/office/drawing/2016/ink" xmlns:am3d="http://schemas.microsoft.com/office/drawing/2017/model3d" xmlns:o="urn:schemas-microsoft-com:office:office" xmlns:r="http://schemas.openxmlformats.org/officeDocument/2006/relationships" xmlns:m="http://schemas.openxmlformats.org/officeDocument/2006/math" xmlns:v="urn:schemas-microsoft-com:vml" xmlns:wp14="http://schemas.microsoft.com/office/word/2010/wordprocessingDrawing" xmlns:wp="http://schemas.openxmlformats.org/drawingml/2006/wordprocessingDrawing" xmlns:w10="urn:schemas-microsoft-com:office:word" xmlns:w="http://schemas.openxmlformats.org/wordprocessingml/2006/main" xmlns:w14="http://schemas.microsoft.com/office/word/2010/wordml" xmlns:w15="http://schemas.microsoft.com/office/word/2012/wordml" xmlns:w16cex="http://schemas.microsoft.com/office/word/2018/wordml/cex" xmlns:w16cid="http://schemas.microsoft.com/office/word/2016/wordml/cid" xmlns:w16="http://schemas.microsoft.com/office/word/2018/wordml" xmlns:w16sdtdh="http://schemas.microsoft.com/office/word/2020/wordml/sdtdatahash" xmlns:w16se="http://schemas.microsoft.com/office/word/2015/wordml/symex" xmlns:wpg="http://schemas.microsoft.com/office/word/2010/wordprocessingGroup" xmlns:wpi="http://schemas.microsoft.com/office/word/2010/wordprocessingInk" xmlns:wne="http://schemas.microsoft.com/office/word/2006/wordml" xmlns:wps="http://schemas.microsoft.com/office/word/2010/wordprocessingShape" mc:Ignorable="w14 w15 w16se w16cid w16 w16cex w16sdtdh wp14">
   <w:p>
     <w:pPr>
       <w:pStyle w:val="Bunntekst"/>
@@ -2560,8 +3108,8 @@
 </file>
 
 <file path=word/footnotes.xml><?xml version="1.0" encoding="utf-8"?>
-<w:footnotes xmlns:ve="http://schemas.openxmlformats.org/markup-compatibility/2006" xmlns:o="urn:schemas-microsoft-com:office:office" xmlns:r="http://schemas.openxmlformats.org/officeDocument/2006/relationships" xmlns:m="http://schemas.openxmlformats.org/officeDocument/2006/math" xmlns:v="urn:schemas-microsoft-com:vml" xmlns:wp="http://schemas.openxmlformats.org/drawingml/2006/wordprocessingDrawing" xmlns:w10="urn:schemas-microsoft-com:office:word" xmlns:w="http://schemas.openxmlformats.org/wordprocessingml/2006/main" xmlns:wne="http://schemas.microsoft.com/office/word/2006/wordml">
-  <w:footnote w:type="separator" w:id="0">
+<w:footnotes xmlns:wpc="http://schemas.microsoft.com/office/word/2010/wordprocessingCanvas" xmlns:cx="http://schemas.microsoft.com/office/drawing/2014/chartex" xmlns:cx1="http://schemas.microsoft.com/office/drawing/2015/9/8/chartex" xmlns:cx2="http://schemas.microsoft.com/office/drawing/2015/10/21/chartex" xmlns:cx3="http://schemas.microsoft.com/office/drawing/2016/5/9/chartex" xmlns:cx4="http://schemas.microsoft.com/office/drawing/2016/5/10/chartex" xmlns:cx5="http://schemas.microsoft.com/office/drawing/2016/5/11/chartex" xmlns:cx6="http://schemas.microsoft.com/office/drawing/2016/5/12/chartex" xmlns:cx7="http://schemas.microsoft.com/office/drawing/2016/5/13/chartex" xmlns:cx8="http://schemas.microsoft.com/office/drawing/2016/5/14/chartex" xmlns:mc="http://schemas.openxmlformats.org/markup-compatibility/2006" xmlns:aink="http://schemas.microsoft.com/office/drawing/2016/ink" xmlns:am3d="http://schemas.microsoft.com/office/drawing/2017/model3d" xmlns:o="urn:schemas-microsoft-com:office:office" xmlns:r="http://schemas.openxmlformats.org/officeDocument/2006/relationships" xmlns:m="http://schemas.openxmlformats.org/officeDocument/2006/math" xmlns:v="urn:schemas-microsoft-com:vml" xmlns:wp14="http://schemas.microsoft.com/office/word/2010/wordprocessingDrawing" xmlns:wp="http://schemas.openxmlformats.org/drawingml/2006/wordprocessingDrawing" xmlns:w10="urn:schemas-microsoft-com:office:word" xmlns:w="http://schemas.openxmlformats.org/wordprocessingml/2006/main" xmlns:w14="http://schemas.microsoft.com/office/word/2010/wordml" xmlns:w15="http://schemas.microsoft.com/office/word/2012/wordml" xmlns:w16cex="http://schemas.microsoft.com/office/word/2018/wordml/cex" xmlns:w16cid="http://schemas.microsoft.com/office/word/2016/wordml/cid" xmlns:w16="http://schemas.microsoft.com/office/word/2018/wordml" xmlns:w16sdtdh="http://schemas.microsoft.com/office/word/2020/wordml/sdtdatahash" xmlns:w16se="http://schemas.microsoft.com/office/word/2015/wordml/symex" xmlns:wpg="http://schemas.microsoft.com/office/word/2010/wordprocessingGroup" xmlns:wpi="http://schemas.microsoft.com/office/word/2010/wordprocessingInk" xmlns:wne="http://schemas.microsoft.com/office/word/2006/wordml" xmlns:wps="http://schemas.microsoft.com/office/word/2010/wordprocessingShape" mc:Ignorable="w14 w15 w16se w16cid w16 w16cex w16sdtdh wp14">
+  <w:footnote w:type="separator" w:id="-1">
     <w:p>
       <w:pPr>
         <w:spacing w:after="0" w:line="240" w:lineRule="auto"/>
@@ -2571,7 +3119,7 @@
       </w:r>
     </w:p>
   </w:footnote>
-  <w:footnote w:type="continuationSeparator" w:id="1">
+  <w:footnote w:type="continuationSeparator" w:id="0">
     <w:p>
       <w:pPr>
         <w:spacing w:after="0" w:line="240" w:lineRule="auto"/>
@@ -2585,7 +3133,7 @@
 </file>
 
 <file path=word/header1.xml><?xml version="1.0" encoding="utf-8"?>
-<w:hdr xmlns:ve="http://schemas.openxmlformats.org/markup-compatibility/2006" xmlns:o="urn:schemas-microsoft-com:office:office" xmlns:r="http://schemas.openxmlformats.org/officeDocument/2006/relationships" xmlns:m="http://schemas.openxmlformats.org/officeDocument/2006/math" xmlns:v="urn:schemas-microsoft-com:vml" xmlns:wp="http://schemas.openxmlformats.org/drawingml/2006/wordprocessingDrawing" xmlns:w10="urn:schemas-microsoft-com:office:word" xmlns:w="http://schemas.openxmlformats.org/wordprocessingml/2006/main" xmlns:wne="http://schemas.microsoft.com/office/word/2006/wordml">
+<w:hdr xmlns:wpc="http://schemas.microsoft.com/office/word/2010/wordprocessingCanvas" xmlns:cx="http://schemas.microsoft.com/office/drawing/2014/chartex" xmlns:cx1="http://schemas.microsoft.com/office/drawing/2015/9/8/chartex" xmlns:cx2="http://schemas.microsoft.com/office/drawing/2015/10/21/chartex" xmlns:cx3="http://schemas.microsoft.com/office/drawing/2016/5/9/chartex" xmlns:cx4="http://schemas.microsoft.com/office/drawing/2016/5/10/chartex" xmlns:cx5="http://schemas.microsoft.com/office/drawing/2016/5/11/chartex" xmlns:cx6="http://schemas.microsoft.com/office/drawing/2016/5/12/chartex" xmlns:cx7="http://schemas.microsoft.com/office/drawing/2016/5/13/chartex" xmlns:cx8="http://schemas.microsoft.com/office/drawing/2016/5/14/chartex" xmlns:mc="http://schemas.openxmlformats.org/markup-compatibility/2006" xmlns:aink="http://schemas.microsoft.com/office/drawing/2016/ink" xmlns:am3d="http://schemas.microsoft.com/office/drawing/2017/model3d" xmlns:o="urn:schemas-microsoft-com:office:office" xmlns:r="http://schemas.openxmlformats.org/officeDocument/2006/relationships" xmlns:m="http://schemas.openxmlformats.org/officeDocument/2006/math" xmlns:v="urn:schemas-microsoft-com:vml" xmlns:wp14="http://schemas.microsoft.com/office/word/2010/wordprocessingDrawing" xmlns:wp="http://schemas.openxmlformats.org/drawingml/2006/wordprocessingDrawing" xmlns:w10="urn:schemas-microsoft-com:office:word" xmlns:w="http://schemas.openxmlformats.org/wordprocessingml/2006/main" xmlns:w14="http://schemas.microsoft.com/office/word/2010/wordml" xmlns:w15="http://schemas.microsoft.com/office/word/2012/wordml" xmlns:w16cex="http://schemas.microsoft.com/office/word/2018/wordml/cex" xmlns:w16cid="http://schemas.microsoft.com/office/word/2016/wordml/cid" xmlns:w16="http://schemas.microsoft.com/office/word/2018/wordml" xmlns:w16sdtdh="http://schemas.microsoft.com/office/word/2020/wordml/sdtdatahash" xmlns:w16se="http://schemas.microsoft.com/office/word/2015/wordml/symex" xmlns:wpg="http://schemas.microsoft.com/office/word/2010/wordprocessingGroup" xmlns:wpi="http://schemas.microsoft.com/office/word/2010/wordprocessingInk" xmlns:wne="http://schemas.microsoft.com/office/word/2006/wordml" xmlns:wps="http://schemas.microsoft.com/office/word/2010/wordprocessingShape" mc:Ignorable="w14 w15 w16se w16cid w16 w16cex w16sdtdh wp14">
   <w:p>
     <w:pPr>
       <w:pStyle w:val="Topptekst"/>
@@ -2632,7 +3180,15 @@
         <w:szCs w:val="30"/>
         <w:lang w:val="en-US"/>
       </w:rPr>
-      <w:t>Ramat-David Airbase</w:t>
+      <w:t>Incirlik</w:t>
+    </w:r>
+    <w:r>
+      <w:rPr>
+        <w:sz w:val="18"/>
+        <w:szCs w:val="30"/>
+        <w:lang w:val="en-US"/>
+      </w:rPr>
+      <w:t xml:space="preserve"> Airbase</w:t>
     </w:r>
   </w:p>
   <w:p>
@@ -2692,8 +3248,8 @@
 </file>
 
 <file path=word/numbering.xml><?xml version="1.0" encoding="utf-8"?>
-<w:numbering xmlns:ve="http://schemas.openxmlformats.org/markup-compatibility/2006" xmlns:o="urn:schemas-microsoft-com:office:office" xmlns:r="http://schemas.openxmlformats.org/officeDocument/2006/relationships" xmlns:m="http://schemas.openxmlformats.org/officeDocument/2006/math" xmlns:v="urn:schemas-microsoft-com:vml" xmlns:wp="http://schemas.openxmlformats.org/drawingml/2006/wordprocessingDrawing" xmlns:w10="urn:schemas-microsoft-com:office:word" xmlns:w="http://schemas.openxmlformats.org/wordprocessingml/2006/main" xmlns:wne="http://schemas.microsoft.com/office/word/2006/wordml">
-  <w:abstractNum w:abstractNumId="0">
+<w:numbering xmlns:wpc="http://schemas.microsoft.com/office/word/2010/wordprocessingCanvas" xmlns:cx="http://schemas.microsoft.com/office/drawing/2014/chartex" xmlns:cx1="http://schemas.microsoft.com/office/drawing/2015/9/8/chartex" xmlns:cx2="http://schemas.microsoft.com/office/drawing/2015/10/21/chartex" xmlns:cx3="http://schemas.microsoft.com/office/drawing/2016/5/9/chartex" xmlns:cx4="http://schemas.microsoft.com/office/drawing/2016/5/10/chartex" xmlns:cx5="http://schemas.microsoft.com/office/drawing/2016/5/11/chartex" xmlns:cx6="http://schemas.microsoft.com/office/drawing/2016/5/12/chartex" xmlns:cx7="http://schemas.microsoft.com/office/drawing/2016/5/13/chartex" xmlns:cx8="http://schemas.microsoft.com/office/drawing/2016/5/14/chartex" xmlns:mc="http://schemas.openxmlformats.org/markup-compatibility/2006" xmlns:aink="http://schemas.microsoft.com/office/drawing/2016/ink" xmlns:am3d="http://schemas.microsoft.com/office/drawing/2017/model3d" xmlns:o="urn:schemas-microsoft-com:office:office" xmlns:r="http://schemas.openxmlformats.org/officeDocument/2006/relationships" xmlns:m="http://schemas.openxmlformats.org/officeDocument/2006/math" xmlns:v="urn:schemas-microsoft-com:vml" xmlns:wp14="http://schemas.microsoft.com/office/word/2010/wordprocessingDrawing" xmlns:wp="http://schemas.openxmlformats.org/drawingml/2006/wordprocessingDrawing" xmlns:w10="urn:schemas-microsoft-com:office:word" xmlns:w="http://schemas.openxmlformats.org/wordprocessingml/2006/main" xmlns:w14="http://schemas.microsoft.com/office/word/2010/wordml" xmlns:w15="http://schemas.microsoft.com/office/word/2012/wordml" xmlns:w16cex="http://schemas.microsoft.com/office/word/2018/wordml/cex" xmlns:w16cid="http://schemas.microsoft.com/office/word/2016/wordml/cid" xmlns:w16="http://schemas.microsoft.com/office/word/2018/wordml" xmlns:w16sdtdh="http://schemas.microsoft.com/office/word/2020/wordml/sdtdatahash" xmlns:w16se="http://schemas.microsoft.com/office/word/2015/wordml/symex" xmlns:wpg="http://schemas.microsoft.com/office/word/2010/wordprocessingGroup" xmlns:wpi="http://schemas.microsoft.com/office/word/2010/wordprocessingInk" xmlns:wne="http://schemas.microsoft.com/office/word/2006/wordml" xmlns:wps="http://schemas.microsoft.com/office/word/2010/wordprocessingShape" mc:Ignorable="w14 w15 w16se w16cid w16 w16cex w16sdtdh wp14">
+  <w:abstractNum w:abstractNumId="0" w15:restartNumberingAfterBreak="0">
     <w:nsid w:val="0286783A"/>
     <w:multiLevelType w:val="multilevel"/>
     <w:tmpl w:val="0414001F"/>
@@ -2779,7 +3335,7 @@
       </w:pPr>
     </w:lvl>
   </w:abstractNum>
-  <w:abstractNum w:abstractNumId="1">
+  <w:abstractNum w:abstractNumId="1" w15:restartNumberingAfterBreak="0">
     <w:nsid w:val="046C5EF6"/>
     <w:multiLevelType w:val="hybridMultilevel"/>
     <w:tmpl w:val="9BE89262"/>
@@ -2892,7 +3448,7 @@
       </w:rPr>
     </w:lvl>
   </w:abstractNum>
-  <w:abstractNum w:abstractNumId="2">
+  <w:abstractNum w:abstractNumId="2" w15:restartNumberingAfterBreak="0">
     <w:nsid w:val="07D11FDF"/>
     <w:multiLevelType w:val="hybridMultilevel"/>
     <w:tmpl w:val="D5E08842"/>
@@ -2978,7 +3534,7 @@
       </w:pPr>
     </w:lvl>
   </w:abstractNum>
-  <w:abstractNum w:abstractNumId="3">
+  <w:abstractNum w:abstractNumId="3" w15:restartNumberingAfterBreak="0">
     <w:nsid w:val="07EB6340"/>
     <w:multiLevelType w:val="multilevel"/>
     <w:tmpl w:val="227A2586"/>
@@ -3064,7 +3620,7 @@
       </w:pPr>
     </w:lvl>
   </w:abstractNum>
-  <w:abstractNum w:abstractNumId="4">
+  <w:abstractNum w:abstractNumId="4" w15:restartNumberingAfterBreak="0">
     <w:nsid w:val="20657828"/>
     <w:multiLevelType w:val="hybridMultilevel"/>
     <w:tmpl w:val="E0942C4C"/>
@@ -3204,7 +3760,7 @@
       </w:rPr>
     </w:lvl>
   </w:abstractNum>
-  <w:abstractNum w:abstractNumId="5">
+  <w:abstractNum w:abstractNumId="5" w15:restartNumberingAfterBreak="0">
     <w:nsid w:val="2C8A72A3"/>
     <w:multiLevelType w:val="hybridMultilevel"/>
     <w:tmpl w:val="F7D0B292"/>
@@ -3317,7 +3873,7 @@
       </w:rPr>
     </w:lvl>
   </w:abstractNum>
-  <w:abstractNum w:abstractNumId="6">
+  <w:abstractNum w:abstractNumId="6" w15:restartNumberingAfterBreak="0">
     <w:nsid w:val="2FA86E0D"/>
     <w:multiLevelType w:val="hybridMultilevel"/>
     <w:tmpl w:val="56A801DE"/>
@@ -3430,7 +3986,7 @@
       </w:rPr>
     </w:lvl>
   </w:abstractNum>
-  <w:abstractNum w:abstractNumId="7">
+  <w:abstractNum w:abstractNumId="7" w15:restartNumberingAfterBreak="0">
     <w:nsid w:val="3B7D7506"/>
     <w:multiLevelType w:val="hybridMultilevel"/>
     <w:tmpl w:val="93B40306"/>
@@ -3542,7 +4098,7 @@
       </w:rPr>
     </w:lvl>
   </w:abstractNum>
-  <w:abstractNum w:abstractNumId="8">
+  <w:abstractNum w:abstractNumId="8" w15:restartNumberingAfterBreak="0">
     <w:nsid w:val="420A3B66"/>
     <w:multiLevelType w:val="multilevel"/>
     <w:tmpl w:val="3E9AF27C"/>
@@ -3637,7 +4193,7 @@
       </w:pPr>
     </w:lvl>
   </w:abstractNum>
-  <w:abstractNum w:abstractNumId="9">
+  <w:abstractNum w:abstractNumId="9" w15:restartNumberingAfterBreak="0">
     <w:nsid w:val="4D811BA2"/>
     <w:multiLevelType w:val="hybridMultilevel"/>
     <w:tmpl w:val="35F084A4"/>
@@ -3750,7 +4306,7 @@
       </w:rPr>
     </w:lvl>
   </w:abstractNum>
-  <w:abstractNum w:abstractNumId="10">
+  <w:abstractNum w:abstractNumId="10" w15:restartNumberingAfterBreak="0">
     <w:nsid w:val="5FD95DF6"/>
     <w:multiLevelType w:val="hybridMultilevel"/>
     <w:tmpl w:val="B1A471F6"/>
@@ -3863,7 +4419,7 @@
       </w:rPr>
     </w:lvl>
   </w:abstractNum>
-  <w:abstractNum w:abstractNumId="11">
+  <w:abstractNum w:abstractNumId="11" w15:restartNumberingAfterBreak="0">
     <w:nsid w:val="6776756D"/>
     <w:multiLevelType w:val="hybridMultilevel"/>
     <w:tmpl w:val="389ADED2"/>
@@ -3952,7 +4508,7 @@
       </w:pPr>
     </w:lvl>
   </w:abstractNum>
-  <w:abstractNum w:abstractNumId="12">
+  <w:abstractNum w:abstractNumId="12" w15:restartNumberingAfterBreak="0">
     <w:nsid w:val="6887542B"/>
     <w:multiLevelType w:val="multilevel"/>
     <w:tmpl w:val="C9789F88"/>
@@ -4038,7 +4594,7 @@
       </w:pPr>
     </w:lvl>
   </w:abstractNum>
-  <w:abstractNum w:abstractNumId="13">
+  <w:abstractNum w:abstractNumId="13" w15:restartNumberingAfterBreak="0">
     <w:nsid w:val="715C2943"/>
     <w:multiLevelType w:val="hybridMultilevel"/>
     <w:tmpl w:val="39364502"/>
@@ -4151,7 +4707,7 @@
       </w:rPr>
     </w:lvl>
   </w:abstractNum>
-  <w:abstractNum w:abstractNumId="14">
+  <w:abstractNum w:abstractNumId="14" w15:restartNumberingAfterBreak="0">
     <w:nsid w:val="7BF65D85"/>
     <w:multiLevelType w:val="hybridMultilevel"/>
     <w:tmpl w:val="CA20E9DA"/>
@@ -4313,7 +4869,7 @@
 </file>
 
 <file path=word/styles.xml><?xml version="1.0" encoding="utf-8"?>
-<w:styles xmlns:r="http://schemas.openxmlformats.org/officeDocument/2006/relationships" xmlns:w="http://schemas.openxmlformats.org/wordprocessingml/2006/main">
+<w:styles xmlns:mc="http://schemas.openxmlformats.org/markup-compatibility/2006" xmlns:r="http://schemas.openxmlformats.org/officeDocument/2006/relationships" xmlns:w="http://schemas.openxmlformats.org/wordprocessingml/2006/main" xmlns:w14="http://schemas.microsoft.com/office/word/2010/wordml" xmlns:w15="http://schemas.microsoft.com/office/word/2012/wordml" xmlns:w16cex="http://schemas.microsoft.com/office/word/2018/wordml/cex" xmlns:w16cid="http://schemas.microsoft.com/office/word/2016/wordml/cid" xmlns:w16="http://schemas.microsoft.com/office/word/2018/wordml" xmlns:w16sdtdh="http://schemas.microsoft.com/office/word/2020/wordml/sdtdatahash" xmlns:w16se="http://schemas.microsoft.com/office/word/2015/wordml/symex" mc:Ignorable="w14 w15 w16se w16cid w16 w16cex w16sdtdh">
   <w:docDefaults>
     <w:rPrDefault>
       <w:rPr>
@@ -4329,144 +4885,383 @@
       </w:pPr>
     </w:pPrDefault>
   </w:docDefaults>
-  <w:latentStyles w:defLockedState="0" w:defUIPriority="99" w:defSemiHidden="1" w:defUnhideWhenUsed="1" w:defQFormat="0" w:count="267">
-    <w:lsdException w:name="Normal" w:semiHidden="0" w:uiPriority="0" w:unhideWhenUsed="0" w:qFormat="1"/>
-    <w:lsdException w:name="heading 1" w:semiHidden="0" w:uiPriority="9" w:unhideWhenUsed="0" w:qFormat="1"/>
-    <w:lsdException w:name="heading 2" w:uiPriority="9" w:qFormat="1"/>
-    <w:lsdException w:name="heading 3" w:uiPriority="9" w:qFormat="1"/>
-    <w:lsdException w:name="heading 4" w:uiPriority="9" w:qFormat="1"/>
-    <w:lsdException w:name="heading 5" w:uiPriority="9" w:qFormat="1"/>
-    <w:lsdException w:name="heading 6" w:uiPriority="9" w:qFormat="1"/>
-    <w:lsdException w:name="heading 7" w:uiPriority="9" w:qFormat="1"/>
-    <w:lsdException w:name="heading 8" w:uiPriority="9" w:qFormat="1"/>
-    <w:lsdException w:name="heading 9" w:uiPriority="9" w:qFormat="1"/>
-    <w:lsdException w:name="toc 1" w:uiPriority="39"/>
-    <w:lsdException w:name="toc 2" w:uiPriority="39"/>
-    <w:lsdException w:name="toc 3" w:uiPriority="39"/>
-    <w:lsdException w:name="toc 4" w:uiPriority="39"/>
-    <w:lsdException w:name="toc 5" w:uiPriority="39"/>
-    <w:lsdException w:name="toc 6" w:uiPriority="39"/>
-    <w:lsdException w:name="toc 7" w:uiPriority="39"/>
-    <w:lsdException w:name="toc 8" w:uiPriority="39"/>
-    <w:lsdException w:name="toc 9" w:uiPriority="39"/>
-    <w:lsdException w:name="caption" w:uiPriority="35" w:qFormat="1"/>
-    <w:lsdException w:name="Title" w:semiHidden="0" w:uiPriority="10" w:unhideWhenUsed="0" w:qFormat="1"/>
-    <w:lsdException w:name="Default Paragraph Font" w:uiPriority="1"/>
-    <w:lsdException w:name="Subtitle" w:semiHidden="0" w:uiPriority="11" w:unhideWhenUsed="0" w:qFormat="1"/>
-    <w:lsdException w:name="Strong" w:semiHidden="0" w:uiPriority="22" w:unhideWhenUsed="0" w:qFormat="1"/>
-    <w:lsdException w:name="Emphasis" w:semiHidden="0" w:uiPriority="20" w:unhideWhenUsed="0" w:qFormat="1"/>
-    <w:lsdException w:name="Table Grid" w:semiHidden="0" w:uiPriority="59" w:unhideWhenUsed="0"/>
-    <w:lsdException w:name="Placeholder Text" w:unhideWhenUsed="0"/>
-    <w:lsdException w:name="No Spacing" w:semiHidden="0" w:uiPriority="1" w:unhideWhenUsed="0" w:qFormat="1"/>
-    <w:lsdException w:name="Light Shading" w:semiHidden="0" w:uiPriority="60" w:unhideWhenUsed="0"/>
-    <w:lsdException w:name="Light List" w:semiHidden="0" w:uiPriority="61" w:unhideWhenUsed="0"/>
-    <w:lsdException w:name="Light Grid" w:semiHidden="0" w:uiPriority="62" w:unhideWhenUsed="0"/>
-    <w:lsdException w:name="Medium Shading 1" w:semiHidden="0" w:uiPriority="63" w:unhideWhenUsed="0"/>
-    <w:lsdException w:name="Medium Shading 2" w:semiHidden="0" w:uiPriority="64" w:unhideWhenUsed="0"/>
-    <w:lsdException w:name="Medium List 1" w:semiHidden="0" w:uiPriority="65" w:unhideWhenUsed="0"/>
-    <w:lsdException w:name="Medium List 2" w:semiHidden="0" w:uiPriority="66" w:unhideWhenUsed="0"/>
-    <w:lsdException w:name="Medium Grid 1" w:semiHidden="0" w:uiPriority="67" w:unhideWhenUsed="0"/>
-    <w:lsdException w:name="Medium Grid 2" w:semiHidden="0" w:uiPriority="68" w:unhideWhenUsed="0"/>
-    <w:lsdException w:name="Medium Grid 3" w:semiHidden="0" w:uiPriority="69" w:unhideWhenUsed="0"/>
-    <w:lsdException w:name="Dark List" w:semiHidden="0" w:uiPriority="70" w:unhideWhenUsed="0"/>
-    <w:lsdException w:name="Colorful Shading" w:semiHidden="0" w:uiPriority="71" w:unhideWhenUsed="0"/>
-    <w:lsdException w:name="Colorful List" w:semiHidden="0" w:uiPriority="72" w:unhideWhenUsed="0"/>
-    <w:lsdException w:name="Colorful Grid" w:semiHidden="0" w:uiPriority="73" w:unhideWhenUsed="0"/>
-    <w:lsdException w:name="Light Shading Accent 1" w:semiHidden="0" w:uiPriority="60" w:unhideWhenUsed="0"/>
-    <w:lsdException w:name="Light List Accent 1" w:semiHidden="0" w:uiPriority="61" w:unhideWhenUsed="0"/>
-    <w:lsdException w:name="Light Grid Accent 1" w:semiHidden="0" w:uiPriority="62" w:unhideWhenUsed="0"/>
-    <w:lsdException w:name="Medium Shading 1 Accent 1" w:semiHidden="0" w:uiPriority="63" w:unhideWhenUsed="0"/>
-    <w:lsdException w:name="Medium Shading 2 Accent 1" w:semiHidden="0" w:uiPriority="64" w:unhideWhenUsed="0"/>
-    <w:lsdException w:name="Medium List 1 Accent 1" w:semiHidden="0" w:uiPriority="65" w:unhideWhenUsed="0"/>
-    <w:lsdException w:name="Revision" w:unhideWhenUsed="0"/>
-    <w:lsdException w:name="List Paragraph" w:semiHidden="0" w:uiPriority="34" w:unhideWhenUsed="0" w:qFormat="1"/>
-    <w:lsdException w:name="Quote" w:semiHidden="0" w:uiPriority="29" w:unhideWhenUsed="0" w:qFormat="1"/>
-    <w:lsdException w:name="Intense Quote" w:semiHidden="0" w:uiPriority="30" w:unhideWhenUsed="0" w:qFormat="1"/>
-    <w:lsdException w:name="Medium List 2 Accent 1" w:semiHidden="0" w:uiPriority="66" w:unhideWhenUsed="0"/>
-    <w:lsdException w:name="Medium Grid 1 Accent 1" w:semiHidden="0" w:uiPriority="67" w:unhideWhenUsed="0"/>
-    <w:lsdException w:name="Medium Grid 2 Accent 1" w:semiHidden="0" w:uiPriority="68" w:unhideWhenUsed="0"/>
-    <w:lsdException w:name="Medium Grid 3 Accent 1" w:semiHidden="0" w:uiPriority="69" w:unhideWhenUsed="0"/>
-    <w:lsdException w:name="Dark List Accent 1" w:semiHidden="0" w:uiPriority="70" w:unhideWhenUsed="0"/>
-    <w:lsdException w:name="Colorful Shading Accent 1" w:semiHidden="0" w:uiPriority="71" w:unhideWhenUsed="0"/>
-    <w:lsdException w:name="Colorful List Accent 1" w:semiHidden="0" w:uiPriority="72" w:unhideWhenUsed="0"/>
-    <w:lsdException w:name="Colorful Grid Accent 1" w:semiHidden="0" w:uiPriority="73" w:unhideWhenUsed="0"/>
-    <w:lsdException w:name="Light Shading Accent 2" w:semiHidden="0" w:uiPriority="60" w:unhideWhenUsed="0"/>
-    <w:lsdException w:name="Light List Accent 2" w:semiHidden="0" w:uiPriority="61" w:unhideWhenUsed="0"/>
-    <w:lsdException w:name="Light Grid Accent 2" w:semiHidden="0" w:uiPriority="62" w:unhideWhenUsed="0"/>
-    <w:lsdException w:name="Medium Shading 1 Accent 2" w:semiHidden="0" w:uiPriority="63" w:unhideWhenUsed="0"/>
-    <w:lsdException w:name="Medium Shading 2 Accent 2" w:semiHidden="0" w:uiPriority="64" w:unhideWhenUsed="0"/>
-    <w:lsdException w:name="Medium List 1 Accent 2" w:semiHidden="0" w:uiPriority="65" w:unhideWhenUsed="0"/>
-    <w:lsdException w:name="Medium List 2 Accent 2" w:semiHidden="0" w:uiPriority="66" w:unhideWhenUsed="0"/>
-    <w:lsdException w:name="Medium Grid 1 Accent 2" w:semiHidden="0" w:uiPriority="67" w:unhideWhenUsed="0"/>
-    <w:lsdException w:name="Medium Grid 2 Accent 2" w:semiHidden="0" w:uiPriority="68" w:unhideWhenUsed="0"/>
-    <w:lsdException w:name="Medium Grid 3 Accent 2" w:semiHidden="0" w:uiPriority="69" w:unhideWhenUsed="0"/>
-    <w:lsdException w:name="Dark List Accent 2" w:semiHidden="0" w:uiPriority="70" w:unhideWhenUsed="0"/>
-    <w:lsdException w:name="Colorful Shading Accent 2" w:semiHidden="0" w:uiPriority="71" w:unhideWhenUsed="0"/>
-    <w:lsdException w:name="Colorful List Accent 2" w:semiHidden="0" w:uiPriority="72" w:unhideWhenUsed="0"/>
-    <w:lsdException w:name="Colorful Grid Accent 2" w:semiHidden="0" w:uiPriority="73" w:unhideWhenUsed="0"/>
-    <w:lsdException w:name="Light Shading Accent 3" w:semiHidden="0" w:uiPriority="60" w:unhideWhenUsed="0"/>
-    <w:lsdException w:name="Light List Accent 3" w:semiHidden="0" w:uiPriority="61" w:unhideWhenUsed="0"/>
-    <w:lsdException w:name="Light Grid Accent 3" w:semiHidden="0" w:uiPriority="62" w:unhideWhenUsed="0"/>
-    <w:lsdException w:name="Medium Shading 1 Accent 3" w:semiHidden="0" w:uiPriority="63" w:unhideWhenUsed="0"/>
-    <w:lsdException w:name="Medium Shading 2 Accent 3" w:semiHidden="0" w:uiPriority="64" w:unhideWhenUsed="0"/>
-    <w:lsdException w:name="Medium List 1 Accent 3" w:semiHidden="0" w:uiPriority="65" w:unhideWhenUsed="0"/>
-    <w:lsdException w:name="Medium List 2 Accent 3" w:semiHidden="0" w:uiPriority="66" w:unhideWhenUsed="0"/>
-    <w:lsdException w:name="Medium Grid 1 Accent 3" w:semiHidden="0" w:uiPriority="67" w:unhideWhenUsed="0"/>
-    <w:lsdException w:name="Medium Grid 2 Accent 3" w:semiHidden="0" w:uiPriority="68" w:unhideWhenUsed="0"/>
-    <w:lsdException w:name="Medium Grid 3 Accent 3" w:semiHidden="0" w:uiPriority="69" w:unhideWhenUsed="0"/>
-    <w:lsdException w:name="Dark List Accent 3" w:semiHidden="0" w:uiPriority="70" w:unhideWhenUsed="0"/>
-    <w:lsdException w:name="Colorful Shading Accent 3" w:semiHidden="0" w:uiPriority="71" w:unhideWhenUsed="0"/>
-    <w:lsdException w:name="Colorful List Accent 3" w:semiHidden="0" w:uiPriority="72" w:unhideWhenUsed="0"/>
-    <w:lsdException w:name="Colorful Grid Accent 3" w:semiHidden="0" w:uiPriority="73" w:unhideWhenUsed="0"/>
-    <w:lsdException w:name="Light Shading Accent 4" w:semiHidden="0" w:uiPriority="60" w:unhideWhenUsed="0"/>
-    <w:lsdException w:name="Light List Accent 4" w:semiHidden="0" w:uiPriority="61" w:unhideWhenUsed="0"/>
-    <w:lsdException w:name="Light Grid Accent 4" w:semiHidden="0" w:uiPriority="62" w:unhideWhenUsed="0"/>
-    <w:lsdException w:name="Medium Shading 1 Accent 4" w:semiHidden="0" w:uiPriority="63" w:unhideWhenUsed="0"/>
-    <w:lsdException w:name="Medium Shading 2 Accent 4" w:semiHidden="0" w:uiPriority="64" w:unhideWhenUsed="0"/>
-    <w:lsdException w:name="Medium List 1 Accent 4" w:semiHidden="0" w:uiPriority="65" w:unhideWhenUsed="0"/>
-    <w:lsdException w:name="Medium List 2 Accent 4" w:semiHidden="0" w:uiPriority="66" w:unhideWhenUsed="0"/>
-    <w:lsdException w:name="Medium Grid 1 Accent 4" w:semiHidden="0" w:uiPriority="67" w:unhideWhenUsed="0"/>
-    <w:lsdException w:name="Medium Grid 2 Accent 4" w:semiHidden="0" w:uiPriority="68" w:unhideWhenUsed="0"/>
-    <w:lsdException w:name="Medium Grid 3 Accent 4" w:semiHidden="0" w:uiPriority="69" w:unhideWhenUsed="0"/>
-    <w:lsdException w:name="Dark List Accent 4" w:semiHidden="0" w:uiPriority="70" w:unhideWhenUsed="0"/>
-    <w:lsdException w:name="Colorful Shading Accent 4" w:semiHidden="0" w:uiPriority="71" w:unhideWhenUsed="0"/>
-    <w:lsdException w:name="Colorful List Accent 4" w:semiHidden="0" w:uiPriority="72" w:unhideWhenUsed="0"/>
-    <w:lsdException w:name="Colorful Grid Accent 4" w:semiHidden="0" w:uiPriority="73" w:unhideWhenUsed="0"/>
-    <w:lsdException w:name="Light Shading Accent 5" w:semiHidden="0" w:uiPriority="60" w:unhideWhenUsed="0"/>
-    <w:lsdException w:name="Light List Accent 5" w:semiHidden="0" w:uiPriority="61" w:unhideWhenUsed="0"/>
-    <w:lsdException w:name="Light Grid Accent 5" w:semiHidden="0" w:uiPriority="62" w:unhideWhenUsed="0"/>
-    <w:lsdException w:name="Medium Shading 1 Accent 5" w:semiHidden="0" w:uiPriority="63" w:unhideWhenUsed="0"/>
-    <w:lsdException w:name="Medium Shading 2 Accent 5" w:semiHidden="0" w:uiPriority="64" w:unhideWhenUsed="0"/>
-    <w:lsdException w:name="Medium List 1 Accent 5" w:semiHidden="0" w:uiPriority="65" w:unhideWhenUsed="0"/>
-    <w:lsdException w:name="Medium List 2 Accent 5" w:semiHidden="0" w:uiPriority="66" w:unhideWhenUsed="0"/>
-    <w:lsdException w:name="Medium Grid 1 Accent 5" w:semiHidden="0" w:uiPriority="67" w:unhideWhenUsed="0"/>
-    <w:lsdException w:name="Medium Grid 2 Accent 5" w:semiHidden="0" w:uiPriority="68" w:unhideWhenUsed="0"/>
-    <w:lsdException w:name="Medium Grid 3 Accent 5" w:semiHidden="0" w:uiPriority="69" w:unhideWhenUsed="0"/>
-    <w:lsdException w:name="Dark List Accent 5" w:semiHidden="0" w:uiPriority="70" w:unhideWhenUsed="0"/>
-    <w:lsdException w:name="Colorful Shading Accent 5" w:semiHidden="0" w:uiPriority="71" w:unhideWhenUsed="0"/>
-    <w:lsdException w:name="Colorful List Accent 5" w:semiHidden="0" w:uiPriority="72" w:unhideWhenUsed="0"/>
-    <w:lsdException w:name="Colorful Grid Accent 5" w:semiHidden="0" w:uiPriority="73" w:unhideWhenUsed="0"/>
-    <w:lsdException w:name="Light Shading Accent 6" w:semiHidden="0" w:uiPriority="60" w:unhideWhenUsed="0"/>
-    <w:lsdException w:name="Light List Accent 6" w:semiHidden="0" w:uiPriority="61" w:unhideWhenUsed="0"/>
-    <w:lsdException w:name="Light Grid Accent 6" w:semiHidden="0" w:uiPriority="62" w:unhideWhenUsed="0"/>
-    <w:lsdException w:name="Medium Shading 1 Accent 6" w:semiHidden="0" w:uiPriority="63" w:unhideWhenUsed="0"/>
-    <w:lsdException w:name="Medium Shading 2 Accent 6" w:semiHidden="0" w:uiPriority="64" w:unhideWhenUsed="0"/>
-    <w:lsdException w:name="Medium List 1 Accent 6" w:semiHidden="0" w:uiPriority="65" w:unhideWhenUsed="0"/>
-    <w:lsdException w:name="Medium List 2 Accent 6" w:semiHidden="0" w:uiPriority="66" w:unhideWhenUsed="0"/>
-    <w:lsdException w:name="Medium Grid 1 Accent 6" w:semiHidden="0" w:uiPriority="67" w:unhideWhenUsed="0"/>
-    <w:lsdException w:name="Medium Grid 2 Accent 6" w:semiHidden="0" w:uiPriority="68" w:unhideWhenUsed="0"/>
-    <w:lsdException w:name="Medium Grid 3 Accent 6" w:semiHidden="0" w:uiPriority="69" w:unhideWhenUsed="0"/>
-    <w:lsdException w:name="Dark List Accent 6" w:semiHidden="0" w:uiPriority="70" w:unhideWhenUsed="0"/>
-    <w:lsdException w:name="Colorful Shading Accent 6" w:semiHidden="0" w:uiPriority="71" w:unhideWhenUsed="0"/>
-    <w:lsdException w:name="Colorful List Accent 6" w:semiHidden="0" w:uiPriority="72" w:unhideWhenUsed="0"/>
-    <w:lsdException w:name="Colorful Grid Accent 6" w:semiHidden="0" w:uiPriority="73" w:unhideWhenUsed="0"/>
-    <w:lsdException w:name="Subtle Emphasis" w:semiHidden="0" w:uiPriority="19" w:unhideWhenUsed="0" w:qFormat="1"/>
-    <w:lsdException w:name="Intense Emphasis" w:semiHidden="0" w:uiPriority="21" w:unhideWhenUsed="0" w:qFormat="1"/>
-    <w:lsdException w:name="Subtle Reference" w:semiHidden="0" w:uiPriority="31" w:unhideWhenUsed="0" w:qFormat="1"/>
-    <w:lsdException w:name="Intense Reference" w:semiHidden="0" w:uiPriority="32" w:unhideWhenUsed="0" w:qFormat="1"/>
-    <w:lsdException w:name="Book Title" w:semiHidden="0" w:uiPriority="33" w:unhideWhenUsed="0" w:qFormat="1"/>
-    <w:lsdException w:name="Bibliography" w:uiPriority="37"/>
-    <w:lsdException w:name="TOC Heading" w:uiPriority="39" w:qFormat="1"/>
+  <w:latentStyles w:defLockedState="0" w:defUIPriority="99" w:defSemiHidden="0" w:defUnhideWhenUsed="0" w:defQFormat="0" w:count="376">
+    <w:lsdException w:name="Normal" w:uiPriority="0" w:qFormat="1"/>
+    <w:lsdException w:name="heading 1" w:uiPriority="9" w:qFormat="1"/>
+    <w:lsdException w:name="heading 2" w:semiHidden="1" w:uiPriority="9" w:unhideWhenUsed="1" w:qFormat="1"/>
+    <w:lsdException w:name="heading 3" w:semiHidden="1" w:uiPriority="9" w:unhideWhenUsed="1" w:qFormat="1"/>
+    <w:lsdException w:name="heading 4" w:semiHidden="1" w:uiPriority="9" w:unhideWhenUsed="1" w:qFormat="1"/>
+    <w:lsdException w:name="heading 5" w:semiHidden="1" w:uiPriority="9" w:unhideWhenUsed="1" w:qFormat="1"/>
+    <w:lsdException w:name="heading 6" w:semiHidden="1" w:uiPriority="9" w:unhideWhenUsed="1" w:qFormat="1"/>
+    <w:lsdException w:name="heading 7" w:semiHidden="1" w:uiPriority="9" w:unhideWhenUsed="1" w:qFormat="1"/>
+    <w:lsdException w:name="heading 8" w:semiHidden="1" w:uiPriority="9" w:unhideWhenUsed="1" w:qFormat="1"/>
+    <w:lsdException w:name="heading 9" w:semiHidden="1" w:uiPriority="9" w:unhideWhenUsed="1" w:qFormat="1"/>
+    <w:lsdException w:name="index 1" w:semiHidden="1" w:unhideWhenUsed="1"/>
+    <w:lsdException w:name="index 2" w:semiHidden="1" w:unhideWhenUsed="1"/>
+    <w:lsdException w:name="index 3" w:semiHidden="1" w:unhideWhenUsed="1"/>
+    <w:lsdException w:name="index 4" w:semiHidden="1" w:unhideWhenUsed="1"/>
+    <w:lsdException w:name="index 5" w:semiHidden="1" w:unhideWhenUsed="1"/>
+    <w:lsdException w:name="index 6" w:semiHidden="1" w:unhideWhenUsed="1"/>
+    <w:lsdException w:name="index 7" w:semiHidden="1" w:unhideWhenUsed="1"/>
+    <w:lsdException w:name="index 8" w:semiHidden="1" w:unhideWhenUsed="1"/>
+    <w:lsdException w:name="index 9" w:semiHidden="1" w:unhideWhenUsed="1"/>
+    <w:lsdException w:name="toc 1" w:semiHidden="1" w:uiPriority="39" w:unhideWhenUsed="1"/>
+    <w:lsdException w:name="toc 2" w:semiHidden="1" w:uiPriority="39" w:unhideWhenUsed="1"/>
+    <w:lsdException w:name="toc 3" w:semiHidden="1" w:uiPriority="39" w:unhideWhenUsed="1"/>
+    <w:lsdException w:name="toc 4" w:semiHidden="1" w:uiPriority="39" w:unhideWhenUsed="1"/>
+    <w:lsdException w:name="toc 5" w:semiHidden="1" w:uiPriority="39" w:unhideWhenUsed="1"/>
+    <w:lsdException w:name="toc 6" w:semiHidden="1" w:uiPriority="39" w:unhideWhenUsed="1"/>
+    <w:lsdException w:name="toc 7" w:semiHidden="1" w:uiPriority="39" w:unhideWhenUsed="1"/>
+    <w:lsdException w:name="toc 8" w:semiHidden="1" w:uiPriority="39" w:unhideWhenUsed="1"/>
+    <w:lsdException w:name="toc 9" w:semiHidden="1" w:uiPriority="39" w:unhideWhenUsed="1"/>
+    <w:lsdException w:name="Normal Indent" w:semiHidden="1" w:unhideWhenUsed="1"/>
+    <w:lsdException w:name="footnote text" w:semiHidden="1" w:unhideWhenUsed="1"/>
+    <w:lsdException w:name="annotation text" w:semiHidden="1" w:unhideWhenUsed="1"/>
+    <w:lsdException w:name="header" w:semiHidden="1" w:unhideWhenUsed="1"/>
+    <w:lsdException w:name="footer" w:semiHidden="1" w:unhideWhenUsed="1"/>
+    <w:lsdException w:name="index heading" w:semiHidden="1" w:unhideWhenUsed="1"/>
+    <w:lsdException w:name="caption" w:semiHidden="1" w:uiPriority="35" w:unhideWhenUsed="1" w:qFormat="1"/>
+    <w:lsdException w:name="table of figures" w:semiHidden="1" w:unhideWhenUsed="1"/>
+    <w:lsdException w:name="envelope address" w:semiHidden="1" w:unhideWhenUsed="1"/>
+    <w:lsdException w:name="envelope return" w:semiHidden="1" w:unhideWhenUsed="1"/>
+    <w:lsdException w:name="footnote reference" w:semiHidden="1" w:unhideWhenUsed="1"/>
+    <w:lsdException w:name="annotation reference" w:semiHidden="1" w:unhideWhenUsed="1"/>
+    <w:lsdException w:name="line number" w:semiHidden="1" w:unhideWhenUsed="1"/>
+    <w:lsdException w:name="page number" w:semiHidden="1" w:unhideWhenUsed="1"/>
+    <w:lsdException w:name="endnote reference" w:semiHidden="1" w:unhideWhenUsed="1"/>
+    <w:lsdException w:name="endnote text" w:semiHidden="1" w:unhideWhenUsed="1"/>
+    <w:lsdException w:name="table of authorities" w:semiHidden="1" w:unhideWhenUsed="1"/>
+    <w:lsdException w:name="macro" w:semiHidden="1" w:unhideWhenUsed="1"/>
+    <w:lsdException w:name="toa heading" w:semiHidden="1" w:unhideWhenUsed="1"/>
+    <w:lsdException w:name="List" w:semiHidden="1" w:unhideWhenUsed="1"/>
+    <w:lsdException w:name="List Bullet" w:semiHidden="1" w:unhideWhenUsed="1"/>
+    <w:lsdException w:name="List Number" w:semiHidden="1" w:unhideWhenUsed="1"/>
+    <w:lsdException w:name="List 2" w:semiHidden="1" w:unhideWhenUsed="1"/>
+    <w:lsdException w:name="List 3" w:semiHidden="1" w:unhideWhenUsed="1"/>
+    <w:lsdException w:name="List 4" w:semiHidden="1" w:unhideWhenUsed="1"/>
+    <w:lsdException w:name="List 5" w:semiHidden="1" w:unhideWhenUsed="1"/>
+    <w:lsdException w:name="List Bullet 2" w:semiHidden="1" w:unhideWhenUsed="1"/>
+    <w:lsdException w:name="List Bullet 3" w:semiHidden="1" w:unhideWhenUsed="1"/>
+    <w:lsdException w:name="List Bullet 4" w:semiHidden="1" w:unhideWhenUsed="1"/>
+    <w:lsdException w:name="List Bullet 5" w:semiHidden="1" w:unhideWhenUsed="1"/>
+    <w:lsdException w:name="List Number 2" w:semiHidden="1" w:unhideWhenUsed="1"/>
+    <w:lsdException w:name="List Number 3" w:semiHidden="1" w:unhideWhenUsed="1"/>
+    <w:lsdException w:name="List Number 4" w:semiHidden="1" w:unhideWhenUsed="1"/>
+    <w:lsdException w:name="List Number 5" w:semiHidden="1" w:unhideWhenUsed="1"/>
+    <w:lsdException w:name="Title" w:uiPriority="10" w:qFormat="1"/>
+    <w:lsdException w:name="Closing" w:semiHidden="1" w:unhideWhenUsed="1"/>
+    <w:lsdException w:name="Signature" w:semiHidden="1" w:unhideWhenUsed="1"/>
+    <w:lsdException w:name="Default Paragraph Font" w:semiHidden="1" w:uiPriority="1" w:unhideWhenUsed="1"/>
+    <w:lsdException w:name="Body Text" w:semiHidden="1" w:unhideWhenUsed="1"/>
+    <w:lsdException w:name="Body Text Indent" w:semiHidden="1" w:unhideWhenUsed="1"/>
+    <w:lsdException w:name="List Continue" w:semiHidden="1" w:unhideWhenUsed="1"/>
+    <w:lsdException w:name="List Continue 2" w:semiHidden="1" w:unhideWhenUsed="1"/>
+    <w:lsdException w:name="List Continue 3" w:semiHidden="1" w:unhideWhenUsed="1"/>
+    <w:lsdException w:name="List Continue 4" w:semiHidden="1" w:unhideWhenUsed="1"/>
+    <w:lsdException w:name="List Continue 5" w:semiHidden="1" w:unhideWhenUsed="1"/>
+    <w:lsdException w:name="Message Header" w:semiHidden="1" w:unhideWhenUsed="1"/>
+    <w:lsdException w:name="Subtitle" w:uiPriority="11" w:qFormat="1"/>
+    <w:lsdException w:name="Salutation" w:semiHidden="1" w:unhideWhenUsed="1"/>
+    <w:lsdException w:name="Date" w:semiHidden="1" w:unhideWhenUsed="1"/>
+    <w:lsdException w:name="Body Text First Indent" w:semiHidden="1" w:unhideWhenUsed="1"/>
+    <w:lsdException w:name="Body Text First Indent 2" w:semiHidden="1" w:unhideWhenUsed="1"/>
+    <w:lsdException w:name="Note Heading" w:semiHidden="1" w:unhideWhenUsed="1"/>
+    <w:lsdException w:name="Body Text 2" w:semiHidden="1" w:unhideWhenUsed="1"/>
+    <w:lsdException w:name="Body Text 3" w:semiHidden="1" w:unhideWhenUsed="1"/>
+    <w:lsdException w:name="Body Text Indent 2" w:semiHidden="1" w:unhideWhenUsed="1"/>
+    <w:lsdException w:name="Body Text Indent 3" w:semiHidden="1" w:unhideWhenUsed="1"/>
+    <w:lsdException w:name="Block Text" w:semiHidden="1" w:unhideWhenUsed="1"/>
+    <w:lsdException w:name="Hyperlink" w:semiHidden="1" w:unhideWhenUsed="1"/>
+    <w:lsdException w:name="FollowedHyperlink" w:semiHidden="1" w:unhideWhenUsed="1"/>
+    <w:lsdException w:name="Strong" w:uiPriority="22" w:qFormat="1"/>
+    <w:lsdException w:name="Emphasis" w:uiPriority="20" w:qFormat="1"/>
+    <w:lsdException w:name="Document Map" w:semiHidden="1" w:unhideWhenUsed="1"/>
+    <w:lsdException w:name="Plain Text" w:semiHidden="1" w:unhideWhenUsed="1"/>
+    <w:lsdException w:name="E-mail Signature" w:semiHidden="1" w:unhideWhenUsed="1"/>
+    <w:lsdException w:name="HTML Top of Form" w:semiHidden="1" w:unhideWhenUsed="1"/>
+    <w:lsdException w:name="HTML Bottom of Form" w:semiHidden="1" w:unhideWhenUsed="1"/>
+    <w:lsdException w:name="Normal (Web)" w:semiHidden="1" w:unhideWhenUsed="1"/>
+    <w:lsdException w:name="HTML Acronym" w:semiHidden="1" w:unhideWhenUsed="1"/>
+    <w:lsdException w:name="HTML Address" w:semiHidden="1" w:unhideWhenUsed="1"/>
+    <w:lsdException w:name="HTML Cite" w:semiHidden="1" w:unhideWhenUsed="1"/>
+    <w:lsdException w:name="HTML Code" w:semiHidden="1" w:unhideWhenUsed="1"/>
+    <w:lsdException w:name="HTML Definition" w:semiHidden="1" w:unhideWhenUsed="1"/>
+    <w:lsdException w:name="HTML Keyboard" w:semiHidden="1" w:unhideWhenUsed="1"/>
+    <w:lsdException w:name="HTML Preformatted" w:semiHidden="1" w:unhideWhenUsed="1"/>
+    <w:lsdException w:name="HTML Sample" w:semiHidden="1" w:unhideWhenUsed="1"/>
+    <w:lsdException w:name="HTML Typewriter" w:semiHidden="1" w:unhideWhenUsed="1"/>
+    <w:lsdException w:name="HTML Variable" w:semiHidden="1" w:unhideWhenUsed="1"/>
+    <w:lsdException w:name="Normal Table" w:semiHidden="1" w:unhideWhenUsed="1"/>
+    <w:lsdException w:name="annotation subject" w:semiHidden="1" w:unhideWhenUsed="1"/>
+    <w:lsdException w:name="No List" w:semiHidden="1" w:unhideWhenUsed="1"/>
+    <w:lsdException w:name="Outline List 1" w:semiHidden="1" w:unhideWhenUsed="1"/>
+    <w:lsdException w:name="Outline List 2" w:semiHidden="1" w:unhideWhenUsed="1"/>
+    <w:lsdException w:name="Outline List 3" w:semiHidden="1" w:unhideWhenUsed="1"/>
+    <w:lsdException w:name="Table Simple 1" w:semiHidden="1" w:unhideWhenUsed="1"/>
+    <w:lsdException w:name="Table Simple 2" w:semiHidden="1" w:unhideWhenUsed="1"/>
+    <w:lsdException w:name="Table Simple 3" w:semiHidden="1" w:unhideWhenUsed="1"/>
+    <w:lsdException w:name="Table Classic 1" w:semiHidden="1" w:unhideWhenUsed="1"/>
+    <w:lsdException w:name="Table Classic 2" w:semiHidden="1" w:unhideWhenUsed="1"/>
+    <w:lsdException w:name="Table Classic 3" w:semiHidden="1" w:unhideWhenUsed="1"/>
+    <w:lsdException w:name="Table Classic 4" w:semiHidden="1" w:unhideWhenUsed="1"/>
+    <w:lsdException w:name="Table Colorful 1" w:semiHidden="1" w:unhideWhenUsed="1"/>
+    <w:lsdException w:name="Table Colorful 2" w:semiHidden="1" w:unhideWhenUsed="1"/>
+    <w:lsdException w:name="Table Colorful 3" w:semiHidden="1" w:unhideWhenUsed="1"/>
+    <w:lsdException w:name="Table Columns 1" w:semiHidden="1" w:unhideWhenUsed="1"/>
+    <w:lsdException w:name="Table Columns 2" w:semiHidden="1" w:unhideWhenUsed="1"/>
+    <w:lsdException w:name="Table Columns 3" w:semiHidden="1" w:unhideWhenUsed="1"/>
+    <w:lsdException w:name="Table Columns 4" w:semiHidden="1" w:unhideWhenUsed="1"/>
+    <w:lsdException w:name="Table Columns 5" w:semiHidden="1" w:unhideWhenUsed="1"/>
+    <w:lsdException w:name="Table Grid 1" w:semiHidden="1" w:unhideWhenUsed="1"/>
+    <w:lsdException w:name="Table Grid 2" w:semiHidden="1" w:unhideWhenUsed="1"/>
+    <w:lsdException w:name="Table Grid 3" w:semiHidden="1" w:unhideWhenUsed="1"/>
+    <w:lsdException w:name="Table Grid 4" w:semiHidden="1" w:unhideWhenUsed="1"/>
+    <w:lsdException w:name="Table Grid 5" w:semiHidden="1" w:unhideWhenUsed="1"/>
+    <w:lsdException w:name="Table Grid 6" w:semiHidden="1" w:unhideWhenUsed="1"/>
+    <w:lsdException w:name="Table Grid 7" w:semiHidden="1" w:unhideWhenUsed="1"/>
+    <w:lsdException w:name="Table Grid 8" w:semiHidden="1" w:unhideWhenUsed="1"/>
+    <w:lsdException w:name="Table List 1" w:semiHidden="1" w:unhideWhenUsed="1"/>
+    <w:lsdException w:name="Table List 2" w:semiHidden="1" w:unhideWhenUsed="1"/>
+    <w:lsdException w:name="Table List 3" w:semiHidden="1" w:unhideWhenUsed="1"/>
+    <w:lsdException w:name="Table List 4" w:semiHidden="1" w:unhideWhenUsed="1"/>
+    <w:lsdException w:name="Table List 5" w:semiHidden="1" w:unhideWhenUsed="1"/>
+    <w:lsdException w:name="Table List 6" w:semiHidden="1" w:unhideWhenUsed="1"/>
+    <w:lsdException w:name="Table List 7" w:semiHidden="1" w:unhideWhenUsed="1"/>
+    <w:lsdException w:name="Table List 8" w:semiHidden="1" w:unhideWhenUsed="1"/>
+    <w:lsdException w:name="Table 3D effects 1" w:semiHidden="1" w:unhideWhenUsed="1"/>
+    <w:lsdException w:name="Table 3D effects 2" w:semiHidden="1" w:unhideWhenUsed="1"/>
+    <w:lsdException w:name="Table 3D effects 3" w:semiHidden="1" w:unhideWhenUsed="1"/>
+    <w:lsdException w:name="Table Contemporary" w:semiHidden="1" w:unhideWhenUsed="1"/>
+    <w:lsdException w:name="Table Elegant" w:semiHidden="1" w:unhideWhenUsed="1"/>
+    <w:lsdException w:name="Table Professional" w:semiHidden="1" w:unhideWhenUsed="1"/>
+    <w:lsdException w:name="Table Subtle 1" w:semiHidden="1" w:unhideWhenUsed="1"/>
+    <w:lsdException w:name="Table Subtle 2" w:semiHidden="1" w:unhideWhenUsed="1"/>
+    <w:lsdException w:name="Table Web 1" w:semiHidden="1" w:unhideWhenUsed="1"/>
+    <w:lsdException w:name="Table Web 2" w:semiHidden="1" w:unhideWhenUsed="1"/>
+    <w:lsdException w:name="Table Web 3" w:semiHidden="1" w:unhideWhenUsed="1"/>
+    <w:lsdException w:name="Balloon Text" w:semiHidden="1" w:unhideWhenUsed="1"/>
+    <w:lsdException w:name="Table Grid" w:uiPriority="59"/>
+    <w:lsdException w:name="Table Theme" w:semiHidden="1" w:unhideWhenUsed="1"/>
+    <w:lsdException w:name="Placeholder Text" w:semiHidden="1"/>
+    <w:lsdException w:name="No Spacing" w:uiPriority="1" w:qFormat="1"/>
+    <w:lsdException w:name="Light Shading" w:uiPriority="60"/>
+    <w:lsdException w:name="Light List" w:uiPriority="61"/>
+    <w:lsdException w:name="Light Grid" w:uiPriority="62"/>
+    <w:lsdException w:name="Medium Shading 1" w:uiPriority="63"/>
+    <w:lsdException w:name="Medium Shading 2" w:uiPriority="64"/>
+    <w:lsdException w:name="Medium List 1" w:uiPriority="65"/>
+    <w:lsdException w:name="Medium List 2" w:uiPriority="66"/>
+    <w:lsdException w:name="Medium Grid 1" w:uiPriority="67"/>
+    <w:lsdException w:name="Medium Grid 2" w:uiPriority="68"/>
+    <w:lsdException w:name="Medium Grid 3" w:uiPriority="69"/>
+    <w:lsdException w:name="Dark List" w:uiPriority="70"/>
+    <w:lsdException w:name="Colorful Shading" w:uiPriority="71"/>
+    <w:lsdException w:name="Colorful List" w:uiPriority="72"/>
+    <w:lsdException w:name="Colorful Grid" w:uiPriority="73"/>
+    <w:lsdException w:name="Light Shading Accent 1" w:uiPriority="60"/>
+    <w:lsdException w:name="Light List Accent 1" w:uiPriority="61"/>
+    <w:lsdException w:name="Light Grid Accent 1" w:uiPriority="62"/>
+    <w:lsdException w:name="Medium Shading 1 Accent 1" w:uiPriority="63"/>
+    <w:lsdException w:name="Medium Shading 2 Accent 1" w:uiPriority="64"/>
+    <w:lsdException w:name="Medium List 1 Accent 1" w:uiPriority="65"/>
+    <w:lsdException w:name="Revision" w:semiHidden="1"/>
+    <w:lsdException w:name="List Paragraph" w:uiPriority="34" w:qFormat="1"/>
+    <w:lsdException w:name="Quote" w:uiPriority="29" w:qFormat="1"/>
+    <w:lsdException w:name="Intense Quote" w:uiPriority="30" w:qFormat="1"/>
+    <w:lsdException w:name="Medium List 2 Accent 1" w:uiPriority="66"/>
+    <w:lsdException w:name="Medium Grid 1 Accent 1" w:uiPriority="67"/>
+    <w:lsdException w:name="Medium Grid 2 Accent 1" w:uiPriority="68"/>
+    <w:lsdException w:name="Medium Grid 3 Accent 1" w:uiPriority="69"/>
+    <w:lsdException w:name="Dark List Accent 1" w:uiPriority="70"/>
+    <w:lsdException w:name="Colorful Shading Accent 1" w:uiPriority="71"/>
+    <w:lsdException w:name="Colorful List Accent 1" w:uiPriority="72"/>
+    <w:lsdException w:name="Colorful Grid Accent 1" w:uiPriority="73"/>
+    <w:lsdException w:name="Light Shading Accent 2" w:uiPriority="60"/>
+    <w:lsdException w:name="Light List Accent 2" w:uiPriority="61"/>
+    <w:lsdException w:name="Light Grid Accent 2" w:uiPriority="62"/>
+    <w:lsdException w:name="Medium Shading 1 Accent 2" w:uiPriority="63"/>
+    <w:lsdException w:name="Medium Shading 2 Accent 2" w:uiPriority="64"/>
+    <w:lsdException w:name="Medium List 1 Accent 2" w:uiPriority="65"/>
+    <w:lsdException w:name="Medium List 2 Accent 2" w:uiPriority="66"/>
+    <w:lsdException w:name="Medium Grid 1 Accent 2" w:uiPriority="67"/>
+    <w:lsdException w:name="Medium Grid 2 Accent 2" w:uiPriority="68"/>
+    <w:lsdException w:name="Medium Grid 3 Accent 2" w:uiPriority="69"/>
+    <w:lsdException w:name="Dark List Accent 2" w:uiPriority="70"/>
+    <w:lsdException w:name="Colorful Shading Accent 2" w:uiPriority="71"/>
+    <w:lsdException w:name="Colorful List Accent 2" w:uiPriority="72"/>
+    <w:lsdException w:name="Colorful Grid Accent 2" w:uiPriority="73"/>
+    <w:lsdException w:name="Light Shading Accent 3" w:uiPriority="60"/>
+    <w:lsdException w:name="Light List Accent 3" w:uiPriority="61"/>
+    <w:lsdException w:name="Light Grid Accent 3" w:uiPriority="62"/>
+    <w:lsdException w:name="Medium Shading 1 Accent 3" w:uiPriority="63"/>
+    <w:lsdException w:name="Medium Shading 2 Accent 3" w:uiPriority="64"/>
+    <w:lsdException w:name="Medium List 1 Accent 3" w:uiPriority="65"/>
+    <w:lsdException w:name="Medium List 2 Accent 3" w:uiPriority="66"/>
+    <w:lsdException w:name="Medium Grid 1 Accent 3" w:uiPriority="67"/>
+    <w:lsdException w:name="Medium Grid 2 Accent 3" w:uiPriority="68"/>
+    <w:lsdException w:name="Medium Grid 3 Accent 3" w:uiPriority="69"/>
+    <w:lsdException w:name="Dark List Accent 3" w:uiPriority="70"/>
+    <w:lsdException w:name="Colorful Shading Accent 3" w:uiPriority="71"/>
+    <w:lsdException w:name="Colorful List Accent 3" w:uiPriority="72"/>
+    <w:lsdException w:name="Colorful Grid Accent 3" w:uiPriority="73"/>
+    <w:lsdException w:name="Light Shading Accent 4" w:uiPriority="60"/>
+    <w:lsdException w:name="Light List Accent 4" w:uiPriority="61"/>
+    <w:lsdException w:name="Light Grid Accent 4" w:uiPriority="62"/>
+    <w:lsdException w:name="Medium Shading 1 Accent 4" w:uiPriority="63"/>
+    <w:lsdException w:name="Medium Shading 2 Accent 4" w:uiPriority="64"/>
+    <w:lsdException w:name="Medium List 1 Accent 4" w:uiPriority="65"/>
+    <w:lsdException w:name="Medium List 2 Accent 4" w:uiPriority="66"/>
+    <w:lsdException w:name="Medium Grid 1 Accent 4" w:uiPriority="67"/>
+    <w:lsdException w:name="Medium Grid 2 Accent 4" w:uiPriority="68"/>
+    <w:lsdException w:name="Medium Grid 3 Accent 4" w:uiPriority="69"/>
+    <w:lsdException w:name="Dark List Accent 4" w:uiPriority="70"/>
+    <w:lsdException w:name="Colorful Shading Accent 4" w:uiPriority="71"/>
+    <w:lsdException w:name="Colorful List Accent 4" w:uiPriority="72"/>
+    <w:lsdException w:name="Colorful Grid Accent 4" w:uiPriority="73"/>
+    <w:lsdException w:name="Light Shading Accent 5" w:uiPriority="60"/>
+    <w:lsdException w:name="Light List Accent 5" w:uiPriority="61"/>
+    <w:lsdException w:name="Light Grid Accent 5" w:uiPriority="62"/>
+    <w:lsdException w:name="Medium Shading 1 Accent 5" w:uiPriority="63"/>
+    <w:lsdException w:name="Medium Shading 2 Accent 5" w:uiPriority="64"/>
+    <w:lsdException w:name="Medium List 1 Accent 5" w:uiPriority="65"/>
+    <w:lsdException w:name="Medium List 2 Accent 5" w:uiPriority="66"/>
+    <w:lsdException w:name="Medium Grid 1 Accent 5" w:uiPriority="67"/>
+    <w:lsdException w:name="Medium Grid 2 Accent 5" w:uiPriority="68"/>
+    <w:lsdException w:name="Medium Grid 3 Accent 5" w:uiPriority="69"/>
+    <w:lsdException w:name="Dark List Accent 5" w:uiPriority="70"/>
+    <w:lsdException w:name="Colorful Shading Accent 5" w:uiPriority="71"/>
+    <w:lsdException w:name="Colorful List Accent 5" w:uiPriority="72"/>
+    <w:lsdException w:name="Colorful Grid Accent 5" w:uiPriority="73"/>
+    <w:lsdException w:name="Light Shading Accent 6" w:uiPriority="60"/>
+    <w:lsdException w:name="Light List Accent 6" w:uiPriority="61"/>
+    <w:lsdException w:name="Light Grid Accent 6" w:uiPriority="62"/>
+    <w:lsdException w:name="Medium Shading 1 Accent 6" w:uiPriority="63"/>
+    <w:lsdException w:name="Medium Shading 2 Accent 6" w:uiPriority="64"/>
+    <w:lsdException w:name="Medium List 1 Accent 6" w:uiPriority="65"/>
+    <w:lsdException w:name="Medium List 2 Accent 6" w:uiPriority="66"/>
+    <w:lsdException w:name="Medium Grid 1 Accent 6" w:uiPriority="67"/>
+    <w:lsdException w:name="Medium Grid 2 Accent 6" w:uiPriority="68"/>
+    <w:lsdException w:name="Medium Grid 3 Accent 6" w:uiPriority="69"/>
+    <w:lsdException w:name="Dark List Accent 6" w:uiPriority="70"/>
+    <w:lsdException w:name="Colorful Shading Accent 6" w:uiPriority="71"/>
+    <w:lsdException w:name="Colorful List Accent 6" w:uiPriority="72"/>
+    <w:lsdException w:name="Colorful Grid Accent 6" w:uiPriority="73"/>
+    <w:lsdException w:name="Subtle Emphasis" w:uiPriority="19" w:qFormat="1"/>
+    <w:lsdException w:name="Intense Emphasis" w:uiPriority="21" w:qFormat="1"/>
+    <w:lsdException w:name="Subtle Reference" w:uiPriority="31" w:qFormat="1"/>
+    <w:lsdException w:name="Intense Reference" w:uiPriority="32" w:qFormat="1"/>
+    <w:lsdException w:name="Book Title" w:uiPriority="33" w:qFormat="1"/>
+    <w:lsdException w:name="Bibliography" w:semiHidden="1" w:uiPriority="37" w:unhideWhenUsed="1"/>
+    <w:lsdException w:name="TOC Heading" w:semiHidden="1" w:uiPriority="39" w:unhideWhenUsed="1" w:qFormat="1"/>
+    <w:lsdException w:name="Plain Table 1" w:uiPriority="41"/>
+    <w:lsdException w:name="Plain Table 2" w:uiPriority="42"/>
+    <w:lsdException w:name="Plain Table 3" w:uiPriority="43"/>
+    <w:lsdException w:name="Plain Table 4" w:uiPriority="44"/>
+    <w:lsdException w:name="Plain Table 5" w:uiPriority="45"/>
+    <w:lsdException w:name="Grid Table Light" w:uiPriority="40"/>
+    <w:lsdException w:name="Grid Table 1 Light" w:uiPriority="46"/>
+    <w:lsdException w:name="Grid Table 2" w:uiPriority="47"/>
+    <w:lsdException w:name="Grid Table 3" w:uiPriority="48"/>
+    <w:lsdException w:name="Grid Table 4" w:uiPriority="49"/>
+    <w:lsdException w:name="Grid Table 5 Dark" w:uiPriority="50"/>
+    <w:lsdException w:name="Grid Table 6 Colorful" w:uiPriority="51"/>
+    <w:lsdException w:name="Grid Table 7 Colorful" w:uiPriority="52"/>
+    <w:lsdException w:name="Grid Table 1 Light Accent 1" w:uiPriority="46"/>
+    <w:lsdException w:name="Grid Table 2 Accent 1" w:uiPriority="47"/>
+    <w:lsdException w:name="Grid Table 3 Accent 1" w:uiPriority="48"/>
+    <w:lsdException w:name="Grid Table 4 Accent 1" w:uiPriority="49"/>
+    <w:lsdException w:name="Grid Table 5 Dark Accent 1" w:uiPriority="50"/>
+    <w:lsdException w:name="Grid Table 6 Colorful Accent 1" w:uiPriority="51"/>
+    <w:lsdException w:name="Grid Table 7 Colorful Accent 1" w:uiPriority="52"/>
+    <w:lsdException w:name="Grid Table 1 Light Accent 2" w:uiPriority="46"/>
+    <w:lsdException w:name="Grid Table 2 Accent 2" w:uiPriority="47"/>
+    <w:lsdException w:name="Grid Table 3 Accent 2" w:uiPriority="48"/>
+    <w:lsdException w:name="Grid Table 4 Accent 2" w:uiPriority="49"/>
+    <w:lsdException w:name="Grid Table 5 Dark Accent 2" w:uiPriority="50"/>
+    <w:lsdException w:name="Grid Table 6 Colorful Accent 2" w:uiPriority="51"/>
+    <w:lsdException w:name="Grid Table 7 Colorful Accent 2" w:uiPriority="52"/>
+    <w:lsdException w:name="Grid Table 1 Light Accent 3" w:uiPriority="46"/>
+    <w:lsdException w:name="Grid Table 2 Accent 3" w:uiPriority="47"/>
+    <w:lsdException w:name="Grid Table 3 Accent 3" w:uiPriority="48"/>
+    <w:lsdException w:name="Grid Table 4 Accent 3" w:uiPriority="49"/>
+    <w:lsdException w:name="Grid Table 5 Dark Accent 3" w:uiPriority="50"/>
+    <w:lsdException w:name="Grid Table 6 Colorful Accent 3" w:uiPriority="51"/>
+    <w:lsdException w:name="Grid Table 7 Colorful Accent 3" w:uiPriority="52"/>
+    <w:lsdException w:name="Grid Table 1 Light Accent 4" w:uiPriority="46"/>
+    <w:lsdException w:name="Grid Table 2 Accent 4" w:uiPriority="47"/>
+    <w:lsdException w:name="Grid Table 3 Accent 4" w:uiPriority="48"/>
+    <w:lsdException w:name="Grid Table 4 Accent 4" w:uiPriority="49"/>
+    <w:lsdException w:name="Grid Table 5 Dark Accent 4" w:uiPriority="50"/>
+    <w:lsdException w:name="Grid Table 6 Colorful Accent 4" w:uiPriority="51"/>
+    <w:lsdException w:name="Grid Table 7 Colorful Accent 4" w:uiPriority="52"/>
+    <w:lsdException w:name="Grid Table 1 Light Accent 5" w:uiPriority="46"/>
+    <w:lsdException w:name="Grid Table 2 Accent 5" w:uiPriority="47"/>
+    <w:lsdException w:name="Grid Table 3 Accent 5" w:uiPriority="48"/>
+    <w:lsdException w:name="Grid Table 4 Accent 5" w:uiPriority="49"/>
+    <w:lsdException w:name="Grid Table 5 Dark Accent 5" w:uiPriority="50"/>
+    <w:lsdException w:name="Grid Table 6 Colorful Accent 5" w:uiPriority="51"/>
+    <w:lsdException w:name="Grid Table 7 Colorful Accent 5" w:uiPriority="52"/>
+    <w:lsdException w:name="Grid Table 1 Light Accent 6" w:uiPriority="46"/>
+    <w:lsdException w:name="Grid Table 2 Accent 6" w:uiPriority="47"/>
+    <w:lsdException w:name="Grid Table 3 Accent 6" w:uiPriority="48"/>
+    <w:lsdException w:name="Grid Table 4 Accent 6" w:uiPriority="49"/>
+    <w:lsdException w:name="Grid Table 5 Dark Accent 6" w:uiPriority="50"/>
+    <w:lsdException w:name="Grid Table 6 Colorful Accent 6" w:uiPriority="51"/>
+    <w:lsdException w:name="Grid Table 7 Colorful Accent 6" w:uiPriority="52"/>
+    <w:lsdException w:name="List Table 1 Light" w:uiPriority="46"/>
+    <w:lsdException w:name="List Table 2" w:uiPriority="47"/>
+    <w:lsdException w:name="List Table 3" w:uiPriority="48"/>
+    <w:lsdException w:name="List Table 4" w:uiPriority="49"/>
+    <w:lsdException w:name="List Table 5 Dark" w:uiPriority="50"/>
+    <w:lsdException w:name="List Table 6 Colorful" w:uiPriority="51"/>
+    <w:lsdException w:name="List Table 7 Colorful" w:uiPriority="52"/>
+    <w:lsdException w:name="List Table 1 Light Accent 1" w:uiPriority="46"/>
+    <w:lsdException w:name="List Table 2 Accent 1" w:uiPriority="47"/>
+    <w:lsdException w:name="List Table 3 Accent 1" w:uiPriority="48"/>
+    <w:lsdException w:name="List Table 4 Accent 1" w:uiPriority="49"/>
+    <w:lsdException w:name="List Table 5 Dark Accent 1" w:uiPriority="50"/>
+    <w:lsdException w:name="List Table 6 Colorful Accent 1" w:uiPriority="51"/>
+    <w:lsdException w:name="List Table 7 Colorful Accent 1" w:uiPriority="52"/>
+    <w:lsdException w:name="List Table 1 Light Accent 2" w:uiPriority="46"/>
+    <w:lsdException w:name="List Table 2 Accent 2" w:uiPriority="47"/>
+    <w:lsdException w:name="List Table 3 Accent 2" w:uiPriority="48"/>
+    <w:lsdException w:name="List Table 4 Accent 2" w:uiPriority="49"/>
+    <w:lsdException w:name="List Table 5 Dark Accent 2" w:uiPriority="50"/>
+    <w:lsdException w:name="List Table 6 Colorful Accent 2" w:uiPriority="51"/>
+    <w:lsdException w:name="List Table 7 Colorful Accent 2" w:uiPriority="52"/>
+    <w:lsdException w:name="List Table 1 Light Accent 3" w:uiPriority="46"/>
+    <w:lsdException w:name="List Table 2 Accent 3" w:uiPriority="47"/>
+    <w:lsdException w:name="List Table 3 Accent 3" w:uiPriority="48"/>
+    <w:lsdException w:name="List Table 4 Accent 3" w:uiPriority="49"/>
+    <w:lsdException w:name="List Table 5 Dark Accent 3" w:uiPriority="50"/>
+    <w:lsdException w:name="List Table 6 Colorful Accent 3" w:uiPriority="51"/>
+    <w:lsdException w:name="List Table 7 Colorful Accent 3" w:uiPriority="52"/>
+    <w:lsdException w:name="List Table 1 Light Accent 4" w:uiPriority="46"/>
+    <w:lsdException w:name="List Table 2 Accent 4" w:uiPriority="47"/>
+    <w:lsdException w:name="List Table 3 Accent 4" w:uiPriority="48"/>
+    <w:lsdException w:name="List Table 4 Accent 4" w:uiPriority="49"/>
+    <w:lsdException w:name="List Table 5 Dark Accent 4" w:uiPriority="50"/>
+    <w:lsdException w:name="List Table 6 Colorful Accent 4" w:uiPriority="51"/>
+    <w:lsdException w:name="List Table 7 Colorful Accent 4" w:uiPriority="52"/>
+    <w:lsdException w:name="List Table 1 Light Accent 5" w:uiPriority="46"/>
+    <w:lsdException w:name="List Table 2 Accent 5" w:uiPriority="47"/>
+    <w:lsdException w:name="List Table 3 Accent 5" w:uiPriority="48"/>
+    <w:lsdException w:name="List Table 4 Accent 5" w:uiPriority="49"/>
+    <w:lsdException w:name="List Table 5 Dark Accent 5" w:uiPriority="50"/>
+    <w:lsdException w:name="List Table 6 Colorful Accent 5" w:uiPriority="51"/>
+    <w:lsdException w:name="List Table 7 Colorful Accent 5" w:uiPriority="52"/>
+    <w:lsdException w:name="List Table 1 Light Accent 6" w:uiPriority="46"/>
+    <w:lsdException w:name="List Table 2 Accent 6" w:uiPriority="47"/>
+    <w:lsdException w:name="List Table 3 Accent 6" w:uiPriority="48"/>
+    <w:lsdException w:name="List Table 4 Accent 6" w:uiPriority="49"/>
+    <w:lsdException w:name="List Table 5 Dark Accent 6" w:uiPriority="50"/>
+    <w:lsdException w:name="List Table 6 Colorful Accent 6" w:uiPriority="51"/>
+    <w:lsdException w:name="List Table 7 Colorful Accent 6" w:uiPriority="52"/>
+    <w:lsdException w:name="Mention" w:semiHidden="1" w:unhideWhenUsed="1"/>
+    <w:lsdException w:name="Smart Hyperlink" w:semiHidden="1" w:unhideWhenUsed="1"/>
+    <w:lsdException w:name="Hashtag" w:semiHidden="1" w:unhideWhenUsed="1"/>
+    <w:lsdException w:name="Unresolved Mention" w:semiHidden="1" w:unhideWhenUsed="1"/>
+    <w:lsdException w:name="Smart Link" w:semiHidden="1" w:unhideWhenUsed="1"/>
   </w:latentStyles>
   <w:style w:type="paragraph" w:default="1" w:styleId="Normal">
     <w:name w:val="Normal"/>
@@ -4728,7 +5523,6 @@
     <w:uiPriority w:val="99"/>
     <w:semiHidden/>
     <w:unhideWhenUsed/>
-    <w:qFormat/>
     <w:tblPr>
       <w:tblInd w:w="0" w:type="dxa"/>
       <w:tblCellMar>
@@ -4789,7 +5583,6 @@
     <w:basedOn w:val="Normal"/>
     <w:link w:val="TopptekstTegn"/>
     <w:uiPriority w:val="99"/>
-    <w:semiHidden/>
     <w:unhideWhenUsed/>
     <w:rsid w:val="00465966"/>
     <w:pPr>
@@ -4805,7 +5598,6 @@
     <w:basedOn w:val="Standardskriftforavsnitt"/>
     <w:link w:val="Topptekst"/>
     <w:uiPriority w:val="99"/>
-    <w:semiHidden/>
     <w:rsid w:val="00465966"/>
   </w:style>
   <w:style w:type="paragraph" w:styleId="Bunntekst">
@@ -4813,7 +5605,6 @@
     <w:basedOn w:val="Normal"/>
     <w:link w:val="BunntekstTegn"/>
     <w:uiPriority w:val="99"/>
-    <w:semiHidden/>
     <w:unhideWhenUsed/>
     <w:rsid w:val="00465966"/>
     <w:pPr>
@@ -4829,7 +5620,6 @@
     <w:basedOn w:val="Standardskriftforavsnitt"/>
     <w:link w:val="Bunntekst"/>
     <w:uiPriority w:val="99"/>
-    <w:semiHidden/>
     <w:rsid w:val="00465966"/>
   </w:style>
   <w:style w:type="paragraph" w:styleId="Bobletekst">

</xml_diff>

<commit_message>
chg: Added OPFOR reference documents
</commit_message>
<xml_diff>
--- a/UNDER DEVELOPMENT/OPAR Version 2/JFC CJTF/OPAR_CJTF_JFC OPERATION ORDER.docx
+++ b/UNDER DEVELOPMENT/OPAR Version 2/JFC CJTF/OPAR_CJTF_JFC OPERATION ORDER.docx
@@ -457,7 +457,19 @@
         <w:rPr>
           <w:lang w:val="en-US"/>
         </w:rPr>
-        <w:t xml:space="preserve"> + 1x Arleigh Burke </w:t>
+        <w:t xml:space="preserve"> + 1x </w:t>
+      </w:r>
+      <w:r>
+        <w:rPr>
+          <w:lang w:val="en-US"/>
+        </w:rPr>
+        <w:t>Ticondoroga</w:t>
+      </w:r>
+      <w:r>
+        <w:rPr>
+          <w:lang w:val="en-US"/>
+        </w:rPr>
+        <w:t xml:space="preserve"> </w:t>
       </w:r>
     </w:p>
     <w:p>
@@ -475,7 +487,13 @@
         <w:rPr>
           <w:lang w:val="en-US"/>
         </w:rPr>
-        <w:t>Surface Action Group 1 (SAG-1): 1x Oliver Hazzard Perry + 1x Ticondoroga</w:t>
+        <w:t xml:space="preserve">Surface Action Group 1 (SAG-1): 1x Oliver Hazzard Perry + 1x </w:t>
+      </w:r>
+      <w:r>
+        <w:rPr>
+          <w:lang w:val="en-US"/>
+        </w:rPr>
+        <w:t>Arleigh Burke</w:t>
       </w:r>
     </w:p>
     <w:p>
@@ -2941,6 +2959,749 @@
           <w:lang w:val="en-US"/>
         </w:rPr>
         <w:t>.</w:t>
+      </w:r>
+    </w:p>
+    <w:p>
+      <w:pPr>
+        <w:pStyle w:val="Ingenmellomrom"/>
+        <w:rPr>
+          <w:lang w:val="en-US"/>
+        </w:rPr>
+      </w:pPr>
+    </w:p>
+    <w:p>
+      <w:pPr>
+        <w:pStyle w:val="Ingenmellomrom"/>
+        <w:rPr>
+          <w:lang w:val="en-US"/>
+        </w:rPr>
+      </w:pPr>
+      <w:r>
+        <w:rPr>
+          <w:lang w:val="en-US"/>
+        </w:rPr>
+        <w:t>Current limitations on ammunition:</w:t>
+      </w:r>
+    </w:p>
+    <w:p>
+      <w:pPr>
+        <w:pStyle w:val="Ingenmellomrom"/>
+        <w:numPr>
+          <w:ilvl w:val="0"/>
+          <w:numId w:val="6"/>
+        </w:numPr>
+        <w:rPr>
+          <w:lang w:val="en-US"/>
+        </w:rPr>
+      </w:pPr>
+      <w:r>
+        <w:rPr>
+          <w:lang w:val="en-US"/>
+        </w:rPr>
+        <w:t>AGM-84D (Harpoon)</w:t>
+      </w:r>
+      <w:r>
+        <w:rPr>
+          <w:lang w:val="en-US"/>
+        </w:rPr>
+        <w:t>:</w:t>
+      </w:r>
+      <w:r>
+        <w:rPr>
+          <w:lang w:val="en-US"/>
+        </w:rPr>
+        <w:t xml:space="preserve"> </w:t>
+      </w:r>
+      <w:r>
+        <w:rPr>
+          <w:b/>
+          <w:bCs/>
+          <w:lang w:val="en-US"/>
+        </w:rPr>
+        <w:t>50</w:t>
+      </w:r>
+      <w:r>
+        <w:rPr>
+          <w:lang w:val="en-US"/>
+        </w:rPr>
+        <w:t xml:space="preserve">    </w:t>
+      </w:r>
+      <w:r>
+        <w:rPr>
+          <w:lang w:val="en-US"/>
+        </w:rPr>
+        <w:t>(F/A-18)</w:t>
+      </w:r>
+    </w:p>
+    <w:p>
+      <w:pPr>
+        <w:pStyle w:val="Ingenmellomrom"/>
+        <w:numPr>
+          <w:ilvl w:val="0"/>
+          <w:numId w:val="6"/>
+        </w:numPr>
+        <w:rPr>
+          <w:lang w:val="en-US"/>
+        </w:rPr>
+      </w:pPr>
+      <w:r>
+        <w:rPr>
+          <w:lang w:val="en-US"/>
+        </w:rPr>
+        <w:t>AGM-84E</w:t>
+      </w:r>
+      <w:r>
+        <w:rPr>
+          <w:lang w:val="en-US"/>
+        </w:rPr>
+        <w:t xml:space="preserve"> (SLAM):</w:t>
+      </w:r>
+      <w:r>
+        <w:rPr>
+          <w:lang w:val="en-US"/>
+        </w:rPr>
+        <w:t xml:space="preserve"> </w:t>
+      </w:r>
+      <w:r>
+        <w:rPr>
+          <w:b/>
+          <w:bCs/>
+          <w:lang w:val="en-US"/>
+        </w:rPr>
+        <w:t>10</w:t>
+      </w:r>
+      <w:r>
+        <w:rPr>
+          <w:b/>
+          <w:bCs/>
+          <w:lang w:val="en-US"/>
+        </w:rPr>
+        <w:t xml:space="preserve">   </w:t>
+      </w:r>
+      <w:r>
+        <w:rPr>
+          <w:lang w:val="en-US"/>
+        </w:rPr>
+        <w:t xml:space="preserve"> </w:t>
+      </w:r>
+      <w:r>
+        <w:rPr>
+          <w:lang w:val="en-US"/>
+        </w:rPr>
+        <w:t>(F/A-18)</w:t>
+      </w:r>
+    </w:p>
+    <w:p>
+      <w:pPr>
+        <w:pStyle w:val="Ingenmellomrom"/>
+        <w:numPr>
+          <w:ilvl w:val="0"/>
+          <w:numId w:val="6"/>
+        </w:numPr>
+      </w:pPr>
+      <w:r>
+        <w:t>AGM-84H (SLAM ER):</w:t>
+      </w:r>
+      <w:r>
+        <w:t xml:space="preserve"> </w:t>
+      </w:r>
+      <w:r>
+        <w:rPr>
+          <w:b/>
+          <w:bCs/>
+        </w:rPr>
+        <w:t>6</w:t>
+      </w:r>
+      <w:r>
+        <w:rPr>
+          <w:b/>
+          <w:bCs/>
+        </w:rPr>
+        <w:t xml:space="preserve">   </w:t>
+      </w:r>
+      <w:r>
+        <w:t xml:space="preserve"> </w:t>
+      </w:r>
+      <w:r>
+        <w:t>(F/A-18)</w:t>
+      </w:r>
+    </w:p>
+    <w:p>
+      <w:pPr>
+        <w:pStyle w:val="Ingenmellomrom"/>
+        <w:numPr>
+          <w:ilvl w:val="0"/>
+          <w:numId w:val="6"/>
+        </w:numPr>
+        <w:rPr>
+          <w:lang w:val="en-US"/>
+        </w:rPr>
+      </w:pPr>
+      <w:r>
+        <w:rPr>
+          <w:lang w:val="en-US"/>
+        </w:rPr>
+        <w:t>AGM-154A:</w:t>
+      </w:r>
+      <w:r>
+        <w:rPr>
+          <w:lang w:val="en-US"/>
+        </w:rPr>
+        <w:t xml:space="preserve"> </w:t>
+      </w:r>
+      <w:r>
+        <w:rPr>
+          <w:b/>
+          <w:bCs/>
+          <w:lang w:val="en-US"/>
+        </w:rPr>
+        <w:t xml:space="preserve">15 </w:t>
+      </w:r>
+      <w:r>
+        <w:rPr>
+          <w:b/>
+          <w:bCs/>
+          <w:lang w:val="en-US"/>
+        </w:rPr>
+        <w:t xml:space="preserve">   </w:t>
+      </w:r>
+      <w:r>
+        <w:rPr>
+          <w:lang w:val="en-US"/>
+        </w:rPr>
+        <w:t>(F/A-18, F-16)</w:t>
+      </w:r>
+    </w:p>
+    <w:p>
+      <w:pPr>
+        <w:pStyle w:val="Ingenmellomrom"/>
+        <w:numPr>
+          <w:ilvl w:val="0"/>
+          <w:numId w:val="6"/>
+        </w:numPr>
+        <w:rPr>
+          <w:lang w:val="en-US"/>
+        </w:rPr>
+      </w:pPr>
+      <w:r>
+        <w:rPr>
+          <w:lang w:val="en-US"/>
+        </w:rPr>
+        <w:t>AGM-154C:</w:t>
+      </w:r>
+      <w:r>
+        <w:rPr>
+          <w:lang w:val="en-US"/>
+        </w:rPr>
+        <w:t xml:space="preserve"> </w:t>
+      </w:r>
+      <w:r>
+        <w:rPr>
+          <w:b/>
+          <w:bCs/>
+          <w:lang w:val="en-US"/>
+        </w:rPr>
+        <w:t>6</w:t>
+      </w:r>
+      <w:r>
+        <w:rPr>
+          <w:lang w:val="en-US"/>
+        </w:rPr>
+        <w:t xml:space="preserve">    </w:t>
+      </w:r>
+      <w:r>
+        <w:rPr>
+          <w:lang w:val="en-US"/>
+        </w:rPr>
+        <w:t>(F/A-18</w:t>
+      </w:r>
+      <w:r>
+        <w:rPr>
+          <w:lang w:val="en-US"/>
+        </w:rPr>
+        <w:t>)</w:t>
+      </w:r>
+    </w:p>
+    <w:p>
+      <w:pPr>
+        <w:pStyle w:val="Ingenmellomrom"/>
+        <w:rPr>
+          <w:lang w:val="en-US"/>
+        </w:rPr>
+      </w:pPr>
+    </w:p>
+    <w:p>
+      <w:pPr>
+        <w:pStyle w:val="Ingenmellomrom"/>
+        <w:numPr>
+          <w:ilvl w:val="0"/>
+          <w:numId w:val="6"/>
+        </w:numPr>
+        <w:rPr>
+          <w:lang w:val="en-US"/>
+        </w:rPr>
+      </w:pPr>
+      <w:r>
+        <w:rPr>
+          <w:lang w:val="en-US"/>
+        </w:rPr>
+        <w:t xml:space="preserve">GBU-31(V) 3/B (Bunker buster): </w:t>
+      </w:r>
+      <w:r>
+        <w:rPr>
+          <w:b/>
+          <w:bCs/>
+          <w:lang w:val="en-US"/>
+        </w:rPr>
+        <w:t>10</w:t>
+      </w:r>
+      <w:r>
+        <w:rPr>
+          <w:b/>
+          <w:bCs/>
+          <w:lang w:val="en-US"/>
+        </w:rPr>
+        <w:t xml:space="preserve">   </w:t>
+      </w:r>
+      <w:r>
+        <w:rPr>
+          <w:lang w:val="en-US"/>
+        </w:rPr>
+        <w:t xml:space="preserve"> </w:t>
+      </w:r>
+      <w:r>
+        <w:rPr>
+          <w:lang w:val="en-US"/>
+        </w:rPr>
+        <w:t>(F/A-18, F-16, A-10)</w:t>
+      </w:r>
+    </w:p>
+    <w:p>
+      <w:pPr>
+        <w:pStyle w:val="Listeavsnitt"/>
+        <w:numPr>
+          <w:ilvl w:val="0"/>
+          <w:numId w:val="6"/>
+        </w:numPr>
+        <w:rPr>
+          <w:lang w:val="en-US"/>
+        </w:rPr>
+      </w:pPr>
+      <w:r>
+        <w:rPr>
+          <w:lang w:val="en-US"/>
+        </w:rPr>
+        <w:t xml:space="preserve">GBU-31: </w:t>
+      </w:r>
+      <w:r>
+        <w:rPr>
+          <w:b/>
+          <w:bCs/>
+          <w:lang w:val="en-US"/>
+        </w:rPr>
+        <w:t>20</w:t>
+      </w:r>
+      <w:r>
+        <w:rPr>
+          <w:b/>
+          <w:bCs/>
+          <w:lang w:val="en-US"/>
+        </w:rPr>
+        <w:t xml:space="preserve">   </w:t>
+      </w:r>
+      <w:r>
+        <w:rPr>
+          <w:lang w:val="en-US"/>
+        </w:rPr>
+        <w:t xml:space="preserve"> </w:t>
+      </w:r>
+      <w:r>
+        <w:rPr>
+          <w:lang w:val="en-US"/>
+        </w:rPr>
+        <w:t>(F/A-18, F-16, A-10)</w:t>
+      </w:r>
+    </w:p>
+    <w:p>
+      <w:pPr>
+        <w:pStyle w:val="Listeavsnitt"/>
+        <w:numPr>
+          <w:ilvl w:val="0"/>
+          <w:numId w:val="6"/>
+        </w:numPr>
+        <w:rPr>
+          <w:lang w:val="en-US"/>
+        </w:rPr>
+      </w:pPr>
+      <w:r>
+        <w:rPr>
+          <w:lang w:val="en-US"/>
+        </w:rPr>
+        <w:t>GBU-32:</w:t>
+      </w:r>
+      <w:r>
+        <w:rPr>
+          <w:lang w:val="en-US"/>
+        </w:rPr>
+        <w:t xml:space="preserve"> </w:t>
+      </w:r>
+      <w:r>
+        <w:rPr>
+          <w:b/>
+          <w:bCs/>
+          <w:lang w:val="en-US"/>
+        </w:rPr>
+        <w:t>15</w:t>
+      </w:r>
+      <w:r>
+        <w:rPr>
+          <w:lang w:val="en-US"/>
+        </w:rPr>
+        <w:t xml:space="preserve">    (F/A-18)</w:t>
+      </w:r>
+    </w:p>
+    <w:p>
+      <w:pPr>
+        <w:pStyle w:val="Listeavsnitt"/>
+        <w:numPr>
+          <w:ilvl w:val="0"/>
+          <w:numId w:val="6"/>
+        </w:numPr>
+        <w:rPr>
+          <w:lang w:val="en-US"/>
+        </w:rPr>
+      </w:pPr>
+      <w:r>
+        <w:rPr>
+          <w:lang w:val="en-US"/>
+        </w:rPr>
+        <w:t xml:space="preserve">GBU-38: </w:t>
+      </w:r>
+      <w:r>
+        <w:rPr>
+          <w:b/>
+          <w:bCs/>
+          <w:lang w:val="en-US"/>
+        </w:rPr>
+        <w:t>50</w:t>
+      </w:r>
+      <w:r>
+        <w:rPr>
+          <w:b/>
+          <w:bCs/>
+          <w:lang w:val="en-US"/>
+        </w:rPr>
+        <w:t xml:space="preserve">   </w:t>
+      </w:r>
+      <w:r>
+        <w:rPr>
+          <w:lang w:val="en-US"/>
+        </w:rPr>
+        <w:t xml:space="preserve"> </w:t>
+      </w:r>
+      <w:r>
+        <w:rPr>
+          <w:lang w:val="en-US"/>
+        </w:rPr>
+        <w:t>(F/A-18, F-16, A-10)</w:t>
+      </w:r>
+    </w:p>
+    <w:p>
+      <w:pPr>
+        <w:pStyle w:val="Listeavsnitt"/>
+        <w:numPr>
+          <w:ilvl w:val="0"/>
+          <w:numId w:val="6"/>
+        </w:numPr>
+        <w:rPr>
+          <w:lang w:val="en-US"/>
+        </w:rPr>
+      </w:pPr>
+      <w:r>
+        <w:rPr>
+          <w:lang w:val="en-US"/>
+        </w:rPr>
+        <w:t xml:space="preserve">GBU-54: </w:t>
+      </w:r>
+      <w:r>
+        <w:rPr>
+          <w:b/>
+          <w:bCs/>
+          <w:lang w:val="en-US"/>
+        </w:rPr>
+        <w:t>20</w:t>
+      </w:r>
+      <w:r>
+        <w:rPr>
+          <w:b/>
+          <w:bCs/>
+          <w:lang w:val="en-US"/>
+        </w:rPr>
+        <w:t xml:space="preserve">   </w:t>
+      </w:r>
+      <w:r>
+        <w:rPr>
+          <w:lang w:val="en-US"/>
+        </w:rPr>
+        <w:t xml:space="preserve"> (A-10)</w:t>
+      </w:r>
+    </w:p>
+    <w:p>
+      <w:pPr>
+        <w:pStyle w:val="Listeavsnitt"/>
+        <w:rPr>
+          <w:lang w:val="en-US"/>
+        </w:rPr>
+      </w:pPr>
+    </w:p>
+    <w:p>
+      <w:pPr>
+        <w:pStyle w:val="Listeavsnitt"/>
+        <w:numPr>
+          <w:ilvl w:val="0"/>
+          <w:numId w:val="6"/>
+        </w:numPr>
+        <w:rPr>
+          <w:lang w:val="en-US"/>
+        </w:rPr>
+      </w:pPr>
+      <w:r>
+        <w:rPr>
+          <w:lang w:val="en-US"/>
+        </w:rPr>
+        <w:t>GBU-10:</w:t>
+      </w:r>
+      <w:r>
+        <w:rPr>
+          <w:lang w:val="en-US"/>
+        </w:rPr>
+        <w:t xml:space="preserve"> </w:t>
+      </w:r>
+      <w:r>
+        <w:rPr>
+          <w:b/>
+          <w:bCs/>
+          <w:lang w:val="en-US"/>
+        </w:rPr>
+        <w:t>15</w:t>
+      </w:r>
+      <w:r>
+        <w:rPr>
+          <w:b/>
+          <w:bCs/>
+          <w:lang w:val="en-US"/>
+        </w:rPr>
+        <w:t xml:space="preserve">   </w:t>
+      </w:r>
+      <w:r>
+        <w:rPr>
+          <w:lang w:val="en-US"/>
+        </w:rPr>
+        <w:t xml:space="preserve"> </w:t>
+      </w:r>
+      <w:r>
+        <w:rPr>
+          <w:lang w:val="en-US"/>
+        </w:rPr>
+        <w:t>(F/A-18, F-14, F-16, A-10)</w:t>
+      </w:r>
+    </w:p>
+    <w:p>
+      <w:pPr>
+        <w:pStyle w:val="Listeavsnitt"/>
+        <w:numPr>
+          <w:ilvl w:val="0"/>
+          <w:numId w:val="6"/>
+        </w:numPr>
+        <w:rPr>
+          <w:lang w:val="en-US"/>
+        </w:rPr>
+      </w:pPr>
+      <w:r>
+        <w:rPr>
+          <w:lang w:val="en-US"/>
+        </w:rPr>
+        <w:t>GBU-12:</w:t>
+      </w:r>
+      <w:r>
+        <w:rPr>
+          <w:lang w:val="en-US"/>
+        </w:rPr>
+        <w:t xml:space="preserve"> </w:t>
+      </w:r>
+      <w:r>
+        <w:rPr>
+          <w:b/>
+          <w:bCs/>
+          <w:lang w:val="en-US"/>
+        </w:rPr>
+        <w:t>50</w:t>
+      </w:r>
+      <w:r>
+        <w:rPr>
+          <w:b/>
+          <w:bCs/>
+          <w:lang w:val="en-US"/>
+        </w:rPr>
+        <w:t xml:space="preserve">   </w:t>
+      </w:r>
+      <w:r>
+        <w:rPr>
+          <w:lang w:val="en-US"/>
+        </w:rPr>
+        <w:t xml:space="preserve"> </w:t>
+      </w:r>
+      <w:r>
+        <w:rPr>
+          <w:lang w:val="en-US"/>
+        </w:rPr>
+        <w:t>(F/A-18, F-14</w:t>
+      </w:r>
+      <w:r>
+        <w:rPr>
+          <w:lang w:val="en-US"/>
+        </w:rPr>
+        <w:t>, F-16, A-10</w:t>
+      </w:r>
+      <w:r>
+        <w:rPr>
+          <w:lang w:val="en-US"/>
+        </w:rPr>
+        <w:t>)</w:t>
+      </w:r>
+    </w:p>
+    <w:p>
+      <w:pPr>
+        <w:pStyle w:val="Listeavsnitt"/>
+        <w:numPr>
+          <w:ilvl w:val="0"/>
+          <w:numId w:val="6"/>
+        </w:numPr>
+        <w:rPr>
+          <w:lang w:val="en-US"/>
+        </w:rPr>
+      </w:pPr>
+      <w:r>
+        <w:rPr>
+          <w:lang w:val="en-US"/>
+        </w:rPr>
+        <w:t>GBU-16:</w:t>
+      </w:r>
+      <w:r>
+        <w:rPr>
+          <w:lang w:val="en-US"/>
+        </w:rPr>
+        <w:t xml:space="preserve"> </w:t>
+      </w:r>
+      <w:r>
+        <w:rPr>
+          <w:b/>
+          <w:bCs/>
+          <w:lang w:val="en-US"/>
+        </w:rPr>
+        <w:t>0</w:t>
+      </w:r>
+      <w:r>
+        <w:rPr>
+          <w:b/>
+          <w:bCs/>
+          <w:lang w:val="en-US"/>
+        </w:rPr>
+        <w:t xml:space="preserve">  </w:t>
+      </w:r>
+      <w:r>
+        <w:rPr>
+          <w:lang w:val="en-US"/>
+        </w:rPr>
+        <w:t xml:space="preserve">  </w:t>
+      </w:r>
+      <w:r>
+        <w:rPr>
+          <w:lang w:val="en-US"/>
+        </w:rPr>
+        <w:t>(F/A-18, F-14)</w:t>
+      </w:r>
+    </w:p>
+    <w:p>
+      <w:pPr>
+        <w:pStyle w:val="Listeavsnitt"/>
+        <w:numPr>
+          <w:ilvl w:val="0"/>
+          <w:numId w:val="6"/>
+        </w:numPr>
+        <w:rPr>
+          <w:lang w:val="en-US"/>
+        </w:rPr>
+      </w:pPr>
+      <w:r>
+        <w:rPr>
+          <w:lang w:val="en-US"/>
+        </w:rPr>
+        <w:t>GBU-24:</w:t>
+      </w:r>
+      <w:r>
+        <w:rPr>
+          <w:lang w:val="en-US"/>
+        </w:rPr>
+        <w:t xml:space="preserve"> </w:t>
+      </w:r>
+      <w:r>
+        <w:rPr>
+          <w:b/>
+          <w:bCs/>
+          <w:lang w:val="en-US"/>
+        </w:rPr>
+        <w:t>15</w:t>
+      </w:r>
+      <w:r>
+        <w:rPr>
+          <w:b/>
+          <w:bCs/>
+          <w:lang w:val="en-US"/>
+        </w:rPr>
+        <w:t xml:space="preserve">  </w:t>
+      </w:r>
+      <w:r>
+        <w:rPr>
+          <w:lang w:val="en-US"/>
+        </w:rPr>
+        <w:t xml:space="preserve">  (F/A-18, F-14)</w:t>
+      </w:r>
+    </w:p>
+    <w:p>
+      <w:pPr>
+        <w:pStyle w:val="Ingenmellomrom"/>
+        <w:rPr>
+          <w:lang w:val="en-US"/>
+        </w:rPr>
+      </w:pPr>
+    </w:p>
+    <w:p>
+      <w:pPr>
+        <w:pStyle w:val="Ingenmellomrom"/>
+        <w:rPr>
+          <w:lang w:val="en-US"/>
+        </w:rPr>
+      </w:pPr>
+    </w:p>
+    <w:p>
+      <w:pPr>
+        <w:pStyle w:val="Ingenmellomrom"/>
+        <w:rPr>
+          <w:lang w:val="en-US"/>
+        </w:rPr>
+      </w:pPr>
+      <w:r>
+        <w:rPr>
+          <w:lang w:val="en-US"/>
+        </w:rPr>
+        <w:t>All other ordnance is unlimited.</w:t>
+      </w:r>
+      <w:r>
+        <w:rPr>
+          <w:lang w:val="en-US"/>
+        </w:rPr>
+        <w:t xml:space="preserve"> Request for specific ordnance can be forwarded to CJTF HQ (Mission designer). Depending on the situation, expect between 1-6 events from ordnance is requested until it is available.</w:t>
       </w:r>
     </w:p>
     <w:p>
@@ -5790,6 +6551,17 @@
       <w:szCs w:val="20"/>
     </w:rPr>
   </w:style>
+  <w:style w:type="paragraph" w:styleId="Listeavsnitt">
+    <w:name w:val="List Paragraph"/>
+    <w:basedOn w:val="Normal"/>
+    <w:uiPriority w:val="34"/>
+    <w:qFormat/>
+    <w:rsid w:val="00DB32CB"/>
+    <w:pPr>
+      <w:ind w:left="720"/>
+      <w:contextualSpacing/>
+    </w:pPr>
+  </w:style>
 </w:styles>
 </file>
 

</xml_diff>